<commit_message>
#959 - core: more revision
</commit_message>
<xml_diff>
--- a/doc/refcards/utilities-ref.docx
+++ b/doc/refcards/utilities-ref.docx
@@ -94,7 +94,7 @@
           <w:tab w:val="left" w:pos="4110" w:leader="none"/>
         </w:tabs>
         <w:suppressAutoHyphens w:val="true"/>
-        <w:overflowPunct w:val="false"/>
+        <w:overflowPunct w:val="true"/>
         <w:bidi w:val="0"/>
         <w:spacing w:before="0" w:after="0"/>
         <w:ind w:hanging="0" w:start="0" w:end="0"/>
@@ -411,19 +411,7 @@
           <w:sz w:val="16"/>
           <w:szCs w:val="16"/>
         </w:rPr>
-        <w:t>0.2.1</w:t>
-      </w:r>
-      <w:r>
-        <w:rPr>
-          <w:rFonts w:ascii="Georgia" w:hAnsi="Georgia"/>
-          <w:b/>
-          <w:bCs/>
-          <w:i/>
-          <w:iCs/>
-          <w:sz w:val="16"/>
-          <w:szCs w:val="16"/>
-        </w:rPr>
-        <w:t>2</w:t>
+        <w:t>0.2.12</w:t>
       </w:r>
     </w:p>
     <w:p>
@@ -3107,13 +3095,27 @@
           <w:bCs/>
           <w:i/>
           <w:iCs/>
+          <w:sz w:val="24"/>
+          <w:szCs w:val="24"/>
+          <w:u w:val="none"/>
+          <w:shd w:fill="333333" w:val="clear"/>
+        </w:rPr>
+        <w:t>lade</w:t>
+      </w:r>
+      <w:r>
+        <w:rPr>
+          <w:rFonts w:ascii="Georgia" w:hAnsi="Georgia"/>
+          <w:b/>
+          <w:bCs/>
+          <w:i/>
+          <w:iCs/>
           <w:color w:val="FFFFFF"/>
           <w:sz w:val="24"/>
           <w:szCs w:val="24"/>
           <w:u w:val="none"/>
           <w:shd w:fill="333333" w:val="clear"/>
         </w:rPr>
-        <w:t xml:space="preserve">manifest        </w:t>
+        <w:t xml:space="preserve">        </w:t>
       </w:r>
       <w:r>
         <w:rPr>
@@ -3127,7 +3129,7 @@
           <w:u w:val="none"/>
           <w:shd w:fill="333333" w:val="clear"/>
         </w:rPr>
-        <w:t xml:space="preserve">                      </w:t>
+        <w:t xml:space="preserve">                                </w:t>
       </w:r>
       <w:r>
         <w:rPr>
@@ -3307,7 +3309,39 @@
           <w:u w:val="none"/>
           <w:lang w:val="en-US" w:eastAsia="zh-CN" w:bidi="hi-IN"/>
         </w:rPr>
-        <w:t>:     manifest – system development tool</w:t>
+        <w:t xml:space="preserve">:     </w:t>
+      </w:r>
+      <w:r>
+        <w:rPr>
+          <w:rFonts w:eastAsia="Songti SC" w:cs="Arial Unicode MS" w:ascii="Andale Mono" w:hAnsi="Andale Mono"/>
+          <w:b w:val="false"/>
+          <w:bCs w:val="false"/>
+          <w:i w:val="false"/>
+          <w:iCs w:val="false"/>
+          <w:color w:val="auto"/>
+          <w:kern w:val="2"/>
+          <w:sz w:val="14"/>
+          <w:szCs w:val="14"/>
+          <w:u w:val="none"/>
+          <w:lang w:val="en-US" w:eastAsia="zh-CN" w:bidi="hi-IN"/>
+        </w:rPr>
+        <w:t>lade</w:t>
+      </w:r>
+      <w:r>
+        <w:rPr>
+          <w:rFonts w:eastAsia="Songti SC" w:cs="Arial Unicode MS" w:ascii="Andale Mono" w:hAnsi="Andale Mono"/>
+          <w:b w:val="false"/>
+          <w:bCs w:val="false"/>
+          <w:i w:val="false"/>
+          <w:iCs w:val="false"/>
+          <w:color w:val="auto"/>
+          <w:kern w:val="2"/>
+          <w:sz w:val="14"/>
+          <w:szCs w:val="14"/>
+          <w:u w:val="none"/>
+          <w:lang w:val="en-US" w:eastAsia="zh-CN" w:bidi="hi-IN"/>
+        </w:rPr>
+        <w:t xml:space="preserve"> – system development tool</w:t>
       </w:r>
     </w:p>
     <w:p>
@@ -3365,7 +3399,39 @@
           <w:u w:val="none"/>
           <w:lang w:val="en-US" w:eastAsia="zh-CN" w:bidi="hi-IN"/>
         </w:rPr>
-        <w:t xml:space="preserve">: manifest </w:t>
+        <w:t xml:space="preserve">: </w:t>
+      </w:r>
+      <w:r>
+        <w:rPr>
+          <w:rFonts w:eastAsia="Songti SC" w:cs="Arial Unicode MS" w:ascii="Andale Mono" w:hAnsi="Andale Mono"/>
+          <w:b w:val="false"/>
+          <w:bCs w:val="false"/>
+          <w:i w:val="false"/>
+          <w:iCs w:val="false"/>
+          <w:color w:val="auto"/>
+          <w:kern w:val="2"/>
+          <w:sz w:val="14"/>
+          <w:szCs w:val="14"/>
+          <w:u w:val="none"/>
+          <w:lang w:val="en-US" w:eastAsia="zh-CN" w:bidi="hi-IN"/>
+        </w:rPr>
+        <w:t>lade</w:t>
+      </w:r>
+      <w:r>
+        <w:rPr>
+          <w:rFonts w:eastAsia="Songti SC" w:cs="Arial Unicode MS" w:ascii="Andale Mono" w:hAnsi="Andale Mono"/>
+          <w:b w:val="false"/>
+          <w:bCs w:val="false"/>
+          <w:i w:val="false"/>
+          <w:iCs w:val="false"/>
+          <w:color w:val="auto"/>
+          <w:kern w:val="2"/>
+          <w:sz w:val="14"/>
+          <w:szCs w:val="14"/>
+          <w:u w:val="none"/>
+          <w:lang w:val="en-US" w:eastAsia="zh-CN" w:bidi="hi-IN"/>
+        </w:rPr>
+        <w:t xml:space="preserve"> </w:t>
       </w:r>
       <w:r>
         <w:rPr>
@@ -3631,7 +3697,7 @@
           <w:u w:val="none"/>
           <w:lang w:val="en-US" w:eastAsia="zh-CN" w:bidi="hi-IN"/>
         </w:rPr>
-        <w:t>manifest</w:t>
+        <w:t>lade</w:t>
       </w:r>
       <w:r>
         <w:rPr>
@@ -3812,19 +3878,19 @@
         <w:pStyle w:val="Normal"/>
         <w:ind w:hanging="0" w:start="0" w:end="0"/>
         <w:rPr>
-          <w:rFonts w:eastAsia="Songti SC" w:cs="Arial Unicode MS"/>
-          <w:i w:val="false"/>
-          <w:i w:val="false"/>
-          <w:iCs w:val="false"/>
-          <w:color w:val="auto"/>
-          <w:kern w:val="2"/>
-          <w:u w:val="none"/>
-          <w:lang w:val="en-US" w:eastAsia="zh-CN" w:bidi="hi-IN"/>
-        </w:rPr>
-      </w:pPr>
-      <w:r>
-        <w:rPr>
-          <w:rFonts w:eastAsia="Songti SC" w:cs="Arial Unicode MS"/>
+          <w:rFonts w:ascii="Andale Mono" w:hAnsi="Andale Mono" w:eastAsia="Songti SC" w:cs="Arial Unicode MS"/>
+          <w:i w:val="false"/>
+          <w:i w:val="false"/>
+          <w:iCs w:val="false"/>
+          <w:color w:val="auto"/>
+          <w:kern w:val="2"/>
+          <w:u w:val="none"/>
+          <w:lang w:val="en-US" w:eastAsia="zh-CN" w:bidi="hi-IN"/>
+        </w:rPr>
+      </w:pPr>
+      <w:r>
+        <w:rPr>
+          <w:rFonts w:eastAsia="Songti SC" w:cs="Arial Unicode MS" w:ascii="Andale Mono" w:hAnsi="Andale Mono"/>
           <w:i w:val="false"/>
           <w:iCs w:val="false"/>
           <w:color w:val="auto"/>
@@ -3909,21 +3975,49 @@
           <w:u w:val="none"/>
           <w:lang w:val="en-US" w:eastAsia="zh-CN" w:bidi="hi-IN"/>
         </w:rPr>
-        <w:t xml:space="preserve">          </w:t>
-      </w:r>
-      <w:r>
-        <w:rPr>
-          <w:rFonts w:eastAsia="Songti SC" w:cs="Arial Unicode MS" w:ascii="Andale Mono" w:hAnsi="Andale Mono"/>
-          <w:i/>
-          <w:iCs/>
-          <w:color w:val="auto"/>
-          <w:kern w:val="2"/>
-          <w:sz w:val="12"/>
-          <w:szCs w:val="12"/>
-          <w:u w:val="none"/>
-          <w:lang w:val="en-US" w:eastAsia="zh-CN" w:bidi="hi-IN"/>
-        </w:rPr>
-        <w:t>profile</w:t>
+        <w:t xml:space="preserve">    </w:t>
+      </w:r>
+      <w:r>
+        <w:rPr>
+          <w:rFonts w:eastAsia="Songti SC" w:cs="Arial Unicode MS" w:ascii="Andale Mono" w:hAnsi="Andale Mono"/>
+          <w:i w:val="false"/>
+          <w:iCs w:val="false"/>
+          <w:color w:val="auto"/>
+          <w:kern w:val="2"/>
+          <w:sz w:val="12"/>
+          <w:szCs w:val="12"/>
+          <w:u w:val="none"/>
+          <w:lang w:val="en-US" w:eastAsia="zh-CN" w:bidi="hi-IN"/>
+        </w:rPr>
+        <w:tab/>
+      </w:r>
+      <w:r>
+        <w:rPr>
+          <w:rFonts w:eastAsia="Songti SC" w:cs="Arial Unicode MS" w:ascii="Andale Mono" w:hAnsi="Andale Mono"/>
+          <w:i/>
+          <w:iCs/>
+          <w:color w:val="auto"/>
+          <w:kern w:val="2"/>
+          <w:sz w:val="12"/>
+          <w:szCs w:val="12"/>
+          <w:u w:val="none"/>
+          <w:lang w:val="en-US" w:eastAsia="zh-CN" w:bidi="hi-IN"/>
+        </w:rPr>
+        <w:t>p</w:t>
+      </w:r>
+      <w:r>
+        <w:rPr>
+          <w:rFonts w:eastAsia="Songti SC" w:cs="Arial Unicode MS" w:ascii="Andale Mono" w:hAnsi="Andale Mono"/>
+          <w:i/>
+          <w:iCs/>
+          <w:color w:val="auto"/>
+          <w:kern w:val="2"/>
+          <w:sz w:val="12"/>
+          <w:szCs w:val="12"/>
+          <w:u w:val="none"/>
+          <w:lang w:val="en-US" w:eastAsia="zh-CN" w:bidi="hi-IN"/>
+        </w:rPr>
+        <w:t>rofile</w:t>
       </w:r>
     </w:p>
     <w:p>
@@ -3948,7 +4042,21 @@
           <w:u w:val="none"/>
           <w:lang w:val="en-US" w:eastAsia="zh-CN" w:bidi="hi-IN"/>
         </w:rPr>
-        <w:t xml:space="preserve">          </w:t>
+        <w:t xml:space="preserve">    </w:t>
+      </w:r>
+      <w:r>
+        <w:rPr>
+          <w:rFonts w:eastAsia="Songti SC" w:cs="Arial Unicode MS" w:ascii="Andale Mono" w:hAnsi="Andale Mono"/>
+          <w:i/>
+          <w:iCs/>
+          <w:color w:val="auto"/>
+          <w:kern w:val="2"/>
+          <w:sz w:val="12"/>
+          <w:szCs w:val="12"/>
+          <w:u w:val="none"/>
+          <w:lang w:val="en-US" w:eastAsia="zh-CN" w:bidi="hi-IN"/>
+        </w:rPr>
+        <w:tab/>
       </w:r>
       <w:r>
         <w:rPr>
@@ -3970,19 +4078,19 @@
         <w:pStyle w:val="Normal"/>
         <w:ind w:hanging="0" w:start="0" w:end="0"/>
         <w:rPr>
-          <w:rFonts w:eastAsia="Songti SC" w:cs="Arial Unicode MS"/>
-          <w:i/>
-          <w:i/>
-          <w:iCs/>
-          <w:color w:val="auto"/>
-          <w:kern w:val="2"/>
-          <w:u w:val="none"/>
-          <w:lang w:val="en-US" w:eastAsia="zh-CN" w:bidi="hi-IN"/>
-        </w:rPr>
-      </w:pPr>
-      <w:r>
-        <w:rPr>
-          <w:rFonts w:eastAsia="Songti SC" w:cs="Arial Unicode MS"/>
+          <w:rFonts w:ascii="Andale Mono" w:hAnsi="Andale Mono" w:eastAsia="Songti SC" w:cs="Arial Unicode MS"/>
+          <w:i/>
+          <w:i/>
+          <w:iCs/>
+          <w:color w:val="auto"/>
+          <w:kern w:val="2"/>
+          <w:u w:val="none"/>
+          <w:lang w:val="en-US" w:eastAsia="zh-CN" w:bidi="hi-IN"/>
+        </w:rPr>
+      </w:pPr>
+      <w:r>
+        <w:rPr>
+          <w:rFonts w:eastAsia="Songti SC" w:cs="Arial Unicode MS" w:ascii="Andale Mono" w:hAnsi="Andale Mono"/>
           <w:i/>
           <w:iCs/>
           <w:color w:val="auto"/>
@@ -4379,19 +4487,19 @@
         <w:pStyle w:val="Normal"/>
         <w:ind w:hanging="0" w:start="0" w:end="0"/>
         <w:rPr>
-          <w:rFonts w:eastAsia="Songti SC" w:cs="Arial Unicode MS"/>
-          <w:i w:val="false"/>
-          <w:i w:val="false"/>
-          <w:iCs w:val="false"/>
-          <w:color w:val="auto"/>
-          <w:kern w:val="2"/>
-          <w:u w:val="none"/>
-          <w:lang w:val="en-US" w:eastAsia="zh-CN" w:bidi="hi-IN"/>
-        </w:rPr>
-      </w:pPr>
-      <w:r>
-        <w:rPr>
-          <w:rFonts w:eastAsia="Songti SC" w:cs="Arial Unicode MS"/>
+          <w:rFonts w:ascii="Andale Mono" w:hAnsi="Andale Mono" w:eastAsia="Songti SC" w:cs="Arial Unicode MS"/>
+          <w:i w:val="false"/>
+          <w:i w:val="false"/>
+          <w:iCs w:val="false"/>
+          <w:color w:val="auto"/>
+          <w:kern w:val="2"/>
+          <w:u w:val="none"/>
+          <w:lang w:val="en-US" w:eastAsia="zh-CN" w:bidi="hi-IN"/>
+        </w:rPr>
+      </w:pPr>
+      <w:r>
+        <w:rPr>
+          <w:rFonts w:eastAsia="Songti SC" w:cs="Arial Unicode MS" w:ascii="Andale Mono" w:hAnsi="Andale Mono"/>
           <w:i w:val="false"/>
           <w:iCs w:val="false"/>
           <w:color w:val="auto"/>
@@ -4717,19 +4825,19 @@
         <w:pStyle w:val="Normal"/>
         <w:ind w:hanging="0" w:start="0" w:end="0"/>
         <w:rPr>
-          <w:rFonts w:eastAsia="Songti SC" w:cs="Arial Unicode MS"/>
-          <w:i w:val="false"/>
-          <w:i w:val="false"/>
-          <w:iCs w:val="false"/>
-          <w:color w:val="auto"/>
-          <w:kern w:val="2"/>
-          <w:u w:val="none"/>
-          <w:lang w:val="en-US" w:eastAsia="zh-CN" w:bidi="hi-IN"/>
-        </w:rPr>
-      </w:pPr>
-      <w:r>
-        <w:rPr>
-          <w:rFonts w:eastAsia="Songti SC" w:cs="Arial Unicode MS"/>
+          <w:rFonts w:ascii="Andale Mono" w:hAnsi="Andale Mono" w:eastAsia="Songti SC" w:cs="Arial Unicode MS"/>
+          <w:i w:val="false"/>
+          <w:i w:val="false"/>
+          <w:iCs w:val="false"/>
+          <w:color w:val="auto"/>
+          <w:kern w:val="2"/>
+          <w:u w:val="none"/>
+          <w:lang w:val="en-US" w:eastAsia="zh-CN" w:bidi="hi-IN"/>
+        </w:rPr>
+      </w:pPr>
+      <w:r>
+        <w:rPr>
+          <w:rFonts w:eastAsia="Songti SC" w:cs="Arial Unicode MS" w:ascii="Andale Mono" w:hAnsi="Andale Mono"/>
           <w:i w:val="false"/>
           <w:iCs w:val="false"/>
           <w:color w:val="auto"/>
@@ -4836,19 +4944,19 @@
         <w:pStyle w:val="Normal"/>
         <w:ind w:hanging="0" w:start="0" w:end="0"/>
         <w:rPr>
-          <w:rFonts w:eastAsia="Songti SC" w:cs="Arial Unicode MS"/>
-          <w:i w:val="false"/>
-          <w:i w:val="false"/>
-          <w:iCs w:val="false"/>
-          <w:color w:val="auto"/>
-          <w:kern w:val="2"/>
-          <w:u w:val="none"/>
-          <w:lang w:val="en-US" w:eastAsia="zh-CN" w:bidi="hi-IN"/>
-        </w:rPr>
-      </w:pPr>
-      <w:r>
-        <w:rPr>
-          <w:rFonts w:eastAsia="Songti SC" w:cs="Arial Unicode MS"/>
+          <w:rFonts w:ascii="Andale Mono" w:hAnsi="Andale Mono" w:eastAsia="Songti SC" w:cs="Arial Unicode MS"/>
+          <w:i w:val="false"/>
+          <w:i w:val="false"/>
+          <w:iCs w:val="false"/>
+          <w:color w:val="auto"/>
+          <w:kern w:val="2"/>
+          <w:u w:val="none"/>
+          <w:lang w:val="en-US" w:eastAsia="zh-CN" w:bidi="hi-IN"/>
+        </w:rPr>
+      </w:pPr>
+      <w:r>
+        <w:rPr>
+          <w:rFonts w:eastAsia="Songti SC" w:cs="Arial Unicode MS" w:ascii="Andale Mono" w:hAnsi="Andale Mono"/>
           <w:i w:val="false"/>
           <w:iCs w:val="false"/>
           <w:color w:val="auto"/>
@@ -4999,19 +5107,19 @@
         <w:pStyle w:val="Normal"/>
         <w:ind w:hanging="0" w:start="0" w:end="0"/>
         <w:rPr>
-          <w:rFonts w:eastAsia="Songti SC" w:cs="Arial Unicode MS"/>
-          <w:i w:val="false"/>
-          <w:i w:val="false"/>
-          <w:iCs w:val="false"/>
-          <w:color w:val="auto"/>
-          <w:kern w:val="2"/>
-          <w:u w:val="none"/>
-          <w:lang w:val="en-US" w:eastAsia="zh-CN" w:bidi="hi-IN"/>
-        </w:rPr>
-      </w:pPr>
-      <w:r>
-        <w:rPr>
-          <w:rFonts w:eastAsia="Songti SC" w:cs="Arial Unicode MS"/>
+          <w:rFonts w:ascii="Andale Mono" w:hAnsi="Andale Mono" w:eastAsia="Songti SC" w:cs="Arial Unicode MS"/>
+          <w:i w:val="false"/>
+          <w:i w:val="false"/>
+          <w:iCs w:val="false"/>
+          <w:color w:val="auto"/>
+          <w:kern w:val="2"/>
+          <w:u w:val="none"/>
+          <w:lang w:val="en-US" w:eastAsia="zh-CN" w:bidi="hi-IN"/>
+        </w:rPr>
+      </w:pPr>
+      <w:r>
+        <w:rPr>
+          <w:rFonts w:eastAsia="Songti SC" w:cs="Arial Unicode MS" w:ascii="Andale Mono" w:hAnsi="Andale Mono"/>
           <w:i w:val="false"/>
           <w:iCs w:val="false"/>
           <w:color w:val="auto"/>
@@ -5081,19 +5189,19 @@
         <w:pStyle w:val="Normal"/>
         <w:ind w:hanging="0" w:start="0" w:end="0"/>
         <w:rPr>
-          <w:rFonts w:eastAsia="Songti SC" w:cs="Arial Unicode MS"/>
-          <w:i w:val="false"/>
-          <w:i w:val="false"/>
-          <w:iCs w:val="false"/>
-          <w:color w:val="auto"/>
-          <w:kern w:val="2"/>
-          <w:u w:val="none"/>
-          <w:lang w:val="en-US" w:eastAsia="zh-CN" w:bidi="hi-IN"/>
-        </w:rPr>
-      </w:pPr>
-      <w:r>
-        <w:rPr>
-          <w:rFonts w:eastAsia="Songti SC" w:cs="Arial Unicode MS"/>
+          <w:rFonts w:ascii="Andale Mono" w:hAnsi="Andale Mono" w:eastAsia="Songti SC" w:cs="Arial Unicode MS"/>
+          <w:i w:val="false"/>
+          <w:i w:val="false"/>
+          <w:iCs w:val="false"/>
+          <w:color w:val="auto"/>
+          <w:kern w:val="2"/>
+          <w:u w:val="none"/>
+          <w:lang w:val="en-US" w:eastAsia="zh-CN" w:bidi="hi-IN"/>
+        </w:rPr>
+      </w:pPr>
+      <w:r>
+        <w:rPr>
+          <w:rFonts w:eastAsia="Songti SC" w:cs="Arial Unicode MS" w:ascii="Andale Mono" w:hAnsi="Andale Mono"/>
           <w:i w:val="false"/>
           <w:iCs w:val="false"/>
           <w:color w:val="auto"/>
@@ -8807,7 +8915,7 @@
     <w:pPr>
       <w:widowControl/>
       <w:suppressAutoHyphens w:val="true"/>
-      <w:overflowPunct w:val="false"/>
+      <w:overflowPunct w:val="true"/>
       <w:bidi w:val="0"/>
       <w:spacing w:before="0" w:after="0"/>
       <w:jc w:val="start"/>

</xml_diff>

<commit_message>
#970 - forge: bench footprint
</commit_message>
<xml_diff>
--- a/doc/refcards/utilities-ref.docx
+++ b/doc/refcards/utilities-ref.docx
@@ -38,7 +38,7 @@
           <w:tab w:val="left" w:pos="4110" w:leader="none"/>
         </w:tabs>
         <w:suppressAutoHyphens w:val="true"/>
-        <w:overflowPunct w:val="false"/>
+        <w:overflowPunct w:val="true"/>
         <w:bidi w:val="0"/>
         <w:spacing w:before="0" w:after="0"/>
         <w:ind w:hanging="0" w:start="0" w:end="0"/>
@@ -3060,22 +3060,7 @@
           <w:u w:val="none"/>
           <w:shd w:fill="333333" w:val="clear"/>
         </w:rPr>
-        <w:t>forge</w:t>
-      </w:r>
-      <w:r>
-        <w:rPr>
-          <w:rFonts w:ascii="Georgia" w:hAnsi="Georgia"/>
-          <w:b/>
-          <w:bCs/>
-          <w:i/>
-          <w:iCs/>
-          <w:color w:val="FFFFFF"/>
-          <w:sz w:val="24"/>
-          <w:szCs w:val="24"/>
-          <w:u w:val="none"/>
-          <w:shd w:fill="333333" w:val="clear"/>
-        </w:rPr>
-        <w:t xml:space="preserve">      </w:t>
+        <w:t xml:space="preserve">forge      </w:t>
       </w:r>
       <w:r>
         <w:rPr>
@@ -3211,39 +3196,7 @@
           <w:u w:val="none"/>
           <w:lang w:val="en-US" w:eastAsia="zh-CN" w:bidi="hi-IN"/>
         </w:rPr>
-        <w:t xml:space="preserve">:     </w:t>
-      </w:r>
-      <w:r>
-        <w:rPr>
-          <w:rFonts w:eastAsia="Songti SC" w:cs="Arial Unicode MS" w:ascii="Andale Mono" w:hAnsi="Andale Mono"/>
-          <w:b w:val="false"/>
-          <w:bCs w:val="false"/>
-          <w:i w:val="false"/>
-          <w:iCs w:val="false"/>
-          <w:color w:val="auto"/>
-          <w:kern w:val="2"/>
-          <w:sz w:val="14"/>
-          <w:szCs w:val="14"/>
-          <w:u w:val="none"/>
-          <w:lang w:val="en-US" w:eastAsia="zh-CN" w:bidi="hi-IN"/>
-        </w:rPr>
-        <w:t>forge</w:t>
-      </w:r>
-      <w:r>
-        <w:rPr>
-          <w:rFonts w:eastAsia="Songti SC" w:cs="Arial Unicode MS" w:ascii="Andale Mono" w:hAnsi="Andale Mono"/>
-          <w:b w:val="false"/>
-          <w:bCs w:val="false"/>
-          <w:i w:val="false"/>
-          <w:iCs w:val="false"/>
-          <w:color w:val="auto"/>
-          <w:kern w:val="2"/>
-          <w:sz w:val="14"/>
-          <w:szCs w:val="14"/>
-          <w:u w:val="none"/>
-          <w:lang w:val="en-US" w:eastAsia="zh-CN" w:bidi="hi-IN"/>
-        </w:rPr>
-        <w:t xml:space="preserve"> – system development tool</w:t>
+        <w:t>:     forge – system development tool</w:t>
       </w:r>
     </w:p>
     <w:p>
@@ -3301,23 +3254,7 @@
           <w:u w:val="none"/>
           <w:lang w:val="en-US" w:eastAsia="zh-CN" w:bidi="hi-IN"/>
         </w:rPr>
-        <w:t xml:space="preserve">: </w:t>
-      </w:r>
-      <w:r>
-        <w:rPr>
-          <w:rFonts w:eastAsia="Songti SC" w:cs="Arial Unicode MS" w:ascii="Andale Mono" w:hAnsi="Andale Mono"/>
-          <w:b w:val="false"/>
-          <w:bCs w:val="false"/>
-          <w:i w:val="false"/>
-          <w:iCs w:val="false"/>
-          <w:color w:val="auto"/>
-          <w:kern w:val="2"/>
-          <w:sz w:val="14"/>
-          <w:szCs w:val="14"/>
-          <w:u w:val="none"/>
-          <w:lang w:val="en-US" w:eastAsia="zh-CN" w:bidi="hi-IN"/>
-        </w:rPr>
-        <w:t xml:space="preserve">forge </w:t>
+        <w:t xml:space="preserve">: forge </w:t>
       </w:r>
       <w:r>
         <w:rPr>
@@ -3392,13 +3329,17 @@
           <w:rFonts w:ascii="Andale Mono" w:hAnsi="Andale Mono"/>
           <w:b w:val="false"/>
           <w:bCs w:val="false"/>
-        </w:rPr>
-      </w:pPr>
-      <w:r>
-        <w:rPr>
-          <w:rFonts w:ascii="Andale Mono" w:hAnsi="Andale Mono"/>
-          <w:b w:val="false"/>
-          <w:bCs w:val="false"/>
+          <w:sz w:val="16"/>
+          <w:szCs w:val="16"/>
+        </w:rPr>
+      </w:pPr>
+      <w:r>
+        <w:rPr>
+          <w:rFonts w:ascii="Andale Mono" w:hAnsi="Andale Mono"/>
+          <w:b w:val="false"/>
+          <w:bCs w:val="false"/>
+          <w:sz w:val="16"/>
+          <w:szCs w:val="16"/>
         </w:rPr>
       </w:r>
     </w:p>
@@ -3441,7 +3382,7 @@
           <w:u w:val="none"/>
           <w:lang w:val="en-US" w:eastAsia="zh-CN" w:bidi="hi-IN"/>
         </w:rPr>
-        <w:t>Commands</w:t>
+        <w:t>Description</w:t>
       </w:r>
       <w:r>
         <w:rPr>
@@ -3473,7 +3414,1035 @@
           <w:u w:val="none"/>
           <w:lang w:val="en-US" w:eastAsia="zh-CN" w:bidi="hi-IN"/>
         </w:rPr>
-        <w:t>7</w:t>
+        <w:t>8</w:t>
+      </w:r>
+    </w:p>
+    <w:p>
+      <w:pPr>
+        <w:pStyle w:val="Normal"/>
+        <w:ind w:hanging="0" w:start="0" w:end="0"/>
+        <w:rPr>
+          <w:rFonts w:ascii="Andale Mono" w:hAnsi="Andale Mono"/>
+          <w:sz w:val="12"/>
+          <w:szCs w:val="12"/>
+        </w:rPr>
+      </w:pPr>
+      <w:r>
+        <w:rPr>
+          <w:rFonts w:eastAsia="Songti SC" w:cs="Arial Unicode MS" w:ascii="Andale Mono" w:hAnsi="Andale Mono"/>
+          <w:b w:val="false"/>
+          <w:bCs w:val="false"/>
+          <w:i w:val="false"/>
+          <w:iCs w:val="false"/>
+          <w:color w:val="auto"/>
+          <w:kern w:val="2"/>
+          <w:sz w:val="12"/>
+          <w:szCs w:val="12"/>
+          <w:u w:val="none"/>
+          <w:lang w:val="en-US" w:eastAsia="zh-CN" w:bidi="hi-IN"/>
+        </w:rPr>
+        <w:t xml:space="preserve"> </w:t>
+      </w:r>
+    </w:p>
+    <w:p>
+      <w:pPr>
+        <w:pStyle w:val="Normal"/>
+        <w:ind w:hanging="0" w:start="0" w:end="0"/>
+        <w:rPr>
+          <w:rFonts w:ascii="Andale Mono" w:hAnsi="Andale Mono"/>
+          <w:sz w:val="12"/>
+          <w:szCs w:val="12"/>
+        </w:rPr>
+      </w:pPr>
+      <w:r>
+        <w:rPr>
+          <w:rFonts w:eastAsia="Songti SC" w:cs="Arial Unicode MS" w:ascii="Andale Mono" w:hAnsi="Andale Mono"/>
+          <w:b w:val="false"/>
+          <w:bCs w:val="false"/>
+          <w:i w:val="false"/>
+          <w:iCs w:val="false"/>
+          <w:color w:val="auto"/>
+          <w:kern w:val="2"/>
+          <w:sz w:val="12"/>
+          <w:szCs w:val="12"/>
+          <w:u w:val="none"/>
+          <w:lang w:val="en-US" w:eastAsia="zh-CN" w:bidi="hi-IN"/>
+        </w:rPr>
+        <w:t xml:space="preserve">  </w:t>
+      </w:r>
+      <w:r>
+        <w:rPr>
+          <w:rFonts w:eastAsia="Songti SC" w:cs="Arial Unicode MS" w:ascii="Andale Mono" w:hAnsi="Andale Mono"/>
+          <w:b w:val="false"/>
+          <w:bCs w:val="false"/>
+          <w:i w:val="false"/>
+          <w:iCs w:val="false"/>
+          <w:color w:val="auto"/>
+          <w:kern w:val="2"/>
+          <w:sz w:val="12"/>
+          <w:szCs w:val="12"/>
+          <w:u w:val="none"/>
+          <w:lang w:val="en-US" w:eastAsia="zh-CN" w:bidi="hi-IN"/>
+        </w:rPr>
+        <w:t>Usage: forge 0.0.18 command [option...]</w:t>
+      </w:r>
+    </w:p>
+    <w:p>
+      <w:pPr>
+        <w:pStyle w:val="Normal"/>
+        <w:ind w:hanging="0" w:start="0" w:end="0"/>
+        <w:rPr>
+          <w:rFonts w:ascii="Andale Mono" w:hAnsi="Andale Mono"/>
+          <w:sz w:val="12"/>
+          <w:szCs w:val="12"/>
+        </w:rPr>
+      </w:pPr>
+      <w:r>
+        <w:rPr>
+          <w:rFonts w:eastAsia="Songti SC" w:cs="Arial Unicode MS" w:ascii="Andale Mono" w:hAnsi="Andale Mono"/>
+          <w:b w:val="false"/>
+          <w:bCs w:val="false"/>
+          <w:i w:val="false"/>
+          <w:iCs w:val="false"/>
+          <w:color w:val="auto"/>
+          <w:kern w:val="2"/>
+          <w:sz w:val="12"/>
+          <w:szCs w:val="12"/>
+          <w:u w:val="none"/>
+          <w:lang w:val="en-US" w:eastAsia="zh-CN" w:bidi="hi-IN"/>
+        </w:rPr>
+        <w:t xml:space="preserve">   </w:t>
+      </w:r>
+      <w:r>
+        <w:rPr>
+          <w:rFonts w:eastAsia="Songti SC" w:cs="Arial Unicode MS" w:ascii="Andale Mono" w:hAnsi="Andale Mono"/>
+          <w:b w:val="false"/>
+          <w:bCs w:val="false"/>
+          <w:i w:val="false"/>
+          <w:iCs w:val="false"/>
+          <w:color w:val="auto"/>
+          <w:kern w:val="2"/>
+          <w:sz w:val="12"/>
+          <w:szCs w:val="12"/>
+          <w:u w:val="none"/>
+          <w:lang w:val="en-US" w:eastAsia="zh-CN" w:bidi="hi-IN"/>
+        </w:rPr>
+        <w:t>command:</w:t>
+      </w:r>
+    </w:p>
+    <w:p>
+      <w:pPr>
+        <w:pStyle w:val="Normal"/>
+        <w:ind w:hanging="0" w:start="0" w:end="0"/>
+        <w:rPr>
+          <w:rFonts w:ascii="Andale Mono" w:hAnsi="Andale Mono"/>
+          <w:sz w:val="12"/>
+          <w:szCs w:val="12"/>
+        </w:rPr>
+      </w:pPr>
+      <w:r>
+        <w:rPr>
+          <w:rFonts w:eastAsia="Songti SC" w:cs="Arial Unicode MS" w:ascii="Andale Mono" w:hAnsi="Andale Mono"/>
+          <w:b w:val="false"/>
+          <w:bCs w:val="false"/>
+          <w:i w:val="false"/>
+          <w:iCs w:val="false"/>
+          <w:color w:val="auto"/>
+          <w:kern w:val="2"/>
+          <w:sz w:val="12"/>
+          <w:szCs w:val="12"/>
+          <w:u w:val="none"/>
+          <w:lang w:val="en-US" w:eastAsia="zh-CN" w:bidi="hi-IN"/>
+        </w:rPr>
+        <w:t xml:space="preserve">     </w:t>
+      </w:r>
+      <w:r>
+        <w:rPr>
+          <w:rFonts w:eastAsia="Songti SC" w:cs="Arial Unicode MS" w:ascii="Andale Mono" w:hAnsi="Andale Mono"/>
+          <w:b w:val="false"/>
+          <w:bCs w:val="false"/>
+          <w:i w:val="false"/>
+          <w:iCs w:val="false"/>
+          <w:color w:val="auto"/>
+          <w:kern w:val="2"/>
+          <w:sz w:val="12"/>
+          <w:szCs w:val="12"/>
+          <w:u w:val="none"/>
+          <w:lang w:val="en-US" w:eastAsia="zh-CN" w:bidi="hi-IN"/>
+        </w:rPr>
+        <w:t>help                              ; this message</w:t>
+      </w:r>
+    </w:p>
+    <w:p>
+      <w:pPr>
+        <w:pStyle w:val="Normal"/>
+        <w:ind w:hanging="0" w:start="0" w:end="0"/>
+        <w:rPr>
+          <w:rFonts w:ascii="Andale Mono" w:hAnsi="Andale Mono"/>
+          <w:sz w:val="12"/>
+          <w:szCs w:val="12"/>
+        </w:rPr>
+      </w:pPr>
+      <w:r>
+        <w:rPr>
+          <w:rFonts w:eastAsia="Songti SC" w:cs="Arial Unicode MS" w:ascii="Andale Mono" w:hAnsi="Andale Mono"/>
+          <w:b w:val="false"/>
+          <w:bCs w:val="false"/>
+          <w:i w:val="false"/>
+          <w:iCs w:val="false"/>
+          <w:color w:val="auto"/>
+          <w:kern w:val="2"/>
+          <w:sz w:val="12"/>
+          <w:szCs w:val="12"/>
+          <w:u w:val="none"/>
+          <w:lang w:val="en-US" w:eastAsia="zh-CN" w:bidi="hi-IN"/>
+        </w:rPr>
+        <w:t xml:space="preserve">     </w:t>
+      </w:r>
+      <w:r>
+        <w:rPr>
+          <w:rFonts w:eastAsia="Songti SC" w:cs="Arial Unicode MS" w:ascii="Andale Mono" w:hAnsi="Andale Mono"/>
+          <w:b w:val="false"/>
+          <w:bCs w:val="false"/>
+          <w:i w:val="false"/>
+          <w:iCs w:val="false"/>
+          <w:color w:val="auto"/>
+          <w:kern w:val="2"/>
+          <w:sz w:val="12"/>
+          <w:szCs w:val="12"/>
+          <w:u w:val="none"/>
+          <w:lang w:val="en-US" w:eastAsia="zh-CN" w:bidi="hi-IN"/>
+        </w:rPr>
+        <w:t>version                           ; forge version</w:t>
+      </w:r>
+    </w:p>
+    <w:p>
+      <w:pPr>
+        <w:pStyle w:val="Normal"/>
+        <w:ind w:hanging="0" w:start="0" w:end="0"/>
+        <w:rPr>
+          <w:rFonts w:ascii="Andale Mono" w:hAnsi="Andale Mono"/>
+          <w:sz w:val="12"/>
+          <w:szCs w:val="12"/>
+        </w:rPr>
+      </w:pPr>
+      <w:r>
+        <w:rPr/>
+      </w:r>
+    </w:p>
+    <w:p>
+      <w:pPr>
+        <w:pStyle w:val="Normal"/>
+        <w:ind w:hanging="0" w:start="0" w:end="0"/>
+        <w:rPr>
+          <w:rFonts w:ascii="Andale Mono" w:hAnsi="Andale Mono"/>
+          <w:sz w:val="12"/>
+          <w:szCs w:val="12"/>
+        </w:rPr>
+      </w:pPr>
+      <w:r>
+        <w:rPr>
+          <w:rFonts w:eastAsia="Songti SC" w:cs="Arial Unicode MS" w:ascii="Andale Mono" w:hAnsi="Andale Mono"/>
+          <w:b w:val="false"/>
+          <w:bCs w:val="false"/>
+          <w:i w:val="false"/>
+          <w:iCs w:val="false"/>
+          <w:color w:val="auto"/>
+          <w:kern w:val="2"/>
+          <w:sz w:val="12"/>
+          <w:szCs w:val="12"/>
+          <w:u w:val="none"/>
+          <w:lang w:val="en-US" w:eastAsia="zh-CN" w:bidi="hi-IN"/>
+        </w:rPr>
+        <w:t xml:space="preserve">     </w:t>
+      </w:r>
+      <w:r>
+        <w:rPr>
+          <w:rFonts w:eastAsia="Songti SC" w:cs="Arial Unicode MS" w:ascii="Andale Mono" w:hAnsi="Andale Mono"/>
+          <w:b w:val="false"/>
+          <w:bCs w:val="false"/>
+          <w:i w:val="false"/>
+          <w:iCs w:val="false"/>
+          <w:color w:val="auto"/>
+          <w:kern w:val="2"/>
+          <w:sz w:val="12"/>
+          <w:szCs w:val="12"/>
+          <w:u w:val="none"/>
+          <w:lang w:val="en-US" w:eastAsia="zh-CN" w:bidi="hi-IN"/>
+        </w:rPr>
+        <w:t>workspace init | env              ; manage workspace</w:t>
+      </w:r>
+    </w:p>
+    <w:p>
+      <w:pPr>
+        <w:pStyle w:val="Normal"/>
+        <w:ind w:hanging="0" w:start="0" w:end="0"/>
+        <w:rPr>
+          <w:rFonts w:ascii="Andale Mono" w:hAnsi="Andale Mono"/>
+          <w:sz w:val="12"/>
+          <w:szCs w:val="12"/>
+        </w:rPr>
+      </w:pPr>
+      <w:r>
+        <w:rPr>
+          <w:rFonts w:eastAsia="Songti SC" w:cs="Arial Unicode MS" w:ascii="Andale Mono" w:hAnsi="Andale Mono"/>
+          <w:b w:val="false"/>
+          <w:bCs w:val="false"/>
+          <w:i w:val="false"/>
+          <w:iCs w:val="false"/>
+          <w:color w:val="auto"/>
+          <w:kern w:val="2"/>
+          <w:sz w:val="12"/>
+          <w:szCs w:val="12"/>
+          <w:u w:val="none"/>
+          <w:lang w:val="en-US" w:eastAsia="zh-CN" w:bidi="hi-IN"/>
+        </w:rPr>
+        <w:t xml:space="preserve">     </w:t>
+      </w:r>
+      <w:r>
+        <w:rPr>
+          <w:rFonts w:eastAsia="Songti SC" w:cs="Arial Unicode MS" w:ascii="Andale Mono" w:hAnsi="Andale Mono"/>
+          <w:b w:val="false"/>
+          <w:bCs w:val="false"/>
+          <w:i w:val="false"/>
+          <w:iCs w:val="false"/>
+          <w:color w:val="auto"/>
+          <w:kern w:val="2"/>
+          <w:sz w:val="12"/>
+          <w:szCs w:val="12"/>
+          <w:u w:val="none"/>
+          <w:lang w:val="en-US" w:eastAsia="zh-CN" w:bidi="hi-IN"/>
+        </w:rPr>
+        <w:t>build     release | profile | debug</w:t>
+      </w:r>
+    </w:p>
+    <w:p>
+      <w:pPr>
+        <w:pStyle w:val="Normal"/>
+        <w:ind w:hanging="0" w:start="0" w:end="0"/>
+        <w:rPr>
+          <w:rFonts w:ascii="Andale Mono" w:hAnsi="Andale Mono"/>
+          <w:sz w:val="12"/>
+          <w:szCs w:val="12"/>
+        </w:rPr>
+      </w:pPr>
+      <w:r>
+        <w:rPr>
+          <w:rFonts w:eastAsia="Songti SC" w:cs="Arial Unicode MS" w:ascii="Andale Mono" w:hAnsi="Andale Mono"/>
+          <w:b w:val="false"/>
+          <w:bCs w:val="false"/>
+          <w:i w:val="false"/>
+          <w:iCs w:val="false"/>
+          <w:color w:val="auto"/>
+          <w:kern w:val="2"/>
+          <w:sz w:val="12"/>
+          <w:szCs w:val="12"/>
+          <w:u w:val="none"/>
+          <w:lang w:val="en-US" w:eastAsia="zh-CN" w:bidi="hi-IN"/>
+        </w:rPr>
+        <w:t xml:space="preserve">                                       </w:t>
+      </w:r>
+      <w:r>
+        <w:rPr>
+          <w:rFonts w:eastAsia="Songti SC" w:cs="Arial Unicode MS" w:ascii="Andale Mono" w:hAnsi="Andale Mono"/>
+          <w:b w:val="false"/>
+          <w:bCs w:val="false"/>
+          <w:i w:val="false"/>
+          <w:iCs w:val="false"/>
+          <w:color w:val="auto"/>
+          <w:kern w:val="2"/>
+          <w:sz w:val="12"/>
+          <w:szCs w:val="12"/>
+          <w:u w:val="none"/>
+          <w:lang w:val="en-US" w:eastAsia="zh-CN" w:bidi="hi-IN"/>
+        </w:rPr>
+        <w:t xml:space="preserve">; build mu system, </w:t>
+      </w:r>
+    </w:p>
+    <w:p>
+      <w:pPr>
+        <w:pStyle w:val="Normal"/>
+        <w:ind w:hanging="0" w:start="0" w:end="0"/>
+        <w:rPr>
+          <w:rFonts w:ascii="Andale Mono" w:hAnsi="Andale Mono"/>
+          <w:sz w:val="12"/>
+          <w:szCs w:val="12"/>
+        </w:rPr>
+      </w:pPr>
+      <w:r>
+        <w:rPr>
+          <w:rFonts w:eastAsia="Songti SC" w:cs="Arial Unicode MS" w:ascii="Andale Mono" w:hAnsi="Andale Mono"/>
+          <w:b w:val="false"/>
+          <w:bCs w:val="false"/>
+          <w:i w:val="false"/>
+          <w:iCs w:val="false"/>
+          <w:color w:val="auto"/>
+          <w:kern w:val="2"/>
+          <w:sz w:val="12"/>
+          <w:szCs w:val="12"/>
+          <w:u w:val="none"/>
+          <w:lang w:val="en-US" w:eastAsia="zh-CN" w:bidi="hi-IN"/>
+        </w:rPr>
+        <w:t xml:space="preserve">                                       </w:t>
+      </w:r>
+      <w:r>
+        <w:rPr>
+          <w:rFonts w:eastAsia="Songti SC" w:cs="Arial Unicode MS" w:ascii="Andale Mono" w:hAnsi="Andale Mono"/>
+          <w:b w:val="false"/>
+          <w:bCs w:val="false"/>
+          <w:i w:val="false"/>
+          <w:iCs w:val="false"/>
+          <w:color w:val="auto"/>
+          <w:kern w:val="2"/>
+          <w:sz w:val="12"/>
+          <w:szCs w:val="12"/>
+          <w:u w:val="none"/>
+          <w:lang w:val="en-US" w:eastAsia="zh-CN" w:bidi="hi-IN"/>
+        </w:rPr>
+        <w:t>; release default</w:t>
+      </w:r>
+    </w:p>
+    <w:p>
+      <w:pPr>
+        <w:pStyle w:val="Normal"/>
+        <w:ind w:hanging="0" w:start="0" w:end="0"/>
+        <w:rPr>
+          <w:rFonts w:ascii="Andale Mono" w:hAnsi="Andale Mono"/>
+          <w:sz w:val="12"/>
+          <w:szCs w:val="12"/>
+        </w:rPr>
+      </w:pPr>
+      <w:r>
+        <w:rPr/>
+      </w:r>
+    </w:p>
+    <w:p>
+      <w:pPr>
+        <w:pStyle w:val="Normal"/>
+        <w:ind w:hanging="0" w:start="0" w:end="0"/>
+        <w:rPr>
+          <w:rFonts w:ascii="Andale Mono" w:hAnsi="Andale Mono"/>
+          <w:sz w:val="12"/>
+          <w:szCs w:val="12"/>
+        </w:rPr>
+      </w:pPr>
+      <w:r>
+        <w:rPr>
+          <w:rFonts w:eastAsia="Songti SC" w:cs="Arial Unicode MS" w:ascii="Andale Mono" w:hAnsi="Andale Mono"/>
+          <w:b w:val="false"/>
+          <w:bCs w:val="false"/>
+          <w:i w:val="false"/>
+          <w:iCs w:val="false"/>
+          <w:color w:val="auto"/>
+          <w:kern w:val="2"/>
+          <w:sz w:val="12"/>
+          <w:szCs w:val="12"/>
+          <w:u w:val="none"/>
+          <w:lang w:val="en-US" w:eastAsia="zh-CN" w:bidi="hi-IN"/>
+        </w:rPr>
+        <w:t xml:space="preserve">     </w:t>
+      </w:r>
+      <w:r>
+        <w:rPr>
+          <w:rFonts w:eastAsia="Songti SC" w:cs="Arial Unicode MS" w:ascii="Andale Mono" w:hAnsi="Andale Mono"/>
+          <w:b w:val="false"/>
+          <w:bCs w:val="false"/>
+          <w:i w:val="false"/>
+          <w:iCs w:val="false"/>
+          <w:color w:val="auto"/>
+          <w:kern w:val="2"/>
+          <w:sz w:val="12"/>
+          <w:szCs w:val="12"/>
+          <w:u w:val="none"/>
+          <w:lang w:val="en-US" w:eastAsia="zh-CN" w:bidi="hi-IN"/>
+        </w:rPr>
+        <w:t>bench     base | current | report | clean</w:t>
+      </w:r>
+    </w:p>
+    <w:p>
+      <w:pPr>
+        <w:pStyle w:val="Normal"/>
+        <w:ind w:hanging="0" w:start="0" w:end="0"/>
+        <w:rPr>
+          <w:rFonts w:ascii="Andale Mono" w:hAnsi="Andale Mono"/>
+          <w:sz w:val="12"/>
+          <w:szCs w:val="12"/>
+        </w:rPr>
+      </w:pPr>
+      <w:r>
+        <w:rPr>
+          <w:rFonts w:eastAsia="Songti SC" w:cs="Arial Unicode MS" w:ascii="Andale Mono" w:hAnsi="Andale Mono"/>
+          <w:b w:val="false"/>
+          <w:bCs w:val="false"/>
+          <w:i w:val="false"/>
+          <w:iCs w:val="false"/>
+          <w:color w:val="auto"/>
+          <w:kern w:val="2"/>
+          <w:sz w:val="12"/>
+          <w:szCs w:val="12"/>
+          <w:u w:val="none"/>
+          <w:lang w:val="en-US" w:eastAsia="zh-CN" w:bidi="hi-IN"/>
+        </w:rPr>
+        <w:t xml:space="preserve">              </w:t>
+      </w:r>
+      <w:r>
+        <w:rPr>
+          <w:rFonts w:eastAsia="Songti SC" w:cs="Arial Unicode MS" w:ascii="Andale Mono" w:hAnsi="Andale Mono"/>
+          <w:b w:val="false"/>
+          <w:bCs w:val="false"/>
+          <w:i w:val="false"/>
+          <w:iCs w:val="false"/>
+          <w:color w:val="auto"/>
+          <w:kern w:val="2"/>
+          <w:sz w:val="12"/>
+          <w:szCs w:val="12"/>
+          <w:u w:val="none"/>
+          <w:lang w:val="en-US" w:eastAsia="zh-CN" w:bidi="hi-IN"/>
+        </w:rPr>
+        <w:t>[--ntests=number] [--all]</w:t>
+      </w:r>
+    </w:p>
+    <w:p>
+      <w:pPr>
+        <w:pStyle w:val="Normal"/>
+        <w:ind w:hanging="0" w:start="0" w:end="0"/>
+        <w:rPr>
+          <w:rFonts w:ascii="Andale Mono" w:hAnsi="Andale Mono"/>
+          <w:sz w:val="12"/>
+          <w:szCs w:val="12"/>
+        </w:rPr>
+      </w:pPr>
+      <w:r>
+        <w:rPr>
+          <w:rFonts w:eastAsia="Songti SC" w:cs="Arial Unicode MS" w:ascii="Andale Mono" w:hAnsi="Andale Mono"/>
+          <w:b w:val="false"/>
+          <w:bCs w:val="false"/>
+          <w:i w:val="false"/>
+          <w:iCs w:val="false"/>
+          <w:color w:val="auto"/>
+          <w:kern w:val="2"/>
+          <w:sz w:val="12"/>
+          <w:szCs w:val="12"/>
+          <w:u w:val="none"/>
+          <w:lang w:val="en-US" w:eastAsia="zh-CN" w:bidi="hi-IN"/>
+        </w:rPr>
+        <w:t xml:space="preserve">                                       </w:t>
+      </w:r>
+      <w:r>
+        <w:rPr>
+          <w:rFonts w:eastAsia="Songti SC" w:cs="Arial Unicode MS" w:ascii="Andale Mono" w:hAnsi="Andale Mono"/>
+          <w:b w:val="false"/>
+          <w:bCs w:val="false"/>
+          <w:i w:val="false"/>
+          <w:iCs w:val="false"/>
+          <w:color w:val="auto"/>
+          <w:kern w:val="2"/>
+          <w:sz w:val="12"/>
+          <w:szCs w:val="12"/>
+          <w:u w:val="none"/>
+          <w:lang w:val="en-US" w:eastAsia="zh-CN" w:bidi="hi-IN"/>
+        </w:rPr>
+        <w:t>; benchmark test suite</w:t>
+      </w:r>
+    </w:p>
+    <w:p>
+      <w:pPr>
+        <w:pStyle w:val="Normal"/>
+        <w:ind w:hanging="0" w:start="0" w:end="0"/>
+        <w:rPr>
+          <w:rFonts w:ascii="Andale Mono" w:hAnsi="Andale Mono"/>
+          <w:sz w:val="12"/>
+          <w:szCs w:val="12"/>
+        </w:rPr>
+      </w:pPr>
+      <w:r>
+        <w:rPr/>
+      </w:r>
+    </w:p>
+    <w:p>
+      <w:pPr>
+        <w:pStyle w:val="Normal"/>
+        <w:ind w:hanging="0" w:start="0" w:end="0"/>
+        <w:rPr>
+          <w:rFonts w:ascii="Andale Mono" w:hAnsi="Andale Mono"/>
+          <w:sz w:val="12"/>
+          <w:szCs w:val="12"/>
+        </w:rPr>
+      </w:pPr>
+      <w:r>
+        <w:rPr>
+          <w:rFonts w:eastAsia="Songti SC" w:cs="Arial Unicode MS" w:ascii="Andale Mono" w:hAnsi="Andale Mono"/>
+          <w:b w:val="false"/>
+          <w:bCs w:val="false"/>
+          <w:i w:val="false"/>
+          <w:iCs w:val="false"/>
+          <w:color w:val="auto"/>
+          <w:kern w:val="2"/>
+          <w:sz w:val="12"/>
+          <w:szCs w:val="12"/>
+          <w:u w:val="none"/>
+          <w:lang w:val="en-US" w:eastAsia="zh-CN" w:bidi="hi-IN"/>
+        </w:rPr>
+        <w:t xml:space="preserve">     </w:t>
+      </w:r>
+      <w:r>
+        <w:rPr>
+          <w:rFonts w:eastAsia="Songti SC" w:cs="Arial Unicode MS" w:ascii="Andale Mono" w:hAnsi="Andale Mono"/>
+          <w:b w:val="false"/>
+          <w:bCs w:val="false"/>
+          <w:i w:val="false"/>
+          <w:iCs w:val="false"/>
+          <w:color w:val="auto"/>
+          <w:kern w:val="2"/>
+          <w:sz w:val="12"/>
+          <w:szCs w:val="12"/>
+          <w:u w:val="none"/>
+          <w:lang w:val="en-US" w:eastAsia="zh-CN" w:bidi="hi-IN"/>
+        </w:rPr>
+        <w:t>test                              ; regression test suite</w:t>
+      </w:r>
+    </w:p>
+    <w:p>
+      <w:pPr>
+        <w:pStyle w:val="Normal"/>
+        <w:ind w:hanging="0" w:start="0" w:end="0"/>
+        <w:rPr>
+          <w:rFonts w:ascii="Andale Mono" w:hAnsi="Andale Mono"/>
+          <w:sz w:val="12"/>
+          <w:szCs w:val="12"/>
+        </w:rPr>
+      </w:pPr>
+      <w:r>
+        <w:rPr/>
+      </w:r>
+    </w:p>
+    <w:p>
+      <w:pPr>
+        <w:pStyle w:val="Normal"/>
+        <w:ind w:hanging="0" w:start="0" w:end="0"/>
+        <w:rPr>
+          <w:rFonts w:ascii="Andale Mono" w:hAnsi="Andale Mono"/>
+          <w:sz w:val="12"/>
+          <w:szCs w:val="12"/>
+        </w:rPr>
+      </w:pPr>
+      <w:r>
+        <w:rPr>
+          <w:rFonts w:eastAsia="Songti SC" w:cs="Arial Unicode MS" w:ascii="Andale Mono" w:hAnsi="Andale Mono"/>
+          <w:b w:val="false"/>
+          <w:bCs w:val="false"/>
+          <w:i w:val="false"/>
+          <w:iCs w:val="false"/>
+          <w:color w:val="auto"/>
+          <w:kern w:val="2"/>
+          <w:sz w:val="12"/>
+          <w:szCs w:val="12"/>
+          <w:u w:val="none"/>
+          <w:lang w:val="en-US" w:eastAsia="zh-CN" w:bidi="hi-IN"/>
+        </w:rPr>
+        <w:t xml:space="preserve">     </w:t>
+      </w:r>
+      <w:r>
+        <w:rPr>
+          <w:rFonts w:eastAsia="Songti SC" w:cs="Arial Unicode MS" w:ascii="Andale Mono" w:hAnsi="Andale Mono"/>
+          <w:b w:val="false"/>
+          <w:bCs w:val="false"/>
+          <w:i w:val="false"/>
+          <w:iCs w:val="false"/>
+          <w:color w:val="auto"/>
+          <w:kern w:val="2"/>
+          <w:sz w:val="12"/>
+          <w:szCs w:val="12"/>
+          <w:u w:val="none"/>
+          <w:lang w:val="en-US" w:eastAsia="zh-CN" w:bidi="hi-IN"/>
+        </w:rPr>
+        <w:t>symbols   reference | crossref | metrics [--module=name]</w:t>
+      </w:r>
+    </w:p>
+    <w:p>
+      <w:pPr>
+        <w:pStyle w:val="Normal"/>
+        <w:ind w:hanging="0" w:start="0" w:end="0"/>
+        <w:rPr>
+          <w:rFonts w:ascii="Andale Mono" w:hAnsi="Andale Mono"/>
+          <w:sz w:val="12"/>
+          <w:szCs w:val="12"/>
+        </w:rPr>
+      </w:pPr>
+      <w:r>
+        <w:rPr>
+          <w:rFonts w:eastAsia="Songti SC" w:cs="Arial Unicode MS" w:ascii="Andale Mono" w:hAnsi="Andale Mono"/>
+          <w:b w:val="false"/>
+          <w:bCs w:val="false"/>
+          <w:i w:val="false"/>
+          <w:iCs w:val="false"/>
+          <w:color w:val="auto"/>
+          <w:kern w:val="2"/>
+          <w:sz w:val="12"/>
+          <w:szCs w:val="12"/>
+          <w:u w:val="none"/>
+          <w:lang w:val="en-US" w:eastAsia="zh-CN" w:bidi="hi-IN"/>
+        </w:rPr>
+        <w:t xml:space="preserve">                                       </w:t>
+      </w:r>
+      <w:r>
+        <w:rPr>
+          <w:rFonts w:eastAsia="Songti SC" w:cs="Arial Unicode MS" w:ascii="Andale Mono" w:hAnsi="Andale Mono"/>
+          <w:b w:val="false"/>
+          <w:bCs w:val="false"/>
+          <w:i w:val="false"/>
+          <w:iCs w:val="false"/>
+          <w:color w:val="auto"/>
+          <w:kern w:val="2"/>
+          <w:sz w:val="12"/>
+          <w:szCs w:val="12"/>
+          <w:u w:val="none"/>
+          <w:lang w:val="en-US" w:eastAsia="zh-CN" w:bidi="hi-IN"/>
+        </w:rPr>
+        <w:t>; symbol reports,</w:t>
+      </w:r>
+    </w:p>
+    <w:p>
+      <w:pPr>
+        <w:pStyle w:val="Normal"/>
+        <w:ind w:hanging="0" w:start="0" w:end="0"/>
+        <w:rPr>
+          <w:rFonts w:ascii="Andale Mono" w:hAnsi="Andale Mono"/>
+          <w:sz w:val="12"/>
+          <w:szCs w:val="12"/>
+        </w:rPr>
+      </w:pPr>
+      <w:r>
+        <w:rPr>
+          <w:rFonts w:eastAsia="Songti SC" w:cs="Arial Unicode MS" w:ascii="Andale Mono" w:hAnsi="Andale Mono"/>
+          <w:b w:val="false"/>
+          <w:bCs w:val="false"/>
+          <w:i w:val="false"/>
+          <w:iCs w:val="false"/>
+          <w:color w:val="auto"/>
+          <w:kern w:val="2"/>
+          <w:sz w:val="12"/>
+          <w:szCs w:val="12"/>
+          <w:u w:val="none"/>
+          <w:lang w:val="en-US" w:eastAsia="zh-CN" w:bidi="hi-IN"/>
+        </w:rPr>
+        <w:t xml:space="preserve">                                       </w:t>
+      </w:r>
+      <w:r>
+        <w:rPr>
+          <w:rFonts w:eastAsia="Songti SC" w:cs="Arial Unicode MS" w:ascii="Andale Mono" w:hAnsi="Andale Mono"/>
+          <w:b w:val="false"/>
+          <w:bCs w:val="false"/>
+          <w:i w:val="false"/>
+          <w:iCs w:val="false"/>
+          <w:color w:val="auto"/>
+          <w:kern w:val="2"/>
+          <w:sz w:val="12"/>
+          <w:szCs w:val="12"/>
+          <w:u w:val="none"/>
+          <w:lang w:val="en-US" w:eastAsia="zh-CN" w:bidi="hi-IN"/>
+        </w:rPr>
+        <w:t>; module default to mu</w:t>
+      </w:r>
+    </w:p>
+    <w:p>
+      <w:pPr>
+        <w:pStyle w:val="Normal"/>
+        <w:ind w:hanging="0" w:start="0" w:end="0"/>
+        <w:rPr>
+          <w:rFonts w:ascii="Andale Mono" w:hAnsi="Andale Mono"/>
+          <w:sz w:val="12"/>
+          <w:szCs w:val="12"/>
+        </w:rPr>
+      </w:pPr>
+      <w:r>
+        <w:rPr/>
+      </w:r>
+    </w:p>
+    <w:p>
+      <w:pPr>
+        <w:pStyle w:val="Normal"/>
+        <w:ind w:hanging="0" w:start="0" w:end="0"/>
+        <w:rPr>
+          <w:rFonts w:ascii="Andale Mono" w:hAnsi="Andale Mono"/>
+          <w:sz w:val="12"/>
+          <w:szCs w:val="12"/>
+        </w:rPr>
+      </w:pPr>
+      <w:r>
+        <w:rPr>
+          <w:rFonts w:eastAsia="Songti SC" w:cs="Arial Unicode MS" w:ascii="Andale Mono" w:hAnsi="Andale Mono"/>
+          <w:b w:val="false"/>
+          <w:bCs w:val="false"/>
+          <w:i w:val="false"/>
+          <w:iCs w:val="false"/>
+          <w:color w:val="auto"/>
+          <w:kern w:val="2"/>
+          <w:sz w:val="12"/>
+          <w:szCs w:val="12"/>
+          <w:u w:val="none"/>
+          <w:lang w:val="en-US" w:eastAsia="zh-CN" w:bidi="hi-IN"/>
+        </w:rPr>
+        <w:t xml:space="preserve">     </w:t>
+      </w:r>
+      <w:r>
+        <w:rPr>
+          <w:rFonts w:eastAsia="Songti SC" w:cs="Arial Unicode MS" w:ascii="Andale Mono" w:hAnsi="Andale Mono"/>
+          <w:b w:val="false"/>
+          <w:bCs w:val="false"/>
+          <w:i w:val="false"/>
+          <w:iCs w:val="false"/>
+          <w:color w:val="auto"/>
+          <w:kern w:val="2"/>
+          <w:sz w:val="12"/>
+          <w:szCs w:val="12"/>
+          <w:u w:val="none"/>
+          <w:lang w:val="en-US" w:eastAsia="zh-CN" w:bidi="hi-IN"/>
+        </w:rPr>
+        <w:t>install                           ; (sudo) install mu</w:t>
+      </w:r>
+    </w:p>
+    <w:p>
+      <w:pPr>
+        <w:pStyle w:val="Normal"/>
+        <w:ind w:hanging="0" w:start="0" w:end="0"/>
+        <w:rPr>
+          <w:rFonts w:ascii="Andale Mono" w:hAnsi="Andale Mono"/>
+          <w:sz w:val="12"/>
+          <w:szCs w:val="12"/>
+        </w:rPr>
+      </w:pPr>
+      <w:r>
+        <w:rPr>
+          <w:rFonts w:eastAsia="Songti SC" w:cs="Arial Unicode MS" w:ascii="Andale Mono" w:hAnsi="Andale Mono"/>
+          <w:b w:val="false"/>
+          <w:bCs w:val="false"/>
+          <w:i w:val="false"/>
+          <w:iCs w:val="false"/>
+          <w:color w:val="auto"/>
+          <w:kern w:val="2"/>
+          <w:sz w:val="12"/>
+          <w:szCs w:val="12"/>
+          <w:u w:val="none"/>
+          <w:lang w:val="en-US" w:eastAsia="zh-CN" w:bidi="hi-IN"/>
+        </w:rPr>
+        <w:t xml:space="preserve">                                       </w:t>
+      </w:r>
+      <w:r>
+        <w:rPr>
+          <w:rFonts w:eastAsia="Songti SC" w:cs="Arial Unicode MS" w:ascii="Andale Mono" w:hAnsi="Andale Mono"/>
+          <w:b w:val="false"/>
+          <w:bCs w:val="false"/>
+          <w:i w:val="false"/>
+          <w:iCs w:val="false"/>
+          <w:color w:val="auto"/>
+          <w:kern w:val="2"/>
+          <w:sz w:val="12"/>
+          <w:szCs w:val="12"/>
+          <w:u w:val="none"/>
+          <w:lang w:val="en-US" w:eastAsia="zh-CN" w:bidi="hi-IN"/>
+        </w:rPr>
+        <w:t>; system-wide</w:t>
+      </w:r>
+    </w:p>
+    <w:p>
+      <w:pPr>
+        <w:pStyle w:val="Normal"/>
+        <w:ind w:hanging="0" w:start="0" w:end="0"/>
+        <w:rPr>
+          <w:rFonts w:ascii="Andale Mono" w:hAnsi="Andale Mono"/>
+          <w:sz w:val="12"/>
+          <w:szCs w:val="12"/>
+        </w:rPr>
+      </w:pPr>
+      <w:r>
+        <w:rPr>
+          <w:rFonts w:eastAsia="Songti SC" w:cs="Arial Unicode MS" w:ascii="Andale Mono" w:hAnsi="Andale Mono"/>
+          <w:b w:val="false"/>
+          <w:bCs w:val="false"/>
+          <w:i w:val="false"/>
+          <w:iCs w:val="false"/>
+          <w:color w:val="auto"/>
+          <w:kern w:val="2"/>
+          <w:sz w:val="12"/>
+          <w:szCs w:val="12"/>
+          <w:u w:val="none"/>
+          <w:lang w:val="en-US" w:eastAsia="zh-CN" w:bidi="hi-IN"/>
+        </w:rPr>
+        <w:t xml:space="preserve">     </w:t>
+      </w:r>
+      <w:r>
+        <w:rPr>
+          <w:rFonts w:eastAsia="Songti SC" w:cs="Arial Unicode MS" w:ascii="Andale Mono" w:hAnsi="Andale Mono"/>
+          <w:b w:val="false"/>
+          <w:bCs w:val="false"/>
+          <w:i w:val="false"/>
+          <w:iCs w:val="false"/>
+          <w:color w:val="auto"/>
+          <w:kern w:val="2"/>
+          <w:sz w:val="12"/>
+          <w:szCs w:val="12"/>
+          <w:u w:val="none"/>
+          <w:lang w:val="en-US" w:eastAsia="zh-CN" w:bidi="hi-IN"/>
+        </w:rPr>
+        <w:t>clean                             ; clean all artifacts</w:t>
+      </w:r>
+    </w:p>
+    <w:p>
+      <w:pPr>
+        <w:pStyle w:val="Normal"/>
+        <w:ind w:hanging="0" w:start="0" w:end="0"/>
+        <w:rPr>
+          <w:rFonts w:ascii="Andale Mono" w:hAnsi="Andale Mono"/>
+          <w:sz w:val="12"/>
+          <w:szCs w:val="12"/>
+        </w:rPr>
+      </w:pPr>
+      <w:r>
+        <w:rPr/>
+      </w:r>
+    </w:p>
+    <w:p>
+      <w:pPr>
+        <w:pStyle w:val="Normal"/>
+        <w:ind w:hanging="0" w:start="0" w:end="0"/>
+        <w:rPr>
+          <w:rFonts w:ascii="Andale Mono" w:hAnsi="Andale Mono"/>
+          <w:sz w:val="12"/>
+          <w:szCs w:val="12"/>
+        </w:rPr>
+      </w:pPr>
+      <w:r>
+        <w:rPr>
+          <w:rFonts w:eastAsia="Songti SC" w:cs="Arial Unicode MS" w:ascii="Andale Mono" w:hAnsi="Andale Mono"/>
+          <w:b w:val="false"/>
+          <w:bCs w:val="false"/>
+          <w:i w:val="false"/>
+          <w:iCs w:val="false"/>
+          <w:color w:val="auto"/>
+          <w:kern w:val="2"/>
+          <w:sz w:val="12"/>
+          <w:szCs w:val="12"/>
+          <w:u w:val="none"/>
+          <w:lang w:val="en-US" w:eastAsia="zh-CN" w:bidi="hi-IN"/>
+        </w:rPr>
+        <w:t xml:space="preserve">     </w:t>
+      </w:r>
+      <w:r>
+        <w:rPr>
+          <w:rFonts w:eastAsia="Songti SC" w:cs="Arial Unicode MS" w:ascii="Andale Mono" w:hAnsi="Andale Mono"/>
+          <w:b w:val="false"/>
+          <w:bCs w:val="false"/>
+          <w:i w:val="false"/>
+          <w:iCs w:val="false"/>
+          <w:color w:val="auto"/>
+          <w:kern w:val="2"/>
+          <w:sz w:val="12"/>
+          <w:szCs w:val="12"/>
+          <w:u w:val="none"/>
+          <w:lang w:val="en-US" w:eastAsia="zh-CN" w:bidi="hi-IN"/>
+        </w:rPr>
+        <w:t>commit                            ; fmt and clippy,</w:t>
+      </w:r>
+    </w:p>
+    <w:p>
+      <w:pPr>
+        <w:pStyle w:val="Normal"/>
+        <w:ind w:hanging="0" w:start="0" w:end="0"/>
+        <w:rPr>
+          <w:rFonts w:ascii="Andale Mono" w:hAnsi="Andale Mono"/>
+          <w:sz w:val="12"/>
+          <w:szCs w:val="12"/>
+        </w:rPr>
+      </w:pPr>
+      <w:r>
+        <w:rPr>
+          <w:rFonts w:eastAsia="Songti SC" w:cs="Arial Unicode MS" w:ascii="Andale Mono" w:hAnsi="Andale Mono"/>
+          <w:b w:val="false"/>
+          <w:bCs w:val="false"/>
+          <w:i w:val="false"/>
+          <w:iCs w:val="false"/>
+          <w:color w:val="auto"/>
+          <w:kern w:val="2"/>
+          <w:sz w:val="12"/>
+          <w:szCs w:val="12"/>
+          <w:u w:val="none"/>
+          <w:lang w:val="en-US" w:eastAsia="zh-CN" w:bidi="hi-IN"/>
+        </w:rPr>
+        <w:t xml:space="preserve">                                       </w:t>
+      </w:r>
+      <w:r>
+        <w:rPr>
+          <w:rFonts w:eastAsia="Songti SC" w:cs="Arial Unicode MS" w:ascii="Andale Mono" w:hAnsi="Andale Mono"/>
+          <w:b w:val="false"/>
+          <w:bCs w:val="false"/>
+          <w:i w:val="false"/>
+          <w:iCs w:val="false"/>
+          <w:color w:val="auto"/>
+          <w:kern w:val="2"/>
+          <w:sz w:val="12"/>
+          <w:szCs w:val="12"/>
+          <w:u w:val="none"/>
+          <w:lang w:val="en-US" w:eastAsia="zh-CN" w:bidi="hi-IN"/>
+        </w:rPr>
+        <w:t>; pre-commit checking</w:t>
+      </w:r>
+    </w:p>
+    <w:p>
+      <w:pPr>
+        <w:pStyle w:val="Normal"/>
+        <w:ind w:hanging="0" w:start="0" w:end="0"/>
+        <w:rPr>
+          <w:rFonts w:ascii="Andale Mono" w:hAnsi="Andale Mono"/>
+          <w:sz w:val="12"/>
+          <w:szCs w:val="12"/>
+        </w:rPr>
+      </w:pPr>
+      <w:r>
+        <w:rPr/>
+      </w:r>
+    </w:p>
+    <w:p>
+      <w:pPr>
+        <w:pStyle w:val="Normal"/>
+        <w:ind w:hanging="0" w:start="0" w:end="0"/>
+        <w:rPr>
+          <w:rFonts w:ascii="Andale Mono" w:hAnsi="Andale Mono"/>
+          <w:sz w:val="12"/>
+          <w:szCs w:val="12"/>
+        </w:rPr>
+      </w:pPr>
+      <w:r>
+        <w:rPr>
+          <w:rFonts w:eastAsia="Songti SC" w:cs="Arial Unicode MS" w:ascii="Andale Mono" w:hAnsi="Andale Mono"/>
+          <w:b w:val="false"/>
+          <w:bCs w:val="false"/>
+          <w:i w:val="false"/>
+          <w:iCs w:val="false"/>
+          <w:color w:val="auto"/>
+          <w:kern w:val="2"/>
+          <w:sz w:val="12"/>
+          <w:szCs w:val="12"/>
+          <w:u w:val="none"/>
+          <w:lang w:val="en-US" w:eastAsia="zh-CN" w:bidi="hi-IN"/>
+        </w:rPr>
+        <w:t xml:space="preserve">  </w:t>
+      </w:r>
+      <w:r>
+        <w:rPr>
+          <w:rFonts w:eastAsia="Songti SC" w:cs="Arial Unicode MS" w:ascii="Andale Mono" w:hAnsi="Andale Mono"/>
+          <w:b w:val="false"/>
+          <w:bCs w:val="false"/>
+          <w:i w:val="false"/>
+          <w:iCs w:val="false"/>
+          <w:color w:val="auto"/>
+          <w:kern w:val="2"/>
+          <w:sz w:val="12"/>
+          <w:szCs w:val="12"/>
+          <w:u w:val="none"/>
+          <w:lang w:val="en-US" w:eastAsia="zh-CN" w:bidi="hi-IN"/>
+        </w:rPr>
+        <w:t>general options:</w:t>
       </w:r>
     </w:p>
     <w:p>
@@ -3507,47 +4476,33 @@
           <w:rFonts w:eastAsia="Songti SC" w:cs="Arial Unicode MS" w:ascii="Andale Mono" w:hAnsi="Andale Mono"/>
           <w:b w:val="false"/>
           <w:bCs w:val="false"/>
-          <w:i/>
-          <w:iCs/>
-          <w:color w:val="auto"/>
-          <w:kern w:val="2"/>
-          <w:sz w:val="12"/>
-          <w:szCs w:val="12"/>
-          <w:u w:val="none"/>
-          <w:lang w:val="en-US" w:eastAsia="zh-CN" w:bidi="hi-IN"/>
-        </w:rPr>
-        <w:t>help</w:t>
-        <w:tab/>
-        <w:tab/>
-      </w:r>
-      <w:r>
-        <w:rPr>
-          <w:rFonts w:eastAsia="Songti SC" w:cs="Arial Unicode MS" w:ascii="Andale Mono" w:hAnsi="Andale Mono"/>
-          <w:i w:val="false"/>
-          <w:iCs w:val="false"/>
-          <w:color w:val="auto"/>
-          <w:kern w:val="2"/>
-          <w:sz w:val="12"/>
-          <w:szCs w:val="12"/>
-          <w:u w:val="none"/>
-          <w:lang w:val="en-US" w:eastAsia="zh-CN" w:bidi="hi-IN"/>
-        </w:rPr>
-        <w:t>this message</w:t>
-      </w:r>
-    </w:p>
-    <w:p>
-      <w:pPr>
-        <w:pStyle w:val="Normal"/>
-        <w:ind w:hanging="0" w:start="0" w:end="0"/>
-        <w:rPr>
-          <w:rFonts w:ascii="Andale Mono" w:hAnsi="Andale Mono"/>
-          <w:sz w:val="12"/>
-          <w:szCs w:val="12"/>
-        </w:rPr>
-      </w:pPr>
-      <w:r>
-        <w:rPr>
-          <w:rFonts w:eastAsia="Songti SC" w:cs="Arial Unicode MS" w:ascii="Andale Mono" w:hAnsi="Andale Mono"/>
+          <w:i w:val="false"/>
+          <w:iCs w:val="false"/>
+          <w:color w:val="auto"/>
+          <w:kern w:val="2"/>
+          <w:sz w:val="12"/>
+          <w:szCs w:val="12"/>
+          <w:u w:val="none"/>
+          <w:lang w:val="en-US" w:eastAsia="zh-CN" w:bidi="hi-IN"/>
+        </w:rPr>
+        <w:t>--verbose                          ; verbose operation</w:t>
+      </w:r>
+    </w:p>
+    <w:p>
+      <w:pPr>
+        <w:pStyle w:val="Normal"/>
+        <w:ind w:hanging="0" w:start="0" w:end="0"/>
+        <w:rPr>
+          <w:rFonts w:ascii="Andale Mono" w:hAnsi="Andale Mono"/>
+          <w:sz w:val="12"/>
+          <w:szCs w:val="12"/>
+        </w:rPr>
+      </w:pPr>
+      <w:r>
+        <w:rPr>
+          <w:rFonts w:eastAsia="Songti SC" w:cs="Arial Unicode MS" w:ascii="Andale Mono" w:hAnsi="Andale Mono"/>
+          <w:b w:val="false"/>
+          <w:bCs w:val="false"/>
           <w:i w:val="false"/>
           <w:iCs w:val="false"/>
           <w:color w:val="auto"/>
@@ -3562,1580 +4517,203 @@
       <w:r>
         <w:rPr>
           <w:rFonts w:eastAsia="Songti SC" w:cs="Arial Unicode MS" w:ascii="Andale Mono" w:hAnsi="Andale Mono"/>
-          <w:i/>
-          <w:iCs/>
-          <w:color w:val="auto"/>
-          <w:kern w:val="2"/>
-          <w:sz w:val="12"/>
-          <w:szCs w:val="12"/>
-          <w:u w:val="none"/>
-          <w:lang w:val="en-US" w:eastAsia="zh-CN" w:bidi="hi-IN"/>
-        </w:rPr>
-        <w:t>version</w:t>
-      </w:r>
-      <w:r>
-        <w:rPr>
-          <w:rFonts w:eastAsia="Songti SC" w:cs="Arial Unicode MS" w:ascii="Andale Mono" w:hAnsi="Andale Mono"/>
-          <w:i w:val="false"/>
-          <w:iCs w:val="false"/>
-          <w:color w:val="auto"/>
-          <w:kern w:val="2"/>
-          <w:sz w:val="12"/>
-          <w:szCs w:val="12"/>
-          <w:u w:val="none"/>
-          <w:lang w:val="en-US" w:eastAsia="zh-CN" w:bidi="hi-IN"/>
-        </w:rPr>
-        <w:tab/>
-      </w:r>
-      <w:r>
-        <w:rPr>
-          <w:rFonts w:eastAsia="Songti SC" w:cs="Arial Unicode MS" w:ascii="Andale Mono" w:hAnsi="Andale Mono"/>
-          <w:i/>
-          <w:iCs/>
-          <w:color w:val="auto"/>
-          <w:kern w:val="2"/>
-          <w:sz w:val="12"/>
-          <w:szCs w:val="12"/>
-          <w:u w:val="none"/>
-          <w:lang w:val="en-US" w:eastAsia="zh-CN" w:bidi="hi-IN"/>
-        </w:rPr>
-        <w:t>lade</w:t>
-      </w:r>
-      <w:r>
-        <w:rPr>
-          <w:rFonts w:eastAsia="Songti SC" w:cs="Arial Unicode MS" w:ascii="Andale Mono" w:hAnsi="Andale Mono"/>
-          <w:i w:val="false"/>
-          <w:iCs w:val="false"/>
-          <w:color w:val="auto"/>
-          <w:kern w:val="2"/>
-          <w:sz w:val="12"/>
-          <w:szCs w:val="12"/>
-          <w:u w:val="none"/>
-          <w:lang w:val="en-US" w:eastAsia="zh-CN" w:bidi="hi-IN"/>
-        </w:rPr>
-        <w:t xml:space="preserve"> version</w:t>
-      </w:r>
-    </w:p>
-    <w:p>
-      <w:pPr>
-        <w:pStyle w:val="Normal"/>
-        <w:ind w:hanging="0" w:start="0" w:end="0"/>
-        <w:rPr>
-          <w:rFonts w:ascii="Andale Mono" w:hAnsi="Andale Mono"/>
-          <w:sz w:val="12"/>
-          <w:szCs w:val="12"/>
-        </w:rPr>
-      </w:pPr>
-      <w:r>
-        <w:rPr>
-          <w:rFonts w:eastAsia="Songti SC" w:cs="Arial Unicode MS" w:ascii="Andale Mono" w:hAnsi="Andale Mono"/>
-          <w:i w:val="false"/>
-          <w:iCs w:val="false"/>
-          <w:color w:val="auto"/>
-          <w:kern w:val="2"/>
-          <w:sz w:val="12"/>
-          <w:szCs w:val="12"/>
-          <w:u w:val="none"/>
-          <w:lang w:val="en-US" w:eastAsia="zh-CN" w:bidi="hi-IN"/>
-        </w:rPr>
-        <w:t xml:space="preserve">    </w:t>
-      </w:r>
-      <w:r>
-        <w:rPr>
-          <w:rFonts w:eastAsia="Songti SC" w:cs="Arial Unicode MS" w:ascii="Andale Mono" w:hAnsi="Andale Mono"/>
-          <w:i/>
-          <w:iCs/>
-          <w:color w:val="auto"/>
-          <w:kern w:val="2"/>
-          <w:sz w:val="12"/>
-          <w:szCs w:val="12"/>
-          <w:u w:val="none"/>
-          <w:lang w:val="en-US" w:eastAsia="zh-CN" w:bidi="hi-IN"/>
-        </w:rPr>
-        <w:t>init</w:t>
-      </w:r>
-      <w:r>
-        <w:rPr>
-          <w:rFonts w:eastAsia="Songti SC" w:cs="Arial Unicode MS" w:ascii="Andale Mono" w:hAnsi="Andale Mono"/>
-          <w:i w:val="false"/>
-          <w:iCs w:val="false"/>
-          <w:color w:val="auto"/>
-          <w:kern w:val="2"/>
-          <w:sz w:val="12"/>
-          <w:szCs w:val="12"/>
-          <w:u w:val="none"/>
-          <w:lang w:val="en-US" w:eastAsia="zh-CN" w:bidi="hi-IN"/>
-        </w:rPr>
-        <w:t xml:space="preserve">            init ./ as workspace</w:t>
-      </w:r>
-    </w:p>
-    <w:p>
-      <w:pPr>
-        <w:pStyle w:val="Normal"/>
-        <w:ind w:hanging="0" w:start="0" w:end="0"/>
-        <w:rPr>
-          <w:rFonts w:ascii="Andale Mono" w:hAnsi="Andale Mono"/>
-          <w:sz w:val="12"/>
-          <w:szCs w:val="12"/>
-        </w:rPr>
-      </w:pPr>
-      <w:r>
-        <w:rPr>
-          <w:rFonts w:eastAsia="Songti SC" w:cs="Arial Unicode MS" w:ascii="Andale Mono" w:hAnsi="Andale Mono"/>
-          <w:i w:val="false"/>
-          <w:iCs w:val="false"/>
-          <w:color w:val="auto"/>
-          <w:kern w:val="2"/>
-          <w:sz w:val="12"/>
-          <w:szCs w:val="12"/>
-          <w:u w:val="none"/>
-          <w:lang w:val="en-US" w:eastAsia="zh-CN" w:bidi="hi-IN"/>
-        </w:rPr>
-        <w:t xml:space="preserve">    </w:t>
-      </w:r>
-      <w:r>
-        <w:rPr>
-          <w:rFonts w:eastAsia="Songti SC" w:cs="Arial Unicode MS" w:ascii="Andale Mono" w:hAnsi="Andale Mono"/>
-          <w:i/>
-          <w:iCs/>
-          <w:color w:val="auto"/>
-          <w:kern w:val="2"/>
-          <w:sz w:val="12"/>
-          <w:szCs w:val="12"/>
-          <w:u w:val="none"/>
-          <w:lang w:val="en-US" w:eastAsia="zh-CN" w:bidi="hi-IN"/>
-        </w:rPr>
-        <w:t>env</w:t>
-      </w:r>
-      <w:r>
-        <w:rPr>
-          <w:rFonts w:eastAsia="Songti SC" w:cs="Arial Unicode MS" w:ascii="Andale Mono" w:hAnsi="Andale Mono"/>
-          <w:i w:val="false"/>
-          <w:iCs w:val="false"/>
-          <w:color w:val="auto"/>
-          <w:kern w:val="2"/>
-          <w:sz w:val="12"/>
-          <w:szCs w:val="12"/>
-          <w:u w:val="none"/>
-          <w:lang w:val="en-US" w:eastAsia="zh-CN" w:bidi="hi-IN"/>
-        </w:rPr>
-        <w:t xml:space="preserve">             print dev environment</w:t>
-      </w:r>
-    </w:p>
-    <w:p>
-      <w:pPr>
-        <w:pStyle w:val="Normal"/>
-        <w:ind w:hanging="0" w:start="0" w:end="0"/>
-        <w:rPr>
-          <w:rFonts w:ascii="Andale Mono" w:hAnsi="Andale Mono"/>
-          <w:sz w:val="12"/>
-          <w:szCs w:val="12"/>
-        </w:rPr>
-      </w:pPr>
-      <w:r>
-        <w:rPr>
-          <w:rFonts w:eastAsia="Songti SC" w:cs="Arial Unicode MS" w:ascii="Andale Mono" w:hAnsi="Andale Mono"/>
-          <w:i w:val="false"/>
-          <w:iCs w:val="false"/>
-          <w:color w:val="auto"/>
-          <w:kern w:val="2"/>
-          <w:sz w:val="12"/>
-          <w:szCs w:val="12"/>
-          <w:u w:val="none"/>
-          <w:lang w:val="en-US" w:eastAsia="zh-CN" w:bidi="hi-IN"/>
-        </w:rPr>
-        <w:t xml:space="preserve">    </w:t>
-      </w:r>
-      <w:r>
-        <w:rPr>
-          <w:rFonts w:eastAsia="Songti SC" w:cs="Arial Unicode MS" w:ascii="Andale Mono" w:hAnsi="Andale Mono"/>
-          <w:i/>
-          <w:iCs/>
-          <w:color w:val="auto"/>
-          <w:kern w:val="2"/>
-          <w:sz w:val="12"/>
-          <w:szCs w:val="12"/>
-          <w:u w:val="none"/>
-          <w:lang w:val="en-US" w:eastAsia="zh-CN" w:bidi="hi-IN"/>
-        </w:rPr>
-        <w:t>clean</w:t>
-      </w:r>
-      <w:r>
-        <w:rPr>
-          <w:rFonts w:eastAsia="Songti SC" w:cs="Arial Unicode MS" w:ascii="Andale Mono" w:hAnsi="Andale Mono"/>
-          <w:i w:val="false"/>
-          <w:iCs w:val="false"/>
-          <w:color w:val="auto"/>
-          <w:kern w:val="2"/>
-          <w:sz w:val="12"/>
-          <w:szCs w:val="12"/>
-          <w:u w:val="none"/>
-          <w:lang w:val="en-US" w:eastAsia="zh-CN" w:bidi="hi-IN"/>
-        </w:rPr>
-        <w:t xml:space="preserve">           clean all artifacts</w:t>
-      </w:r>
-    </w:p>
-    <w:p>
-      <w:pPr>
-        <w:pStyle w:val="Normal"/>
-        <w:ind w:hanging="0" w:start="0" w:end="0"/>
-        <w:rPr>
-          <w:rFonts w:ascii="Andale Mono" w:hAnsi="Andale Mono" w:eastAsia="Songti SC" w:cs="Arial Unicode MS"/>
-          <w:i w:val="false"/>
-          <w:i w:val="false"/>
-          <w:iCs w:val="false"/>
-          <w:color w:val="auto"/>
-          <w:kern w:val="2"/>
-          <w:u w:val="none"/>
-          <w:lang w:val="en-US" w:eastAsia="zh-CN" w:bidi="hi-IN"/>
-        </w:rPr>
-      </w:pPr>
-      <w:r>
-        <w:rPr>
-          <w:rFonts w:eastAsia="Songti SC" w:cs="Arial Unicode MS" w:ascii="Andale Mono" w:hAnsi="Andale Mono"/>
-          <w:i w:val="false"/>
-          <w:iCs w:val="false"/>
-          <w:color w:val="auto"/>
-          <w:kern w:val="2"/>
-          <w:u w:val="none"/>
-          <w:lang w:val="en-US" w:eastAsia="zh-CN" w:bidi="hi-IN"/>
-        </w:rPr>
-      </w:r>
-    </w:p>
-    <w:p>
-      <w:pPr>
-        <w:pStyle w:val="Normal"/>
-        <w:ind w:hanging="0" w:start="0" w:end="0"/>
-        <w:rPr>
-          <w:rFonts w:ascii="Andale Mono" w:hAnsi="Andale Mono"/>
-          <w:sz w:val="12"/>
-          <w:szCs w:val="12"/>
-        </w:rPr>
-      </w:pPr>
-      <w:r>
-        <w:rPr>
-          <w:rFonts w:eastAsia="Songti SC" w:cs="Arial Unicode MS" w:ascii="Andale Mono" w:hAnsi="Andale Mono"/>
-          <w:i w:val="false"/>
-          <w:iCs w:val="false"/>
-          <w:color w:val="auto"/>
-          <w:kern w:val="2"/>
-          <w:sz w:val="12"/>
-          <w:szCs w:val="12"/>
-          <w:u w:val="none"/>
-          <w:lang w:val="en-US" w:eastAsia="zh-CN" w:bidi="hi-IN"/>
-        </w:rPr>
-        <w:t xml:space="preserve">    </w:t>
-      </w:r>
-      <w:r>
-        <w:rPr>
-          <w:rFonts w:eastAsia="Songti SC" w:cs="Arial Unicode MS" w:ascii="Andale Mono" w:hAnsi="Andale Mono"/>
-          <w:i/>
-          <w:iCs/>
-          <w:color w:val="auto"/>
-          <w:kern w:val="2"/>
-          <w:sz w:val="12"/>
-          <w:szCs w:val="12"/>
-          <w:u w:val="none"/>
-          <w:lang w:val="en-US" w:eastAsia="zh-CN" w:bidi="hi-IN"/>
-        </w:rPr>
-        <w:t>build release</w:t>
-      </w:r>
-      <w:r>
-        <w:rPr>
-          <w:rFonts w:eastAsia="Songti SC" w:cs="Arial Unicode MS" w:ascii="Andale Mono" w:hAnsi="Andale Mono"/>
-          <w:i w:val="false"/>
-          <w:iCs w:val="false"/>
-          <w:color w:val="auto"/>
-          <w:kern w:val="2"/>
-          <w:sz w:val="12"/>
-          <w:szCs w:val="12"/>
-          <w:u w:val="none"/>
-          <w:lang w:val="en-US" w:eastAsia="zh-CN" w:bidi="hi-IN"/>
-        </w:rPr>
-        <w:t xml:space="preserve">   build system</w:t>
-      </w:r>
-    </w:p>
-    <w:p>
-      <w:pPr>
-        <w:pStyle w:val="Normal"/>
-        <w:ind w:hanging="0" w:start="0" w:end="0"/>
-        <w:rPr>
-          <w:rFonts w:ascii="Andale Mono" w:hAnsi="Andale Mono"/>
-          <w:sz w:val="12"/>
-          <w:szCs w:val="12"/>
-        </w:rPr>
-      </w:pPr>
-      <w:r>
-        <w:rPr>
-          <w:rFonts w:eastAsia="Songti SC" w:cs="Arial Unicode MS" w:ascii="Andale Mono" w:hAnsi="Andale Mono"/>
-          <w:i w:val="false"/>
-          <w:iCs w:val="false"/>
-          <w:color w:val="auto"/>
-          <w:kern w:val="2"/>
-          <w:sz w:val="12"/>
-          <w:szCs w:val="12"/>
-          <w:u w:val="none"/>
-          <w:lang w:val="en-US" w:eastAsia="zh-CN" w:bidi="hi-IN"/>
-        </w:rPr>
-        <w:t xml:space="preserve">    </w:t>
-      </w:r>
-      <w:r>
-        <w:rPr>
-          <w:rFonts w:eastAsia="Songti SC" w:cs="Arial Unicode MS" w:ascii="Andale Mono" w:hAnsi="Andale Mono"/>
-          <w:i w:val="false"/>
-          <w:iCs w:val="false"/>
-          <w:color w:val="auto"/>
-          <w:kern w:val="2"/>
-          <w:sz w:val="12"/>
-          <w:szCs w:val="12"/>
-          <w:u w:val="none"/>
-          <w:lang w:val="en-US" w:eastAsia="zh-CN" w:bidi="hi-IN"/>
-        </w:rPr>
-        <w:tab/>
-      </w:r>
-      <w:r>
-        <w:rPr>
-          <w:rFonts w:eastAsia="Songti SC" w:cs="Arial Unicode MS" w:ascii="Andale Mono" w:hAnsi="Andale Mono"/>
-          <w:i/>
-          <w:iCs/>
-          <w:color w:val="auto"/>
-          <w:kern w:val="2"/>
-          <w:sz w:val="12"/>
-          <w:szCs w:val="12"/>
-          <w:u w:val="none"/>
-          <w:lang w:val="en-US" w:eastAsia="zh-CN" w:bidi="hi-IN"/>
-        </w:rPr>
-        <w:t>profile</w:t>
-      </w:r>
-    </w:p>
-    <w:p>
-      <w:pPr>
-        <w:pStyle w:val="Normal"/>
-        <w:ind w:hanging="0" w:start="0" w:end="0"/>
-        <w:rPr>
-          <w:rFonts w:ascii="Andale Mono" w:hAnsi="Andale Mono"/>
-          <w:sz w:val="12"/>
-          <w:szCs w:val="12"/>
-        </w:rPr>
-      </w:pPr>
-      <w:r>
-        <w:rPr>
-          <w:rFonts w:eastAsia="Songti SC" w:cs="Arial Unicode MS" w:ascii="Andale Mono" w:hAnsi="Andale Mono"/>
-          <w:i w:val="false"/>
-          <w:iCs w:val="false"/>
-          <w:color w:val="auto"/>
-          <w:kern w:val="2"/>
-          <w:sz w:val="12"/>
-          <w:szCs w:val="12"/>
-          <w:u w:val="none"/>
-          <w:lang w:val="en-US" w:eastAsia="zh-CN" w:bidi="hi-IN"/>
-        </w:rPr>
-        <w:t xml:space="preserve">    </w:t>
-      </w:r>
-      <w:r>
-        <w:rPr>
-          <w:rFonts w:eastAsia="Songti SC" w:cs="Arial Unicode MS" w:ascii="Andale Mono" w:hAnsi="Andale Mono"/>
-          <w:i/>
-          <w:iCs/>
-          <w:color w:val="auto"/>
-          <w:kern w:val="2"/>
-          <w:sz w:val="12"/>
-          <w:szCs w:val="12"/>
-          <w:u w:val="none"/>
-          <w:lang w:val="en-US" w:eastAsia="zh-CN" w:bidi="hi-IN"/>
-        </w:rPr>
-        <w:tab/>
-        <w:t>debug</w:t>
-      </w:r>
-    </w:p>
-    <w:p>
-      <w:pPr>
-        <w:pStyle w:val="Normal"/>
-        <w:ind w:hanging="0" w:start="0" w:end="0"/>
-        <w:rPr>
-          <w:rFonts w:ascii="Andale Mono" w:hAnsi="Andale Mono" w:eastAsia="Songti SC" w:cs="Arial Unicode MS"/>
-          <w:i w:val="false"/>
-          <w:i w:val="false"/>
-          <w:iCs w:val="false"/>
-          <w:color w:val="auto"/>
-          <w:kern w:val="2"/>
-          <w:u w:val="none"/>
-          <w:lang w:val="en-US" w:eastAsia="zh-CN" w:bidi="hi-IN"/>
-        </w:rPr>
-      </w:pPr>
-      <w:r>
-        <w:rPr>
-          <w:rFonts w:eastAsia="Songti SC" w:cs="Arial Unicode MS" w:ascii="Andale Mono" w:hAnsi="Andale Mono"/>
-          <w:i w:val="false"/>
-          <w:iCs w:val="false"/>
-          <w:color w:val="auto"/>
-          <w:kern w:val="2"/>
-          <w:u w:val="none"/>
-          <w:lang w:val="en-US" w:eastAsia="zh-CN" w:bidi="hi-IN"/>
-        </w:rPr>
-      </w:r>
-    </w:p>
-    <w:p>
-      <w:pPr>
-        <w:pStyle w:val="Normal"/>
-        <w:ind w:hanging="0" w:start="0" w:end="0"/>
-        <w:rPr>
-          <w:rFonts w:ascii="Andale Mono" w:hAnsi="Andale Mono"/>
-          <w:sz w:val="12"/>
-          <w:szCs w:val="12"/>
-        </w:rPr>
-      </w:pPr>
-      <w:r>
-        <w:rPr>
-          <w:rFonts w:eastAsia="Songti SC" w:cs="Arial Unicode MS" w:ascii="Andale Mono" w:hAnsi="Andale Mono"/>
-          <w:i w:val="false"/>
-          <w:iCs w:val="false"/>
-          <w:color w:val="auto"/>
-          <w:kern w:val="2"/>
-          <w:sz w:val="12"/>
-          <w:szCs w:val="12"/>
-          <w:u w:val="none"/>
-          <w:lang w:val="en-US" w:eastAsia="zh-CN" w:bidi="hi-IN"/>
-        </w:rPr>
-        <w:t xml:space="preserve">    </w:t>
-      </w:r>
-      <w:r>
-        <w:rPr>
-          <w:rFonts w:eastAsia="Songti SC" w:cs="Arial Unicode MS" w:ascii="Andale Mono" w:hAnsi="Andale Mono"/>
-          <w:i/>
-          <w:iCs/>
-          <w:color w:val="auto"/>
-          <w:kern w:val="2"/>
-          <w:sz w:val="12"/>
-          <w:szCs w:val="12"/>
-          <w:u w:val="none"/>
-          <w:lang w:val="en-US" w:eastAsia="zh-CN" w:bidi="hi-IN"/>
-        </w:rPr>
-        <w:t>symbols</w:t>
-      </w:r>
-      <w:r>
-        <w:rPr>
-          <w:rFonts w:eastAsia="Songti SC" w:cs="Arial Unicode MS" w:ascii="Andale Mono" w:hAnsi="Andale Mono"/>
-          <w:i w:val="false"/>
-          <w:iCs w:val="false"/>
-          <w:color w:val="auto"/>
-          <w:kern w:val="2"/>
-          <w:sz w:val="12"/>
-          <w:szCs w:val="12"/>
-          <w:u w:val="none"/>
-          <w:lang w:val="en-US" w:eastAsia="zh-CN" w:bidi="hi-IN"/>
-        </w:rPr>
-        <w:t xml:space="preserve"> </w:t>
-      </w:r>
-      <w:r>
-        <w:rPr>
-          <w:rFonts w:eastAsia="Songti SC" w:cs="Arial Unicode MS" w:ascii="Andale Mono" w:hAnsi="Andale Mono"/>
-          <w:i/>
-          <w:iCs/>
-          <w:color w:val="auto"/>
-          <w:kern w:val="2"/>
-          <w:sz w:val="12"/>
-          <w:szCs w:val="12"/>
-          <w:u w:val="none"/>
-          <w:lang w:val="en-US" w:eastAsia="zh-CN" w:bidi="hi-IN"/>
-        </w:rPr>
-        <w:t>reference</w:t>
-      </w:r>
-      <w:r>
-        <w:rPr>
-          <w:rFonts w:eastAsia="Songti SC" w:cs="Arial Unicode MS" w:ascii="Andale Mono" w:hAnsi="Andale Mono"/>
-          <w:i w:val="false"/>
-          <w:iCs w:val="false"/>
-          <w:color w:val="auto"/>
-          <w:kern w:val="2"/>
-          <w:sz w:val="12"/>
-          <w:szCs w:val="12"/>
-          <w:u w:val="none"/>
-          <w:lang w:val="en-US" w:eastAsia="zh-CN" w:bidi="hi-IN"/>
-        </w:rPr>
-        <w:t xml:space="preserve"> [--module=</w:t>
-      </w:r>
-      <w:r>
-        <w:rPr>
-          <w:rFonts w:eastAsia="Songti SC" w:cs="Arial Unicode MS" w:ascii="Andale Mono" w:hAnsi="Andale Mono"/>
-          <w:i/>
-          <w:iCs/>
-          <w:color w:val="auto"/>
-          <w:kern w:val="2"/>
-          <w:sz w:val="12"/>
-          <w:szCs w:val="12"/>
-          <w:u w:val="none"/>
-          <w:lang w:val="en-US" w:eastAsia="zh-CN" w:bidi="hi-IN"/>
-        </w:rPr>
-        <w:t>name</w:t>
-      </w:r>
-      <w:r>
-        <w:rPr>
-          <w:rFonts w:eastAsia="Songti SC" w:cs="Arial Unicode MS" w:ascii="Andale Mono" w:hAnsi="Andale Mono"/>
-          <w:i w:val="false"/>
-          <w:iCs w:val="false"/>
-          <w:color w:val="auto"/>
-          <w:kern w:val="2"/>
-          <w:sz w:val="12"/>
-          <w:szCs w:val="12"/>
-          <w:u w:val="none"/>
-          <w:lang w:val="en-US" w:eastAsia="zh-CN" w:bidi="hi-IN"/>
-        </w:rPr>
-        <w:t>] |</w:t>
-      </w:r>
-    </w:p>
-    <w:p>
-      <w:pPr>
-        <w:pStyle w:val="Normal"/>
-        <w:ind w:hanging="0" w:start="0" w:end="0"/>
-        <w:rPr>
-          <w:rFonts w:ascii="Andale Mono" w:hAnsi="Andale Mono"/>
-          <w:sz w:val="12"/>
-          <w:szCs w:val="12"/>
-        </w:rPr>
-      </w:pPr>
-      <w:r>
-        <w:rPr>
-          <w:rFonts w:eastAsia="Songti SC" w:cs="Arial Unicode MS" w:ascii="Andale Mono" w:hAnsi="Andale Mono"/>
-          <w:i w:val="false"/>
-          <w:iCs w:val="false"/>
-          <w:color w:val="auto"/>
-          <w:kern w:val="2"/>
-          <w:sz w:val="12"/>
-          <w:szCs w:val="12"/>
-          <w:u w:val="none"/>
-          <w:lang w:val="en-US" w:eastAsia="zh-CN" w:bidi="hi-IN"/>
-        </w:rPr>
-        <w:t xml:space="preserve">            </w:t>
-      </w:r>
-      <w:r>
-        <w:rPr>
-          <w:rFonts w:eastAsia="Songti SC" w:cs="Arial Unicode MS" w:ascii="Andale Mono" w:hAnsi="Andale Mono"/>
-          <w:i/>
-          <w:iCs/>
-          <w:color w:val="auto"/>
-          <w:kern w:val="2"/>
-          <w:sz w:val="12"/>
-          <w:szCs w:val="12"/>
-          <w:u w:val="none"/>
-          <w:lang w:val="en-US" w:eastAsia="zh-CN" w:bidi="hi-IN"/>
-        </w:rPr>
-        <w:t>crossref</w:t>
-      </w:r>
-      <w:r>
-        <w:rPr>
-          <w:rFonts w:eastAsia="Songti SC" w:cs="Arial Unicode MS" w:ascii="Andale Mono" w:hAnsi="Andale Mono"/>
-          <w:i w:val="false"/>
-          <w:iCs w:val="false"/>
-          <w:color w:val="auto"/>
-          <w:kern w:val="2"/>
-          <w:sz w:val="12"/>
-          <w:szCs w:val="12"/>
-          <w:u w:val="none"/>
-          <w:lang w:val="en-US" w:eastAsia="zh-CN" w:bidi="hi-IN"/>
-        </w:rPr>
-        <w:t xml:space="preserve"> [--module=</w:t>
-      </w:r>
-      <w:r>
-        <w:rPr>
-          <w:rFonts w:eastAsia="Songti SC" w:cs="Arial Unicode MS" w:ascii="Andale Mono" w:hAnsi="Andale Mono"/>
-          <w:i/>
-          <w:iCs/>
-          <w:color w:val="auto"/>
-          <w:kern w:val="2"/>
-          <w:sz w:val="12"/>
-          <w:szCs w:val="12"/>
-          <w:u w:val="none"/>
-          <w:lang w:val="en-US" w:eastAsia="zh-CN" w:bidi="hi-IN"/>
-        </w:rPr>
-        <w:t>name</w:t>
-      </w:r>
-      <w:r>
-        <w:rPr>
-          <w:rFonts w:eastAsia="Songti SC" w:cs="Arial Unicode MS" w:ascii="Andale Mono" w:hAnsi="Andale Mono"/>
-          <w:i w:val="false"/>
-          <w:iCs w:val="false"/>
-          <w:color w:val="auto"/>
-          <w:kern w:val="2"/>
-          <w:sz w:val="12"/>
-          <w:szCs w:val="12"/>
-          <w:u w:val="none"/>
-          <w:lang w:val="en-US" w:eastAsia="zh-CN" w:bidi="hi-IN"/>
-        </w:rPr>
-        <w:t>]  |</w:t>
-      </w:r>
-    </w:p>
-    <w:p>
-      <w:pPr>
-        <w:pStyle w:val="Normal"/>
-        <w:ind w:hanging="0" w:start="0" w:end="0"/>
-        <w:rPr>
-          <w:rFonts w:ascii="Andale Mono" w:hAnsi="Andale Mono"/>
-          <w:sz w:val="12"/>
-          <w:szCs w:val="12"/>
-        </w:rPr>
-      </w:pPr>
-      <w:r>
-        <w:rPr>
-          <w:rFonts w:eastAsia="Songti SC" w:cs="Arial Unicode MS" w:ascii="Andale Mono" w:hAnsi="Andale Mono"/>
-          <w:i w:val="false"/>
-          <w:iCs w:val="false"/>
-          <w:color w:val="auto"/>
-          <w:kern w:val="2"/>
-          <w:sz w:val="12"/>
-          <w:szCs w:val="12"/>
-          <w:u w:val="none"/>
-          <w:lang w:val="en-US" w:eastAsia="zh-CN" w:bidi="hi-IN"/>
-        </w:rPr>
-        <w:tab/>
-        <w:t xml:space="preserve">  </w:t>
-      </w:r>
-      <w:r>
-        <w:rPr>
-          <w:rFonts w:eastAsia="Songti SC" w:cs="Arial Unicode MS" w:ascii="Andale Mono" w:hAnsi="Andale Mono"/>
-          <w:i/>
-          <w:iCs/>
-          <w:color w:val="auto"/>
-          <w:kern w:val="2"/>
-          <w:sz w:val="12"/>
-          <w:szCs w:val="12"/>
-          <w:u w:val="none"/>
-          <w:lang w:val="en-US" w:eastAsia="zh-CN" w:bidi="hi-IN"/>
-        </w:rPr>
-        <w:t>metrics</w:t>
-      </w:r>
-      <w:r>
-        <w:rPr>
-          <w:rFonts w:eastAsia="Songti SC" w:cs="Arial Unicode MS" w:ascii="Andale Mono" w:hAnsi="Andale Mono"/>
-          <w:i w:val="false"/>
-          <w:iCs w:val="false"/>
-          <w:color w:val="auto"/>
-          <w:kern w:val="2"/>
-          <w:sz w:val="12"/>
-          <w:szCs w:val="12"/>
-          <w:u w:val="none"/>
-          <w:lang w:val="en-US" w:eastAsia="zh-CN" w:bidi="hi-IN"/>
-        </w:rPr>
-        <w:t xml:space="preserve"> [--module=</w:t>
-      </w:r>
-      <w:r>
-        <w:rPr>
-          <w:rFonts w:eastAsia="Songti SC" w:cs="Arial Unicode MS" w:ascii="Andale Mono" w:hAnsi="Andale Mono"/>
-          <w:i/>
-          <w:iCs/>
-          <w:color w:val="auto"/>
-          <w:kern w:val="2"/>
-          <w:sz w:val="12"/>
-          <w:szCs w:val="12"/>
-          <w:u w:val="none"/>
-          <w:lang w:val="en-US" w:eastAsia="zh-CN" w:bidi="hi-IN"/>
-        </w:rPr>
-        <w:t>name</w:t>
-      </w:r>
-      <w:r>
-        <w:rPr>
-          <w:rFonts w:eastAsia="Songti SC" w:cs="Arial Unicode MS" w:ascii="Andale Mono" w:hAnsi="Andale Mono"/>
-          <w:i w:val="false"/>
-          <w:iCs w:val="false"/>
-          <w:color w:val="auto"/>
-          <w:kern w:val="2"/>
-          <w:sz w:val="12"/>
-          <w:szCs w:val="12"/>
-          <w:u w:val="none"/>
-          <w:lang w:val="en-US" w:eastAsia="zh-CN" w:bidi="hi-IN"/>
-        </w:rPr>
-        <w:t>]</w:t>
-      </w:r>
-    </w:p>
-    <w:p>
-      <w:pPr>
-        <w:pStyle w:val="Normal"/>
-        <w:ind w:hanging="0" w:start="0" w:end="0"/>
-        <w:rPr>
-          <w:rFonts w:ascii="Andale Mono" w:hAnsi="Andale Mono"/>
-          <w:sz w:val="12"/>
-          <w:szCs w:val="12"/>
-        </w:rPr>
-      </w:pPr>
-      <w:r>
-        <w:rPr>
-          <w:rFonts w:eastAsia="Songti SC" w:cs="Arial Unicode MS" w:ascii="Andale Mono" w:hAnsi="Andale Mono"/>
-          <w:i w:val="false"/>
-          <w:iCs w:val="false"/>
-          <w:color w:val="auto"/>
-          <w:kern w:val="2"/>
-          <w:sz w:val="12"/>
-          <w:szCs w:val="12"/>
-          <w:u w:val="none"/>
-          <w:lang w:val="en-US" w:eastAsia="zh-CN" w:bidi="hi-IN"/>
-        </w:rPr>
-        <w:t xml:space="preserve">                    </w:t>
-      </w:r>
-      <w:r>
-        <w:rPr>
-          <w:rFonts w:eastAsia="Songti SC" w:cs="Arial Unicode MS" w:ascii="Andale Mono" w:hAnsi="Andale Mono"/>
-          <w:i w:val="false"/>
-          <w:iCs w:val="false"/>
-          <w:color w:val="auto"/>
-          <w:kern w:val="2"/>
-          <w:sz w:val="12"/>
-          <w:szCs w:val="12"/>
-          <w:u w:val="none"/>
-          <w:lang w:val="en-US" w:eastAsia="zh-CN" w:bidi="hi-IN"/>
-        </w:rPr>
-        <w:t>symbol reports</w:t>
-      </w:r>
-    </w:p>
-    <w:p>
-      <w:pPr>
-        <w:pStyle w:val="Normal"/>
-        <w:ind w:hanging="0" w:start="0" w:end="0"/>
-        <w:rPr>
-          <w:rFonts w:ascii="Andale Mono" w:hAnsi="Andale Mono" w:eastAsia="Songti SC" w:cs="Arial Unicode MS"/>
-          <w:i w:val="false"/>
-          <w:i w:val="false"/>
-          <w:iCs w:val="false"/>
-          <w:color w:val="auto"/>
-          <w:kern w:val="2"/>
-          <w:u w:val="none"/>
-          <w:lang w:val="en-US" w:eastAsia="zh-CN" w:bidi="hi-IN"/>
-        </w:rPr>
-      </w:pPr>
-      <w:r>
-        <w:rPr>
-          <w:rFonts w:eastAsia="Songti SC" w:cs="Arial Unicode MS" w:ascii="Andale Mono" w:hAnsi="Andale Mono"/>
-          <w:i w:val="false"/>
-          <w:iCs w:val="false"/>
-          <w:color w:val="auto"/>
-          <w:kern w:val="2"/>
-          <w:u w:val="none"/>
-          <w:lang w:val="en-US" w:eastAsia="zh-CN" w:bidi="hi-IN"/>
-        </w:rPr>
-      </w:r>
-    </w:p>
-    <w:p>
-      <w:pPr>
-        <w:pStyle w:val="Normal"/>
-        <w:ind w:hanging="0" w:start="0" w:end="0"/>
-        <w:rPr>
-          <w:rFonts w:ascii="Andale Mono" w:hAnsi="Andale Mono"/>
-          <w:sz w:val="12"/>
-          <w:szCs w:val="12"/>
-        </w:rPr>
-      </w:pPr>
-      <w:r>
-        <w:rPr>
-          <w:rFonts w:eastAsia="Songti SC" w:cs="Arial Unicode MS" w:ascii="Andale Mono" w:hAnsi="Andale Mono"/>
-          <w:i w:val="false"/>
-          <w:iCs w:val="false"/>
-          <w:color w:val="auto"/>
-          <w:kern w:val="2"/>
-          <w:sz w:val="12"/>
-          <w:szCs w:val="12"/>
-          <w:u w:val="none"/>
-          <w:lang w:val="en-US" w:eastAsia="zh-CN" w:bidi="hi-IN"/>
-        </w:rPr>
-        <w:t xml:space="preserve">    </w:t>
-      </w:r>
-      <w:r>
-        <w:rPr>
-          <w:rFonts w:eastAsia="Songti SC" w:cs="Arial Unicode MS" w:ascii="Andale Mono" w:hAnsi="Andale Mono"/>
-          <w:i/>
-          <w:iCs/>
-          <w:color w:val="auto"/>
-          <w:kern w:val="2"/>
-          <w:sz w:val="12"/>
-          <w:szCs w:val="12"/>
-          <w:u w:val="none"/>
-          <w:lang w:val="en-US" w:eastAsia="zh-CN" w:bidi="hi-IN"/>
-        </w:rPr>
-        <w:t>install</w:t>
-      </w:r>
-      <w:r>
-        <w:rPr>
-          <w:rFonts w:eastAsia="Songti SC" w:cs="Arial Unicode MS" w:ascii="Andale Mono" w:hAnsi="Andale Mono"/>
-          <w:i w:val="false"/>
-          <w:iCs w:val="false"/>
-          <w:color w:val="auto"/>
-          <w:kern w:val="2"/>
-          <w:sz w:val="12"/>
-          <w:szCs w:val="12"/>
-          <w:u w:val="none"/>
-          <w:lang w:val="en-US" w:eastAsia="zh-CN" w:bidi="hi-IN"/>
-        </w:rPr>
-        <w:t xml:space="preserve">         install release system-wide, may</w:t>
-      </w:r>
-    </w:p>
-    <w:p>
-      <w:pPr>
-        <w:pStyle w:val="Normal"/>
-        <w:ind w:hanging="0" w:start="0" w:end="0"/>
-        <w:rPr>
-          <w:rFonts w:ascii="Andale Mono" w:hAnsi="Andale Mono"/>
-          <w:sz w:val="12"/>
-          <w:szCs w:val="12"/>
-        </w:rPr>
-      </w:pPr>
-      <w:r>
-        <w:rPr>
-          <w:rFonts w:eastAsia="Songti SC" w:cs="Arial Unicode MS" w:ascii="Andale Mono" w:hAnsi="Andale Mono"/>
-          <w:i w:val="false"/>
-          <w:iCs w:val="false"/>
-          <w:color w:val="auto"/>
-          <w:kern w:val="2"/>
-          <w:sz w:val="12"/>
-          <w:szCs w:val="12"/>
-          <w:u w:val="none"/>
-          <w:lang w:val="en-US" w:eastAsia="zh-CN" w:bidi="hi-IN"/>
-        </w:rPr>
-        <w:t xml:space="preserve">                    </w:t>
-      </w:r>
-      <w:r>
-        <w:rPr>
-          <w:rFonts w:eastAsia="Songti SC" w:cs="Arial Unicode MS" w:ascii="Andale Mono" w:hAnsi="Andale Mono"/>
-          <w:i w:val="false"/>
-          <w:iCs w:val="false"/>
-          <w:color w:val="auto"/>
-          <w:kern w:val="2"/>
-          <w:sz w:val="12"/>
-          <w:szCs w:val="12"/>
-          <w:u w:val="none"/>
-          <w:lang w:val="en-US" w:eastAsia="zh-CN" w:bidi="hi-IN"/>
-        </w:rPr>
-        <w:t>need sudo(8)</w:t>
-      </w:r>
-    </w:p>
-    <w:p>
-      <w:pPr>
-        <w:pStyle w:val="Normal"/>
-        <w:ind w:hanging="0" w:start="0" w:end="0"/>
-        <w:rPr>
-          <w:rFonts w:ascii="Andale Mono" w:hAnsi="Andale Mono" w:eastAsia="Songti SC" w:cs="Arial Unicode MS"/>
-          <w:i w:val="false"/>
-          <w:i w:val="false"/>
-          <w:iCs w:val="false"/>
-          <w:color w:val="auto"/>
-          <w:kern w:val="2"/>
-          <w:u w:val="none"/>
-          <w:lang w:val="en-US" w:eastAsia="zh-CN" w:bidi="hi-IN"/>
-        </w:rPr>
-      </w:pPr>
-      <w:r>
-        <w:rPr>
-          <w:rFonts w:eastAsia="Songti SC" w:cs="Arial Unicode MS" w:ascii="Andale Mono" w:hAnsi="Andale Mono"/>
-          <w:i w:val="false"/>
-          <w:iCs w:val="false"/>
-          <w:color w:val="auto"/>
-          <w:kern w:val="2"/>
-          <w:u w:val="none"/>
-          <w:lang w:val="en-US" w:eastAsia="zh-CN" w:bidi="hi-IN"/>
-        </w:rPr>
-      </w:r>
-    </w:p>
-    <w:p>
-      <w:pPr>
-        <w:pStyle w:val="Normal"/>
-        <w:ind w:hanging="0" w:start="0" w:end="0"/>
-        <w:rPr>
-          <w:rFonts w:ascii="Andale Mono" w:hAnsi="Andale Mono"/>
-          <w:sz w:val="12"/>
-          <w:szCs w:val="12"/>
-        </w:rPr>
-      </w:pPr>
-      <w:r>
-        <w:rPr>
-          <w:rFonts w:eastAsia="Songti SC" w:cs="Arial Unicode MS" w:ascii="Andale Mono" w:hAnsi="Andale Mono"/>
-          <w:i w:val="false"/>
-          <w:iCs w:val="false"/>
-          <w:color w:val="auto"/>
-          <w:kern w:val="2"/>
-          <w:sz w:val="12"/>
-          <w:szCs w:val="12"/>
-          <w:u w:val="none"/>
-          <w:lang w:val="en-US" w:eastAsia="zh-CN" w:bidi="hi-IN"/>
-        </w:rPr>
-        <w:t xml:space="preserve">    </w:t>
-      </w:r>
-      <w:r>
-        <w:rPr>
-          <w:rFonts w:eastAsia="Songti SC" w:cs="Arial Unicode MS" w:ascii="Andale Mono" w:hAnsi="Andale Mono"/>
-          <w:i/>
-          <w:iCs/>
-          <w:color w:val="auto"/>
-          <w:kern w:val="2"/>
-          <w:sz w:val="12"/>
-          <w:szCs w:val="12"/>
-          <w:u w:val="none"/>
-          <w:lang w:val="en-US" w:eastAsia="zh-CN" w:bidi="hi-IN"/>
-        </w:rPr>
-        <w:t>commit</w:t>
-      </w:r>
-      <w:r>
-        <w:rPr>
-          <w:rFonts w:eastAsia="Songti SC" w:cs="Arial Unicode MS" w:ascii="Andale Mono" w:hAnsi="Andale Mono"/>
-          <w:i w:val="false"/>
-          <w:iCs w:val="false"/>
-          <w:color w:val="auto"/>
-          <w:kern w:val="2"/>
-          <w:sz w:val="12"/>
-          <w:szCs w:val="12"/>
-          <w:u w:val="none"/>
-          <w:lang w:val="en-US" w:eastAsia="zh-CN" w:bidi="hi-IN"/>
-        </w:rPr>
-        <w:t xml:space="preserve">          </w:t>
-      </w:r>
-      <w:r>
-        <w:rPr>
-          <w:rFonts w:eastAsia="Songti SC" w:cs="Arial Unicode MS" w:ascii="Andale Mono" w:hAnsi="Andale Mono"/>
-          <w:i/>
-          <w:iCs/>
-          <w:color w:val="auto"/>
-          <w:kern w:val="2"/>
-          <w:sz w:val="12"/>
-          <w:szCs w:val="12"/>
-          <w:u w:val="none"/>
-          <w:lang w:val="en-US" w:eastAsia="zh-CN" w:bidi="hi-IN"/>
-        </w:rPr>
-        <w:t>rustfmt</w:t>
-      </w:r>
-      <w:r>
-        <w:rPr>
-          <w:rFonts w:eastAsia="Songti SC" w:cs="Arial Unicode MS" w:ascii="Andale Mono" w:hAnsi="Andale Mono"/>
-          <w:i w:val="false"/>
-          <w:iCs w:val="false"/>
-          <w:color w:val="auto"/>
-          <w:kern w:val="2"/>
-          <w:sz w:val="12"/>
-          <w:szCs w:val="12"/>
-          <w:u w:val="none"/>
-          <w:lang w:val="en-US" w:eastAsia="zh-CN" w:bidi="hi-IN"/>
-        </w:rPr>
-        <w:t xml:space="preserve"> and </w:t>
-      </w:r>
-      <w:r>
-        <w:rPr>
-          <w:rFonts w:eastAsia="Songti SC" w:cs="Arial Unicode MS" w:ascii="Andale Mono" w:hAnsi="Andale Mono"/>
-          <w:i/>
-          <w:iCs/>
-          <w:color w:val="auto"/>
-          <w:kern w:val="2"/>
-          <w:sz w:val="12"/>
-          <w:szCs w:val="12"/>
-          <w:u w:val="none"/>
-          <w:lang w:val="en-US" w:eastAsia="zh-CN" w:bidi="hi-IN"/>
-        </w:rPr>
-        <w:t>clippy</w:t>
-      </w:r>
-      <w:r>
-        <w:rPr>
-          <w:rFonts w:eastAsia="Songti SC" w:cs="Arial Unicode MS" w:ascii="Andale Mono" w:hAnsi="Andale Mono"/>
-          <w:i w:val="false"/>
-          <w:iCs w:val="false"/>
-          <w:color w:val="auto"/>
-          <w:kern w:val="2"/>
-          <w:sz w:val="12"/>
-          <w:szCs w:val="12"/>
-          <w:u w:val="none"/>
-          <w:lang w:val="en-US" w:eastAsia="zh-CN" w:bidi="hi-IN"/>
-        </w:rPr>
-        <w:t>,</w:t>
-      </w:r>
-    </w:p>
-    <w:p>
-      <w:pPr>
-        <w:pStyle w:val="Normal"/>
-        <w:ind w:hanging="0" w:start="0" w:end="0"/>
-        <w:rPr>
-          <w:rFonts w:ascii="Andale Mono" w:hAnsi="Andale Mono"/>
-          <w:sz w:val="12"/>
-          <w:szCs w:val="12"/>
-        </w:rPr>
-      </w:pPr>
-      <w:r>
-        <w:rPr>
-          <w:rFonts w:eastAsia="Songti SC" w:cs="Arial Unicode MS" w:ascii="Andale Mono" w:hAnsi="Andale Mono"/>
-          <w:i w:val="false"/>
-          <w:iCs w:val="false"/>
-          <w:color w:val="auto"/>
-          <w:kern w:val="2"/>
-          <w:sz w:val="12"/>
-          <w:szCs w:val="12"/>
-          <w:u w:val="none"/>
-          <w:lang w:val="en-US" w:eastAsia="zh-CN" w:bidi="hi-IN"/>
-        </w:rPr>
-        <w:tab/>
-        <w:tab/>
-        <w:t>pre-commit linting</w:t>
-      </w:r>
-    </w:p>
-    <w:p>
-      <w:pPr>
-        <w:pStyle w:val="Normal"/>
-        <w:ind w:hanging="0" w:start="0" w:end="0"/>
-        <w:rPr>
-          <w:rFonts w:ascii="Andale Mono" w:hAnsi="Andale Mono" w:eastAsia="Songti SC" w:cs="Arial Unicode MS"/>
-          <w:i w:val="false"/>
-          <w:i w:val="false"/>
-          <w:iCs w:val="false"/>
-          <w:color w:val="auto"/>
-          <w:kern w:val="2"/>
-          <w:u w:val="none"/>
-          <w:lang w:val="en-US" w:eastAsia="zh-CN" w:bidi="hi-IN"/>
-        </w:rPr>
-      </w:pPr>
-      <w:r>
-        <w:rPr>
-          <w:rFonts w:eastAsia="Songti SC" w:cs="Arial Unicode MS" w:ascii="Andale Mono" w:hAnsi="Andale Mono"/>
-          <w:i w:val="false"/>
-          <w:iCs w:val="false"/>
-          <w:color w:val="auto"/>
-          <w:kern w:val="2"/>
-          <w:u w:val="none"/>
-          <w:lang w:val="en-US" w:eastAsia="zh-CN" w:bidi="hi-IN"/>
-        </w:rPr>
-      </w:r>
-    </w:p>
-    <w:p>
-      <w:pPr>
-        <w:pStyle w:val="Normal"/>
-        <w:ind w:hanging="0" w:start="0" w:end="0"/>
-        <w:rPr>
-          <w:rFonts w:ascii="Andale Mono" w:hAnsi="Andale Mono"/>
-          <w:sz w:val="12"/>
-          <w:szCs w:val="12"/>
-        </w:rPr>
-      </w:pPr>
-      <w:r>
-        <w:rPr>
-          <w:rFonts w:eastAsia="Songti SC" w:cs="Arial Unicode MS" w:ascii="Andale Mono" w:hAnsi="Andale Mono"/>
-          <w:i/>
-          <w:iCs/>
-          <w:color w:val="auto"/>
-          <w:kern w:val="2"/>
-          <w:sz w:val="12"/>
-          <w:szCs w:val="12"/>
-          <w:u w:val="none"/>
-          <w:lang w:val="en-US" w:eastAsia="zh-CN" w:bidi="hi-IN"/>
-        </w:rPr>
-        <w:t xml:space="preserve">    </w:t>
-      </w:r>
-      <w:r>
-        <w:rPr>
-          <w:rFonts w:eastAsia="Songti SC" w:cs="Arial Unicode MS" w:ascii="Andale Mono" w:hAnsi="Andale Mono"/>
-          <w:i/>
-          <w:iCs/>
-          <w:color w:val="auto"/>
-          <w:kern w:val="2"/>
-          <w:sz w:val="12"/>
-          <w:szCs w:val="12"/>
-          <w:u w:val="none"/>
-          <w:lang w:val="en-US" w:eastAsia="zh-CN" w:bidi="hi-IN"/>
-        </w:rPr>
-        <w:t>test</w:t>
-      </w:r>
-      <w:r>
-        <w:rPr>
-          <w:rFonts w:eastAsia="Songti SC" w:cs="Arial Unicode MS" w:ascii="Andale Mono" w:hAnsi="Andale Mono"/>
-          <w:i w:val="false"/>
-          <w:iCs w:val="false"/>
-          <w:color w:val="auto"/>
-          <w:kern w:val="2"/>
-          <w:sz w:val="12"/>
-          <w:szCs w:val="12"/>
-          <w:u w:val="none"/>
-          <w:lang w:val="en-US" w:eastAsia="zh-CN" w:bidi="hi-IN"/>
-        </w:rPr>
-        <w:tab/>
-        <w:tab/>
-        <w:t>run regression test suite</w:t>
-      </w:r>
-    </w:p>
-    <w:p>
-      <w:pPr>
-        <w:pStyle w:val="Normal"/>
-        <w:ind w:hanging="0" w:start="0" w:end="0"/>
-        <w:rPr>
-          <w:rFonts w:ascii="Andale Mono" w:hAnsi="Andale Mono" w:eastAsia="Songti SC" w:cs="Arial Unicode MS"/>
-          <w:i w:val="false"/>
-          <w:i w:val="false"/>
-          <w:iCs w:val="false"/>
-          <w:color w:val="auto"/>
-          <w:kern w:val="2"/>
-          <w:u w:val="none"/>
-          <w:lang w:val="en-US" w:eastAsia="zh-CN" w:bidi="hi-IN"/>
-        </w:rPr>
-      </w:pPr>
-      <w:r>
-        <w:rPr>
-          <w:rFonts w:eastAsia="Songti SC" w:cs="Arial Unicode MS" w:ascii="Andale Mono" w:hAnsi="Andale Mono"/>
-          <w:i w:val="false"/>
-          <w:iCs w:val="false"/>
-          <w:color w:val="auto"/>
-          <w:kern w:val="2"/>
-          <w:u w:val="none"/>
-          <w:lang w:val="en-US" w:eastAsia="zh-CN" w:bidi="hi-IN"/>
-        </w:rPr>
-      </w:r>
-    </w:p>
-    <w:p>
-      <w:pPr>
-        <w:pStyle w:val="Normal"/>
-        <w:ind w:hanging="0" w:start="0" w:end="0"/>
-        <w:rPr>
-          <w:rFonts w:ascii="Andale Mono" w:hAnsi="Andale Mono"/>
-          <w:sz w:val="12"/>
-          <w:szCs w:val="12"/>
-        </w:rPr>
-      </w:pPr>
-      <w:r>
-        <w:rPr>
-          <w:rFonts w:eastAsia="Songti SC" w:cs="Arial Unicode MS" w:ascii="Andale Mono" w:hAnsi="Andale Mono"/>
-          <w:i w:val="false"/>
-          <w:iCs w:val="false"/>
-          <w:color w:val="auto"/>
-          <w:kern w:val="2"/>
-          <w:sz w:val="12"/>
-          <w:szCs w:val="12"/>
-          <w:u w:val="none"/>
-          <w:lang w:val="en-US" w:eastAsia="zh-CN" w:bidi="hi-IN"/>
-        </w:rPr>
-        <w:t xml:space="preserve">    </w:t>
-      </w:r>
-      <w:r>
-        <w:rPr>
-          <w:rFonts w:eastAsia="Songti SC" w:cs="Arial Unicode MS" w:ascii="Andale Mono" w:hAnsi="Andale Mono"/>
-          <w:i/>
-          <w:iCs/>
-          <w:color w:val="auto"/>
-          <w:kern w:val="2"/>
-          <w:sz w:val="12"/>
-          <w:szCs w:val="12"/>
-          <w:u w:val="none"/>
-          <w:lang w:val="en-US" w:eastAsia="zh-CN" w:bidi="hi-IN"/>
-        </w:rPr>
-        <w:t>bench</w:t>
-      </w:r>
-      <w:r>
-        <w:rPr>
-          <w:rFonts w:eastAsia="Songti SC" w:cs="Arial Unicode MS" w:ascii="Andale Mono" w:hAnsi="Andale Mono"/>
-          <w:i w:val="false"/>
-          <w:iCs w:val="false"/>
-          <w:color w:val="auto"/>
-          <w:kern w:val="2"/>
-          <w:sz w:val="12"/>
-          <w:szCs w:val="12"/>
-          <w:u w:val="none"/>
-          <w:lang w:val="en-US" w:eastAsia="zh-CN" w:bidi="hi-IN"/>
-        </w:rPr>
-        <w:t xml:space="preserve"> </w:t>
-      </w:r>
-      <w:r>
-        <w:rPr>
-          <w:rFonts w:eastAsia="Songti SC" w:cs="Arial Unicode MS" w:ascii="Andale Mono" w:hAnsi="Andale Mono"/>
-          <w:i/>
-          <w:iCs/>
-          <w:color w:val="auto"/>
-          <w:kern w:val="2"/>
-          <w:sz w:val="12"/>
-          <w:szCs w:val="12"/>
-          <w:u w:val="none"/>
-          <w:lang w:val="en-US" w:eastAsia="zh-CN" w:bidi="hi-IN"/>
-        </w:rPr>
-        <w:t xml:space="preserve">base </w:t>
-      </w:r>
-      <w:r>
-        <w:rPr>
-          <w:rFonts w:eastAsia="Songti SC" w:cs="Arial Unicode MS" w:ascii="Andale Mono" w:hAnsi="Andale Mono"/>
-          <w:i w:val="false"/>
-          <w:iCs w:val="false"/>
-          <w:color w:val="auto"/>
-          <w:kern w:val="2"/>
-          <w:sz w:val="12"/>
-          <w:szCs w:val="12"/>
-          <w:u w:val="none"/>
-          <w:lang w:val="en-US" w:eastAsia="zh-CN" w:bidi="hi-IN"/>
-        </w:rPr>
-        <w:t>[--ntests=</w:t>
-      </w:r>
-      <w:r>
-        <w:rPr>
-          <w:rFonts w:eastAsia="Songti SC" w:cs="Arial Unicode MS" w:ascii="Andale Mono" w:hAnsi="Andale Mono"/>
-          <w:i/>
-          <w:iCs/>
-          <w:color w:val="auto"/>
-          <w:kern w:val="2"/>
-          <w:sz w:val="12"/>
-          <w:szCs w:val="12"/>
-          <w:u w:val="none"/>
-          <w:lang w:val="en-US" w:eastAsia="zh-CN" w:bidi="hi-IN"/>
-        </w:rPr>
-        <w:t>number</w:t>
-      </w:r>
-      <w:r>
-        <w:rPr>
-          <w:rFonts w:eastAsia="Songti SC" w:cs="Arial Unicode MS" w:ascii="Andale Mono" w:hAnsi="Andale Mono"/>
-          <w:i w:val="false"/>
-          <w:iCs w:val="false"/>
-          <w:color w:val="auto"/>
-          <w:kern w:val="2"/>
-          <w:sz w:val="12"/>
-          <w:szCs w:val="12"/>
-          <w:u w:val="none"/>
-          <w:lang w:val="en-US" w:eastAsia="zh-CN" w:bidi="hi-IN"/>
-        </w:rPr>
-        <w:t>]</w:t>
-      </w:r>
-    </w:p>
-    <w:p>
-      <w:pPr>
-        <w:pStyle w:val="Normal"/>
-        <w:ind w:hanging="0" w:start="0" w:end="0"/>
-        <w:rPr>
-          <w:rFonts w:ascii="Andale Mono" w:hAnsi="Andale Mono"/>
-          <w:sz w:val="12"/>
-          <w:szCs w:val="12"/>
-        </w:rPr>
-      </w:pPr>
-      <w:r>
-        <w:rPr>
-          <w:rFonts w:eastAsia="Songti SC" w:cs="Arial Unicode MS" w:ascii="Andale Mono" w:hAnsi="Andale Mono"/>
-          <w:i w:val="false"/>
-          <w:iCs w:val="false"/>
-          <w:color w:val="auto"/>
-          <w:kern w:val="2"/>
-          <w:sz w:val="12"/>
-          <w:szCs w:val="12"/>
-          <w:u w:val="none"/>
-          <w:lang w:val="en-US" w:eastAsia="zh-CN" w:bidi="hi-IN"/>
-        </w:rPr>
-        <w:t xml:space="preserve">          </w:t>
-      </w:r>
-      <w:r>
-        <w:rPr>
-          <w:rFonts w:eastAsia="Songti SC" w:cs="Arial Unicode MS" w:ascii="Andale Mono" w:hAnsi="Andale Mono"/>
-          <w:i/>
-          <w:iCs/>
-          <w:color w:val="auto"/>
-          <w:kern w:val="2"/>
-          <w:sz w:val="12"/>
-          <w:szCs w:val="12"/>
-          <w:u w:val="none"/>
-          <w:lang w:val="en-US" w:eastAsia="zh-CN" w:bidi="hi-IN"/>
-        </w:rPr>
-        <w:t xml:space="preserve">current </w:t>
-      </w:r>
-      <w:r>
-        <w:rPr>
-          <w:rFonts w:eastAsia="Songti SC" w:cs="Arial Unicode MS" w:ascii="Andale Mono" w:hAnsi="Andale Mono"/>
-          <w:i w:val="false"/>
-          <w:iCs w:val="false"/>
-          <w:color w:val="auto"/>
-          <w:kern w:val="2"/>
-          <w:sz w:val="12"/>
-          <w:szCs w:val="12"/>
-          <w:u w:val="none"/>
-          <w:lang w:val="en-US" w:eastAsia="zh-CN" w:bidi="hi-IN"/>
-        </w:rPr>
-        <w:t>[--ntests=</w:t>
-      </w:r>
-      <w:r>
-        <w:rPr>
-          <w:rFonts w:eastAsia="Songti SC" w:cs="Arial Unicode MS" w:ascii="Andale Mono" w:hAnsi="Andale Mono"/>
-          <w:i/>
-          <w:iCs/>
-          <w:color w:val="auto"/>
-          <w:kern w:val="2"/>
-          <w:sz w:val="12"/>
-          <w:szCs w:val="12"/>
-          <w:u w:val="none"/>
-          <w:lang w:val="en-US" w:eastAsia="zh-CN" w:bidi="hi-IN"/>
-        </w:rPr>
-        <w:t>number</w:t>
-      </w:r>
-      <w:r>
-        <w:rPr>
-          <w:rFonts w:eastAsia="Songti SC" w:cs="Arial Unicode MS" w:ascii="Andale Mono" w:hAnsi="Andale Mono"/>
-          <w:i w:val="false"/>
-          <w:iCs w:val="false"/>
-          <w:color w:val="auto"/>
-          <w:kern w:val="2"/>
-          <w:sz w:val="12"/>
-          <w:szCs w:val="12"/>
-          <w:u w:val="none"/>
-          <w:lang w:val="en-US" w:eastAsia="zh-CN" w:bidi="hi-IN"/>
-        </w:rPr>
-        <w:t>]</w:t>
-      </w:r>
-    </w:p>
-    <w:p>
-      <w:pPr>
-        <w:pStyle w:val="Normal"/>
-        <w:ind w:hanging="0" w:start="0" w:end="0"/>
-        <w:rPr>
-          <w:rFonts w:ascii="Andale Mono" w:hAnsi="Andale Mono"/>
-          <w:sz w:val="12"/>
-          <w:szCs w:val="12"/>
-        </w:rPr>
-      </w:pPr>
-      <w:r>
-        <w:rPr>
-          <w:rFonts w:eastAsia="Songti SC" w:cs="Arial Unicode MS" w:ascii="Andale Mono" w:hAnsi="Andale Mono"/>
-          <w:i w:val="false"/>
-          <w:iCs w:val="false"/>
-          <w:color w:val="auto"/>
-          <w:kern w:val="2"/>
-          <w:sz w:val="12"/>
-          <w:szCs w:val="12"/>
-          <w:u w:val="none"/>
-          <w:lang w:val="en-US" w:eastAsia="zh-CN" w:bidi="hi-IN"/>
-        </w:rPr>
-        <w:t xml:space="preserve">          </w:t>
-      </w:r>
-      <w:r>
-        <w:rPr>
-          <w:rFonts w:eastAsia="Songti SC" w:cs="Arial Unicode MS" w:ascii="Andale Mono" w:hAnsi="Andale Mono"/>
-          <w:i/>
-          <w:iCs/>
-          <w:color w:val="auto"/>
-          <w:kern w:val="2"/>
-          <w:sz w:val="12"/>
-          <w:szCs w:val="12"/>
-          <w:u w:val="none"/>
-          <w:lang w:val="en-US" w:eastAsia="zh-CN" w:bidi="hi-IN"/>
-        </w:rPr>
-        <w:t>footprint</w:t>
-      </w:r>
-      <w:r>
-        <w:rPr>
-          <w:rFonts w:eastAsia="Songti SC" w:cs="Arial Unicode MS" w:ascii="Andale Mono" w:hAnsi="Andale Mono"/>
-          <w:i w:val="false"/>
-          <w:iCs w:val="false"/>
-          <w:color w:val="auto"/>
-          <w:kern w:val="2"/>
-          <w:sz w:val="12"/>
-          <w:szCs w:val="12"/>
-          <w:u w:val="none"/>
-          <w:lang w:val="en-US" w:eastAsia="zh-CN" w:bidi="hi-IN"/>
-        </w:rPr>
-        <w:t xml:space="preserve"> [--ntests=</w:t>
-      </w:r>
-      <w:r>
-        <w:rPr>
-          <w:rFonts w:eastAsia="Songti SC" w:cs="Arial Unicode MS" w:ascii="Andale Mono" w:hAnsi="Andale Mono"/>
-          <w:i/>
-          <w:iCs/>
-          <w:color w:val="auto"/>
-          <w:kern w:val="2"/>
-          <w:sz w:val="12"/>
-          <w:szCs w:val="12"/>
-          <w:u w:val="none"/>
-          <w:lang w:val="en-US" w:eastAsia="zh-CN" w:bidi="hi-IN"/>
-        </w:rPr>
-        <w:t>number</w:t>
-      </w:r>
-      <w:r>
-        <w:rPr>
-          <w:rFonts w:eastAsia="Songti SC" w:cs="Arial Unicode MS" w:ascii="Andale Mono" w:hAnsi="Andale Mono"/>
-          <w:i w:val="false"/>
-          <w:iCs w:val="false"/>
-          <w:color w:val="auto"/>
-          <w:kern w:val="2"/>
-          <w:sz w:val="12"/>
-          <w:szCs w:val="12"/>
-          <w:u w:val="none"/>
-          <w:lang w:val="en-US" w:eastAsia="zh-CN" w:bidi="hi-IN"/>
-        </w:rPr>
-        <w:t>]</w:t>
-      </w:r>
-    </w:p>
-    <w:p>
-      <w:pPr>
-        <w:pStyle w:val="Normal"/>
-        <w:ind w:hanging="0" w:start="0" w:end="0"/>
-        <w:rPr>
-          <w:rFonts w:ascii="Andale Mono" w:hAnsi="Andale Mono"/>
-          <w:sz w:val="12"/>
-          <w:szCs w:val="12"/>
-        </w:rPr>
-      </w:pPr>
-      <w:r>
-        <w:rPr>
-          <w:rFonts w:eastAsia="Songti SC" w:cs="Arial Unicode MS" w:ascii="Andale Mono" w:hAnsi="Andale Mono"/>
-          <w:i w:val="false"/>
-          <w:iCs w:val="false"/>
-          <w:color w:val="auto"/>
-          <w:kern w:val="2"/>
-          <w:sz w:val="12"/>
-          <w:szCs w:val="12"/>
-          <w:u w:val="none"/>
-          <w:lang w:val="en-US" w:eastAsia="zh-CN" w:bidi="hi-IN"/>
-        </w:rPr>
-        <w:tab/>
-        <w:tab/>
-        <w:t>run benchmarks</w:t>
-      </w:r>
-    </w:p>
-    <w:p>
-      <w:pPr>
-        <w:pStyle w:val="Normal"/>
-        <w:ind w:hanging="0" w:start="0" w:end="0"/>
-        <w:rPr>
-          <w:rFonts w:ascii="Andale Mono" w:hAnsi="Andale Mono"/>
-          <w:sz w:val="12"/>
-          <w:szCs w:val="12"/>
-        </w:rPr>
-      </w:pPr>
-      <w:r>
-        <w:rPr>
-          <w:rFonts w:ascii="Andale Mono" w:hAnsi="Andale Mono"/>
-          <w:sz w:val="12"/>
-          <w:szCs w:val="12"/>
-        </w:rPr>
-      </w:r>
-    </w:p>
-    <w:p>
-      <w:pPr>
-        <w:pStyle w:val="Normal"/>
-        <w:ind w:hanging="0" w:start="0" w:end="0"/>
-        <w:rPr>
-          <w:rFonts w:ascii="Andale Mono" w:hAnsi="Andale Mono"/>
-          <w:sz w:val="12"/>
-          <w:szCs w:val="12"/>
-        </w:rPr>
-      </w:pPr>
-      <w:r>
-        <w:rPr>
-          <w:rFonts w:eastAsia="Songti SC" w:cs="Arial Unicode MS" w:ascii="Andale Mono" w:hAnsi="Andale Mono"/>
-          <w:i w:val="false"/>
-          <w:iCs w:val="false"/>
-          <w:color w:val="auto"/>
-          <w:kern w:val="2"/>
-          <w:sz w:val="12"/>
-          <w:szCs w:val="12"/>
-          <w:u w:val="none"/>
-          <w:lang w:val="en-US" w:eastAsia="zh-CN" w:bidi="hi-IN"/>
-        </w:rPr>
-        <w:t xml:space="preserve"> </w:t>
-      </w:r>
-      <w:r>
-        <w:rPr>
-          <w:rFonts w:eastAsia="Songti SC" w:cs="Arial Unicode MS" w:ascii="Andale Mono" w:hAnsi="Andale Mono"/>
-          <w:i/>
-          <w:iCs/>
-          <w:color w:val="auto"/>
-          <w:kern w:val="2"/>
-          <w:sz w:val="12"/>
-          <w:szCs w:val="12"/>
-          <w:u w:val="none"/>
-          <w:lang w:val="en-US" w:eastAsia="zh-CN" w:bidi="hi-IN"/>
-        </w:rPr>
-        <w:t>General options</w:t>
-      </w:r>
-      <w:r>
-        <w:rPr>
-          <w:rFonts w:eastAsia="Songti SC" w:cs="Arial Unicode MS" w:ascii="Andale Mono" w:hAnsi="Andale Mono"/>
-          <w:i w:val="false"/>
-          <w:iCs w:val="false"/>
-          <w:color w:val="auto"/>
-          <w:kern w:val="2"/>
-          <w:sz w:val="12"/>
-          <w:szCs w:val="12"/>
-          <w:u w:val="none"/>
-          <w:lang w:val="en-US" w:eastAsia="zh-CN" w:bidi="hi-IN"/>
-        </w:rPr>
-        <w:t>:</w:t>
-      </w:r>
-    </w:p>
-    <w:p>
-      <w:pPr>
-        <w:pStyle w:val="Normal"/>
-        <w:ind w:hanging="0" w:start="0" w:end="0"/>
-        <w:rPr>
-          <w:rFonts w:ascii="Andale Mono" w:hAnsi="Andale Mono"/>
-          <w:sz w:val="12"/>
-          <w:szCs w:val="12"/>
-        </w:rPr>
-      </w:pPr>
-      <w:r>
-        <w:rPr>
-          <w:rFonts w:eastAsia="Songti SC" w:cs="Arial Unicode MS" w:ascii="Andale Mono" w:hAnsi="Andale Mono"/>
-          <w:i w:val="false"/>
-          <w:iCs w:val="false"/>
-          <w:color w:val="auto"/>
-          <w:kern w:val="2"/>
-          <w:sz w:val="12"/>
-          <w:szCs w:val="12"/>
-          <w:u w:val="none"/>
-          <w:lang w:val="en-US" w:eastAsia="zh-CN" w:bidi="hi-IN"/>
-        </w:rPr>
-        <w:t xml:space="preserve">    </w:t>
-      </w:r>
-      <w:r>
-        <w:rPr>
-          <w:rFonts w:eastAsia="Songti SC" w:cs="Arial Unicode MS" w:ascii="Andale Mono" w:hAnsi="Andale Mono"/>
-          <w:i w:val="false"/>
-          <w:iCs w:val="false"/>
-          <w:color w:val="auto"/>
-          <w:kern w:val="2"/>
-          <w:sz w:val="12"/>
-          <w:szCs w:val="12"/>
-          <w:u w:val="none"/>
-          <w:lang w:val="en-US" w:eastAsia="zh-CN" w:bidi="hi-IN"/>
-        </w:rPr>
-        <w:t>--verbose</w:t>
-        <w:tab/>
-        <w:t>verbose operation</w:t>
-      </w:r>
-    </w:p>
-    <w:p>
-      <w:pPr>
-        <w:pStyle w:val="Normal"/>
-        <w:ind w:hanging="0" w:start="0" w:end="0"/>
-        <w:rPr>
-          <w:rFonts w:ascii="Andale Mono" w:hAnsi="Andale Mono"/>
-          <w:sz w:val="12"/>
-          <w:szCs w:val="12"/>
-        </w:rPr>
-      </w:pPr>
-      <w:r>
-        <w:rPr>
-          <w:rFonts w:ascii="Andale Mono" w:hAnsi="Andale Mono"/>
-          <w:sz w:val="12"/>
-          <w:szCs w:val="12"/>
-        </w:rPr>
-        <w:t xml:space="preserve">    </w:t>
-      </w:r>
-      <w:r>
-        <w:rPr>
-          <w:rFonts w:ascii="Andale Mono" w:hAnsi="Andale Mono"/>
-          <w:sz w:val="12"/>
-          <w:szCs w:val="12"/>
-        </w:rPr>
-        <w:t>--</w:t>
-      </w:r>
-      <w:r>
-        <w:rPr>
-          <w:rFonts w:ascii="Andale Mono" w:hAnsi="Andale Mono"/>
-          <w:sz w:val="12"/>
-          <w:szCs w:val="12"/>
-        </w:rPr>
-        <w:t>recipe</w:t>
-      </w:r>
-      <w:r>
-        <w:rPr>
-          <w:rFonts w:ascii="Andale Mono" w:hAnsi="Andale Mono"/>
-          <w:sz w:val="12"/>
-          <w:szCs w:val="12"/>
-        </w:rPr>
-        <w:tab/>
-      </w:r>
-      <w:r>
-        <w:rPr>
-          <w:rFonts w:ascii="Andale Mono" w:hAnsi="Andale Mono"/>
-          <w:sz w:val="12"/>
-          <w:szCs w:val="12"/>
-        </w:rPr>
-        <w:t>show recipe</w:t>
+          <w:b w:val="false"/>
+          <w:bCs w:val="false"/>
+          <w:i w:val="false"/>
+          <w:iCs w:val="false"/>
+          <w:color w:val="auto"/>
+          <w:kern w:val="2"/>
+          <w:sz w:val="12"/>
+          <w:szCs w:val="12"/>
+          <w:u w:val="none"/>
+          <w:lang w:val="en-US" w:eastAsia="zh-CN" w:bidi="hi-IN"/>
+        </w:rPr>
+        <w:t>--recipe                           ; show recipe</w:t>
+      </w:r>
+    </w:p>
+    <w:p>
+      <w:pPr>
+        <w:pStyle w:val="Normal"/>
+        <w:ind w:hanging="0" w:start="0" w:end="0"/>
+        <w:rPr>
+          <w:rFonts w:ascii="Georgia" w:hAnsi="Georgia" w:eastAsia="Songti SC" w:cs="Arial Unicode MS"/>
+          <w:b w:val="false"/>
+          <w:bCs/>
+          <w:i w:val="false"/>
+          <w:i w:val="false"/>
+          <w:iCs w:val="false"/>
+          <w:color w:val="auto"/>
+          <w:kern w:val="2"/>
+          <w:sz w:val="16"/>
+          <w:szCs w:val="16"/>
+          <w:u w:val="none"/>
+          <w:shd w:fill="333333" w:val="clear"/>
+          <w:lang w:val="en-US" w:eastAsia="zh-CN" w:bidi="hi-IN"/>
+        </w:rPr>
+      </w:pPr>
+      <w:r>
+        <w:rPr>
+          <w:rFonts w:eastAsia="Songti SC" w:cs="Arial Unicode MS" w:ascii="Georgia" w:hAnsi="Georgia"/>
+          <w:b w:val="false"/>
+          <w:bCs/>
+          <w:i w:val="false"/>
+          <w:iCs w:val="false"/>
+          <w:color w:val="FFFFFF"/>
+          <w:kern w:val="2"/>
+          <w:sz w:val="16"/>
+          <w:szCs w:val="16"/>
+          <w:u w:val="none"/>
+          <w:shd w:fill="333333" w:val="clear"/>
+          <w:lang w:val="en-US" w:eastAsia="zh-CN" w:bidi="hi-IN"/>
+        </w:rPr>
+      </w:r>
+    </w:p>
+    <w:p>
+      <w:pPr>
+        <w:pStyle w:val="Normal"/>
+        <w:ind w:hanging="0" w:start="0" w:end="0"/>
+        <w:rPr>
+          <w:rFonts w:ascii="Georgia" w:hAnsi="Georgia" w:eastAsia="Songti SC" w:cs="Arial Unicode MS"/>
+          <w:b w:val="false"/>
+          <w:bCs/>
+          <w:i w:val="false"/>
+          <w:i w:val="false"/>
+          <w:iCs w:val="false"/>
+          <w:color w:val="auto"/>
+          <w:kern w:val="2"/>
+          <w:sz w:val="16"/>
+          <w:szCs w:val="16"/>
+          <w:u w:val="none"/>
+          <w:shd w:fill="333333" w:val="clear"/>
+          <w:lang w:val="en-US" w:eastAsia="zh-CN" w:bidi="hi-IN"/>
+        </w:rPr>
+      </w:pPr>
+      <w:r>
+        <w:rPr>
+          <w:rFonts w:eastAsia="Songti SC" w:cs="Arial Unicode MS" w:ascii="Georgia" w:hAnsi="Georgia"/>
+          <w:b w:val="false"/>
+          <w:bCs/>
+          <w:i w:val="false"/>
+          <w:iCs w:val="false"/>
+          <w:color w:val="FFFFFF"/>
+          <w:kern w:val="2"/>
+          <w:sz w:val="16"/>
+          <w:szCs w:val="16"/>
+          <w:u w:val="none"/>
+          <w:shd w:fill="333333" w:val="clear"/>
+          <w:lang w:val="en-US" w:eastAsia="zh-CN" w:bidi="hi-IN"/>
+        </w:rPr>
+      </w:r>
+    </w:p>
+    <w:p>
+      <w:pPr>
+        <w:pStyle w:val="Normal"/>
+        <w:ind w:hanging="0" w:start="0" w:end="0"/>
+        <w:rPr>
+          <w:rFonts w:ascii="Georgia" w:hAnsi="Georgia" w:eastAsia="Songti SC" w:cs="Arial Unicode MS"/>
+          <w:b w:val="false"/>
+          <w:bCs/>
+          <w:i w:val="false"/>
+          <w:i w:val="false"/>
+          <w:iCs w:val="false"/>
+          <w:color w:val="auto"/>
+          <w:kern w:val="2"/>
+          <w:sz w:val="16"/>
+          <w:szCs w:val="16"/>
+          <w:u w:val="none"/>
+          <w:shd w:fill="333333" w:val="clear"/>
+          <w:lang w:val="en-US" w:eastAsia="zh-CN" w:bidi="hi-IN"/>
+        </w:rPr>
+      </w:pPr>
+      <w:r>
+        <w:rPr>
+          <w:rFonts w:eastAsia="Songti SC" w:cs="Arial Unicode MS" w:ascii="Georgia" w:hAnsi="Georgia"/>
+          <w:b w:val="false"/>
+          <w:bCs/>
+          <w:i w:val="false"/>
+          <w:iCs w:val="false"/>
+          <w:color w:val="FFFFFF"/>
+          <w:kern w:val="2"/>
+          <w:sz w:val="16"/>
+          <w:szCs w:val="16"/>
+          <w:u w:val="none"/>
+          <w:shd w:fill="333333" w:val="clear"/>
+          <w:lang w:val="en-US" w:eastAsia="zh-CN" w:bidi="hi-IN"/>
+        </w:rPr>
+      </w:r>
+    </w:p>
+    <w:p>
+      <w:pPr>
+        <w:pStyle w:val="Normal"/>
+        <w:ind w:hanging="0" w:start="0" w:end="0"/>
+        <w:rPr>
+          <w:rFonts w:ascii="Georgia" w:hAnsi="Georgia" w:eastAsia="Songti SC" w:cs="Arial Unicode MS"/>
+          <w:b w:val="false"/>
+          <w:bCs/>
+          <w:i w:val="false"/>
+          <w:i w:val="false"/>
+          <w:iCs w:val="false"/>
+          <w:color w:val="auto"/>
+          <w:kern w:val="2"/>
+          <w:sz w:val="16"/>
+          <w:szCs w:val="16"/>
+          <w:u w:val="none"/>
+          <w:shd w:fill="333333" w:val="clear"/>
+          <w:lang w:val="en-US" w:eastAsia="zh-CN" w:bidi="hi-IN"/>
+        </w:rPr>
+      </w:pPr>
+      <w:r>
+        <w:rPr>
+          <w:rFonts w:eastAsia="Songti SC" w:cs="Arial Unicode MS" w:ascii="Georgia" w:hAnsi="Georgia"/>
+          <w:b w:val="false"/>
+          <w:bCs/>
+          <w:i w:val="false"/>
+          <w:iCs w:val="false"/>
+          <w:color w:val="FFFFFF"/>
+          <w:kern w:val="2"/>
+          <w:sz w:val="16"/>
+          <w:szCs w:val="16"/>
+          <w:u w:val="none"/>
+          <w:shd w:fill="333333" w:val="clear"/>
+          <w:lang w:val="en-US" w:eastAsia="zh-CN" w:bidi="hi-IN"/>
+        </w:rPr>
+      </w:r>
+    </w:p>
+    <w:p>
+      <w:pPr>
+        <w:pStyle w:val="Normal"/>
+        <w:ind w:hanging="0" w:start="0" w:end="0"/>
+        <w:rPr>
+          <w:rFonts w:ascii="Georgia" w:hAnsi="Georgia" w:eastAsia="Songti SC" w:cs="Arial Unicode MS"/>
+          <w:b w:val="false"/>
+          <w:bCs/>
+          <w:i w:val="false"/>
+          <w:i w:val="false"/>
+          <w:iCs w:val="false"/>
+          <w:color w:val="auto"/>
+          <w:kern w:val="2"/>
+          <w:sz w:val="16"/>
+          <w:szCs w:val="16"/>
+          <w:u w:val="none"/>
+          <w:shd w:fill="333333" w:val="clear"/>
+          <w:lang w:val="en-US" w:eastAsia="zh-CN" w:bidi="hi-IN"/>
+        </w:rPr>
+      </w:pPr>
+      <w:r>
+        <w:rPr>
+          <w:rFonts w:eastAsia="Songti SC" w:cs="Arial Unicode MS" w:ascii="Georgia" w:hAnsi="Georgia"/>
+          <w:b w:val="false"/>
+          <w:bCs/>
+          <w:i w:val="false"/>
+          <w:iCs w:val="false"/>
+          <w:color w:val="FFFFFF"/>
+          <w:kern w:val="2"/>
+          <w:sz w:val="16"/>
+          <w:szCs w:val="16"/>
+          <w:u w:val="none"/>
+          <w:shd w:fill="333333" w:val="clear"/>
+          <w:lang w:val="en-US" w:eastAsia="zh-CN" w:bidi="hi-IN"/>
+        </w:rPr>
       </w:r>
     </w:p>
     <w:p>
@@ -6655,39 +6233,7 @@
           <w:u w:val="none"/>
           <w:lang w:val="en-US" w:eastAsia="zh-CN" w:bidi="hi-IN"/>
         </w:rPr>
-        <w:t>.</w:t>
-      </w:r>
-      <w:r>
-        <w:rPr>
-          <w:rFonts w:eastAsia="Songti SC" w:cs="Arial Unicode MS" w:ascii="Andale Mono" w:hAnsi="Andale Mono"/>
-          <w:b w:val="false"/>
-          <w:bCs w:val="false"/>
-          <w:i/>
-          <w:iCs/>
-          <w:color w:val="auto"/>
-          <w:kern w:val="2"/>
-          <w:sz w:val="12"/>
-          <w:szCs w:val="12"/>
-          <w:u w:val="none"/>
-          <w:lang w:val="en-US" w:eastAsia="zh-CN" w:bidi="hi-IN"/>
-        </w:rPr>
-        <w:t>l</w:t>
-      </w:r>
-      <w:r>
-        <w:rPr>
-          <w:rFonts w:eastAsia="Songti SC" w:cs="Arial Unicode MS" w:ascii="Andale Mono" w:hAnsi="Andale Mono"/>
-          <w:b w:val="false"/>
-          <w:bCs w:val="false"/>
-          <w:i/>
-          <w:iCs/>
-          <w:color w:val="auto"/>
-          <w:kern w:val="2"/>
-          <w:sz w:val="12"/>
-          <w:szCs w:val="12"/>
-          <w:u w:val="none"/>
-          <w:lang w:val="en-US" w:eastAsia="zh-CN" w:bidi="hi-IN"/>
-        </w:rPr>
-        <w:t xml:space="preserve">istener. </w:t>
+        <w:t xml:space="preserve">.listener. </w:t>
       </w:r>
       <w:r>
         <w:rPr>
@@ -8653,7 +8199,7 @@
     <w:pPr>
       <w:widowControl/>
       <w:suppressAutoHyphens w:val="true"/>
-      <w:overflowPunct w:val="false"/>
+      <w:overflowPunct w:val="true"/>
       <w:bidi w:val="0"/>
       <w:spacing w:before="0" w:after="0"/>
       <w:jc w:val="start"/>

</xml_diff>

<commit_message>
#972 - forge: regression
</commit_message>
<xml_diff>
--- a/doc/refcards/utilities-ref.docx
+++ b/doc/refcards/utilities-ref.docx
@@ -38,7 +38,7 @@
           <w:tab w:val="left" w:pos="4110" w:leader="none"/>
         </w:tabs>
         <w:suppressAutoHyphens w:val="true"/>
-        <w:overflowPunct w:val="true"/>
+        <w:overflowPunct w:val="false"/>
         <w:bidi w:val="0"/>
         <w:spacing w:before="0" w:after="0"/>
         <w:ind w:hanging="0" w:start="0" w:end="0"/>
@@ -3398,23 +3398,7 @@
           <w:u w:val="none"/>
           <w:lang w:val="en-US" w:eastAsia="zh-CN" w:bidi="hi-IN"/>
         </w:rPr>
-        <w:t>: 0.0.1</w:t>
-      </w:r>
-      <w:r>
-        <w:rPr>
-          <w:rFonts w:eastAsia="Songti SC" w:cs="Arial Unicode MS" w:ascii="Andale Mono" w:hAnsi="Andale Mono"/>
-          <w:b w:val="false"/>
-          <w:bCs w:val="false"/>
-          <w:i w:val="false"/>
-          <w:iCs w:val="false"/>
-          <w:color w:val="auto"/>
-          <w:kern w:val="2"/>
-          <w:sz w:val="14"/>
-          <w:szCs w:val="14"/>
-          <w:u w:val="none"/>
-          <w:lang w:val="en-US" w:eastAsia="zh-CN" w:bidi="hi-IN"/>
-        </w:rPr>
-        <w:t>8</w:t>
+        <w:t>: 0.0.18</w:t>
       </w:r>
     </w:p>
     <w:p>
@@ -3627,7 +3611,11 @@
         </w:rPr>
       </w:pPr>
       <w:r>
-        <w:rPr/>
+        <w:rPr>
+          <w:rFonts w:ascii="Andale Mono" w:hAnsi="Andale Mono"/>
+          <w:sz w:val="12"/>
+          <w:szCs w:val="12"/>
+        </w:rPr>
       </w:r>
     </w:p>
     <w:p>
@@ -3813,7 +3801,11 @@
         </w:rPr>
       </w:pPr>
       <w:r>
-        <w:rPr/>
+        <w:rPr>
+          <w:rFonts w:ascii="Andale Mono" w:hAnsi="Andale Mono"/>
+          <w:sz w:val="12"/>
+          <w:szCs w:val="12"/>
+        </w:rPr>
       </w:r>
     </w:p>
     <w:p>
@@ -3956,7 +3948,11 @@
         </w:rPr>
       </w:pPr>
       <w:r>
-        <w:rPr/>
+        <w:rPr>
+          <w:rFonts w:ascii="Andale Mono" w:hAnsi="Andale Mono"/>
+          <w:sz w:val="12"/>
+          <w:szCs w:val="12"/>
+        </w:rPr>
       </w:r>
     </w:p>
     <w:p>
@@ -3999,21 +3995,41 @@
           <w:u w:val="none"/>
           <w:lang w:val="en-US" w:eastAsia="zh-CN" w:bidi="hi-IN"/>
         </w:rPr>
-        <w:t>test                              ; regression test suite</w:t>
-      </w:r>
-    </w:p>
-    <w:p>
-      <w:pPr>
-        <w:pStyle w:val="Normal"/>
-        <w:ind w:hanging="0" w:start="0" w:end="0"/>
-        <w:rPr>
-          <w:rFonts w:ascii="Andale Mono" w:hAnsi="Andale Mono"/>
-          <w:sz w:val="12"/>
-          <w:szCs w:val="12"/>
-        </w:rPr>
-      </w:pPr>
-      <w:r>
-        <w:rPr/>
+        <w:t>regression</w:t>
+      </w:r>
+      <w:r>
+        <w:rPr>
+          <w:rFonts w:eastAsia="Songti SC" w:cs="Arial Unicode MS" w:ascii="Andale Mono" w:hAnsi="Andale Mono"/>
+          <w:b w:val="false"/>
+          <w:bCs w:val="false"/>
+          <w:i w:val="false"/>
+          <w:iCs w:val="false"/>
+          <w:color w:val="auto"/>
+          <w:kern w:val="2"/>
+          <w:sz w:val="12"/>
+          <w:szCs w:val="12"/>
+          <w:u w:val="none"/>
+          <w:lang w:val="en-US" w:eastAsia="zh-CN" w:bidi="hi-IN"/>
+        </w:rPr>
+        <w:t xml:space="preserve">                        ; regression test suite</w:t>
+      </w:r>
+    </w:p>
+    <w:p>
+      <w:pPr>
+        <w:pStyle w:val="Normal"/>
+        <w:ind w:hanging="0" w:start="0" w:end="0"/>
+        <w:rPr>
+          <w:rFonts w:ascii="Andale Mono" w:hAnsi="Andale Mono"/>
+          <w:sz w:val="12"/>
+          <w:szCs w:val="12"/>
+        </w:rPr>
+      </w:pPr>
+      <w:r>
+        <w:rPr>
+          <w:rFonts w:ascii="Andale Mono" w:hAnsi="Andale Mono"/>
+          <w:sz w:val="12"/>
+          <w:szCs w:val="12"/>
+        </w:rPr>
       </w:r>
     </w:p>
     <w:p>
@@ -4156,7 +4172,11 @@
         </w:rPr>
       </w:pPr>
       <w:r>
-        <w:rPr/>
+        <w:rPr>
+          <w:rFonts w:ascii="Andale Mono" w:hAnsi="Andale Mono"/>
+          <w:sz w:val="12"/>
+          <w:szCs w:val="12"/>
+        </w:rPr>
       </w:r>
     </w:p>
     <w:p>
@@ -4299,7 +4319,11 @@
         </w:rPr>
       </w:pPr>
       <w:r>
-        <w:rPr/>
+        <w:rPr>
+          <w:rFonts w:ascii="Andale Mono" w:hAnsi="Andale Mono"/>
+          <w:sz w:val="12"/>
+          <w:szCs w:val="12"/>
+        </w:rPr>
       </w:r>
     </w:p>
     <w:p>
@@ -4399,7 +4423,11 @@
         </w:rPr>
       </w:pPr>
       <w:r>
-        <w:rPr/>
+        <w:rPr>
+          <w:rFonts w:ascii="Andale Mono" w:hAnsi="Andale Mono"/>
+          <w:sz w:val="12"/>
+          <w:szCs w:val="12"/>
+        </w:rPr>
       </w:r>
     </w:p>
     <w:p>
@@ -8199,7 +8227,7 @@
     <w:pPr>
       <w:widowControl/>
       <w:suppressAutoHyphens w:val="true"/>
-      <w:overflowPunct w:val="true"/>
+      <w:overflowPunct w:val="false"/>
       <w:bidi w:val="0"/>
       <w:spacing w:before="0" w:after="0"/>
       <w:jc w:val="start"/>

</xml_diff>

<commit_message>
#974 - forge: symbols module
</commit_message>
<xml_diff>
--- a/doc/refcards/utilities-ref.docx
+++ b/doc/refcards/utilities-ref.docx
@@ -38,7 +38,7 @@
           <w:tab w:val="left" w:pos="4110" w:leader="none"/>
         </w:tabs>
         <w:suppressAutoHyphens w:val="true"/>
-        <w:overflowPunct w:val="false"/>
+        <w:overflowPunct w:val="true"/>
         <w:bidi w:val="0"/>
         <w:spacing w:before="0" w:after="0"/>
         <w:ind w:hanging="0" w:start="0" w:end="0"/>
@@ -3875,7 +3875,7 @@
           <w:u w:val="none"/>
           <w:lang w:val="en-US" w:eastAsia="zh-CN" w:bidi="hi-IN"/>
         </w:rPr>
-        <w:t xml:space="preserve">              </w:t>
+        <w:t xml:space="preserve">               </w:t>
       </w:r>
       <w:r>
         <w:rPr>
@@ -3995,23 +3995,7 @@
           <w:u w:val="none"/>
           <w:lang w:val="en-US" w:eastAsia="zh-CN" w:bidi="hi-IN"/>
         </w:rPr>
-        <w:t>regression</w:t>
-      </w:r>
-      <w:r>
-        <w:rPr>
-          <w:rFonts w:eastAsia="Songti SC" w:cs="Arial Unicode MS" w:ascii="Andale Mono" w:hAnsi="Andale Mono"/>
-          <w:b w:val="false"/>
-          <w:bCs w:val="false"/>
-          <w:i w:val="false"/>
-          <w:iCs w:val="false"/>
-          <w:color w:val="auto"/>
-          <w:kern w:val="2"/>
-          <w:sz w:val="12"/>
-          <w:szCs w:val="12"/>
-          <w:u w:val="none"/>
-          <w:lang w:val="en-US" w:eastAsia="zh-CN" w:bidi="hi-IN"/>
-        </w:rPr>
-        <w:t xml:space="preserve">                        ; regression test suite</w:t>
+        <w:t>regression                        ; regression test suite</w:t>
       </w:r>
     </w:p>
     <w:p>
@@ -4072,7 +4056,82 @@
           <w:u w:val="none"/>
           <w:lang w:val="en-US" w:eastAsia="zh-CN" w:bidi="hi-IN"/>
         </w:rPr>
-        <w:t>symbols   reference | crossref | metrics [--module=name]</w:t>
+        <w:t xml:space="preserve">symbols   reference | crossref | metrics </w:t>
+      </w:r>
+    </w:p>
+    <w:p>
+      <w:pPr>
+        <w:pStyle w:val="Normal"/>
+        <w:ind w:hanging="0" w:start="0" w:end="0"/>
+        <w:rPr>
+          <w:rFonts w:ascii="Andale Mono" w:hAnsi="Andale Mono"/>
+          <w:sz w:val="12"/>
+          <w:szCs w:val="12"/>
+        </w:rPr>
+      </w:pPr>
+      <w:r>
+        <w:rPr>
+          <w:rFonts w:eastAsia="Songti SC" w:cs="Arial Unicode MS" w:ascii="Andale Mono" w:hAnsi="Andale Mono"/>
+          <w:b w:val="false"/>
+          <w:bCs w:val="false"/>
+          <w:i w:val="false"/>
+          <w:iCs w:val="false"/>
+          <w:color w:val="auto"/>
+          <w:kern w:val="2"/>
+          <w:sz w:val="12"/>
+          <w:szCs w:val="12"/>
+          <w:u w:val="none"/>
+          <w:lang w:val="en-US" w:eastAsia="zh-CN" w:bidi="hi-IN"/>
+        </w:rPr>
+        <w:t xml:space="preserve">               </w:t>
+      </w:r>
+      <w:r>
+        <w:rPr>
+          <w:rFonts w:eastAsia="Songti SC" w:cs="Arial Unicode MS" w:ascii="Andale Mono" w:hAnsi="Andale Mono"/>
+          <w:b w:val="false"/>
+          <w:bCs w:val="false"/>
+          <w:i w:val="false"/>
+          <w:iCs w:val="false"/>
+          <w:color w:val="auto"/>
+          <w:kern w:val="2"/>
+          <w:sz w:val="12"/>
+          <w:szCs w:val="12"/>
+          <w:u w:val="none"/>
+          <w:lang w:val="en-US" w:eastAsia="zh-CN" w:bidi="hi-IN"/>
+        </w:rPr>
+        <w:t>[--</w:t>
+      </w:r>
+      <w:r>
+        <w:rPr>
+          <w:rFonts w:eastAsia="Songti SC" w:cs="Arial Unicode MS" w:ascii="Andale Mono" w:hAnsi="Andale Mono"/>
+          <w:b w:val="false"/>
+          <w:bCs w:val="false"/>
+          <w:i w:val="false"/>
+          <w:iCs w:val="false"/>
+          <w:color w:val="auto"/>
+          <w:kern w:val="2"/>
+          <w:sz w:val="12"/>
+          <w:szCs w:val="12"/>
+          <w:u w:val="none"/>
+          <w:lang w:val="en-US" w:eastAsia="zh-CN" w:bidi="hi-IN"/>
+        </w:rPr>
+        <w:t>namespace</w:t>
+      </w:r>
+      <w:r>
+        <w:rPr>
+          <w:rFonts w:eastAsia="Songti SC" w:cs="Arial Unicode MS" w:ascii="Andale Mono" w:hAnsi="Andale Mono"/>
+          <w:b w:val="false"/>
+          <w:bCs w:val="false"/>
+          <w:i w:val="false"/>
+          <w:iCs w:val="false"/>
+          <w:color w:val="auto"/>
+          <w:kern w:val="2"/>
+          <w:sz w:val="12"/>
+          <w:szCs w:val="12"/>
+          <w:u w:val="none"/>
+          <w:lang w:val="en-US" w:eastAsia="zh-CN" w:bidi="hi-IN"/>
+        </w:rPr>
+        <w:t>=name]</w:t>
       </w:r>
     </w:p>
     <w:p>
@@ -4158,7 +4217,114 @@
           <w:u w:val="none"/>
           <w:lang w:val="en-US" w:eastAsia="zh-CN" w:bidi="hi-IN"/>
         </w:rPr>
-        <w:t>; module default to mu</w:t>
+        <w:t xml:space="preserve">; </w:t>
+      </w:r>
+      <w:r>
+        <w:rPr>
+          <w:rFonts w:eastAsia="Songti SC" w:cs="Arial Unicode MS" w:ascii="Andale Mono" w:hAnsi="Andale Mono"/>
+          <w:b w:val="false"/>
+          <w:bCs w:val="false"/>
+          <w:i w:val="false"/>
+          <w:iCs w:val="false"/>
+          <w:color w:val="auto"/>
+          <w:kern w:val="2"/>
+          <w:sz w:val="12"/>
+          <w:szCs w:val="12"/>
+          <w:u w:val="none"/>
+          <w:lang w:val="en-US" w:eastAsia="zh-CN" w:bidi="hi-IN"/>
+        </w:rPr>
+        <w:t>namespace</w:t>
+      </w:r>
+      <w:r>
+        <w:rPr>
+          <w:rFonts w:eastAsia="Songti SC" w:cs="Arial Unicode MS" w:ascii="Andale Mono" w:hAnsi="Andale Mono"/>
+          <w:b w:val="false"/>
+          <w:bCs w:val="false"/>
+          <w:i w:val="false"/>
+          <w:iCs w:val="false"/>
+          <w:color w:val="auto"/>
+          <w:kern w:val="2"/>
+          <w:sz w:val="12"/>
+          <w:szCs w:val="12"/>
+          <w:u w:val="none"/>
+          <w:lang w:val="en-US" w:eastAsia="zh-CN" w:bidi="hi-IN"/>
+        </w:rPr>
+        <w:t xml:space="preserve"> default</w:t>
+      </w:r>
+      <w:r>
+        <w:rPr>
+          <w:rFonts w:eastAsia="Songti SC" w:cs="Arial Unicode MS" w:ascii="Andale Mono" w:hAnsi="Andale Mono"/>
+          <w:b w:val="false"/>
+          <w:bCs w:val="false"/>
+          <w:i w:val="false"/>
+          <w:iCs w:val="false"/>
+          <w:color w:val="auto"/>
+          <w:kern w:val="2"/>
+          <w:sz w:val="12"/>
+          <w:szCs w:val="12"/>
+          <w:u w:val="none"/>
+          <w:lang w:val="en-US" w:eastAsia="zh-CN" w:bidi="hi-IN"/>
+        </w:rPr>
+        <w:t>s</w:t>
+      </w:r>
+    </w:p>
+    <w:p>
+      <w:pPr>
+        <w:pStyle w:val="Normal"/>
+        <w:ind w:hanging="0" w:start="0" w:end="0"/>
+        <w:rPr>
+          <w:rFonts w:ascii="Andale Mono" w:hAnsi="Andale Mono"/>
+          <w:sz w:val="12"/>
+          <w:szCs w:val="12"/>
+        </w:rPr>
+      </w:pPr>
+      <w:r>
+        <w:rPr>
+          <w:rFonts w:eastAsia="Songti SC" w:cs="Arial Unicode MS" w:ascii="Andale Mono" w:hAnsi="Andale Mono"/>
+          <w:b w:val="false"/>
+          <w:bCs w:val="false"/>
+          <w:i w:val="false"/>
+          <w:iCs w:val="false"/>
+          <w:color w:val="auto"/>
+          <w:kern w:val="2"/>
+          <w:sz w:val="12"/>
+          <w:szCs w:val="12"/>
+          <w:u w:val="none"/>
+          <w:lang w:val="en-US" w:eastAsia="zh-CN" w:bidi="hi-IN"/>
+        </w:rPr>
+        <w:t xml:space="preserve">                                       </w:t>
+      </w:r>
+      <w:r>
+        <w:rPr>
+          <w:rFonts w:eastAsia="Songti SC" w:cs="Arial Unicode MS" w:ascii="Andale Mono" w:hAnsi="Andale Mono"/>
+          <w:b w:val="false"/>
+          <w:bCs w:val="false"/>
+          <w:i w:val="false"/>
+          <w:iCs w:val="false"/>
+          <w:color w:val="auto"/>
+          <w:kern w:val="2"/>
+          <w:sz w:val="12"/>
+          <w:szCs w:val="12"/>
+          <w:u w:val="none"/>
+          <w:lang w:val="en-US" w:eastAsia="zh-CN" w:bidi="hi-IN"/>
+        </w:rPr>
+        <w:t>;</w:t>
+      </w:r>
+      <w:r>
+        <w:rPr>
+          <w:rFonts w:eastAsia="Songti SC" w:cs="Arial Unicode MS" w:ascii="Andale Mono" w:hAnsi="Andale Mono"/>
+          <w:b w:val="false"/>
+          <w:bCs w:val="false"/>
+          <w:i w:val="false"/>
+          <w:iCs w:val="false"/>
+          <w:color w:val="auto"/>
+          <w:kern w:val="2"/>
+          <w:sz w:val="12"/>
+          <w:szCs w:val="12"/>
+          <w:u w:val="none"/>
+          <w:lang w:val="en-US" w:eastAsia="zh-CN" w:bidi="hi-IN"/>
+        </w:rPr>
+        <w:t xml:space="preserve"> to mu</w:t>
       </w:r>
     </w:p>
     <w:p>
@@ -8227,7 +8393,7 @@
     <w:pPr>
       <w:widowControl/>
       <w:suppressAutoHyphens w:val="true"/>
-      <w:overflowPunct w:val="false"/>
+      <w:overflowPunct w:val="true"/>
       <w:bidi w:val="0"/>
       <w:spacing w:before="0" w:after="0"/>
       <w:jc w:val="start"/>

</xml_diff>

<commit_message>
#1009 - listener: rename to repl
</commit_message>
<xml_diff>
--- a/doc/refcards/utilities-ref.docx
+++ b/doc/refcards/utilities-ref.docx
@@ -38,7 +38,7 @@
           <w:tab w:val="left" w:pos="4110" w:leader="none"/>
         </w:tabs>
         <w:suppressAutoHyphens w:val="true"/>
-        <w:overflowPunct w:val="false"/>
+        <w:overflowPunct w:val="true"/>
         <w:bidi w:val="0"/>
         <w:spacing w:before="0" w:after="0"/>
         <w:ind w:hanging="0" w:start="0" w:end="0"/>
@@ -3015,22 +3015,7 @@
           <w:u w:val="none"/>
           <w:shd w:fill="333333" w:val="clear"/>
         </w:rPr>
-        <w:t>m</w:t>
-      </w:r>
-      <w:r>
-        <w:rPr>
-          <w:rFonts w:ascii="Georgia" w:hAnsi="Georgia"/>
-          <w:b/>
-          <w:bCs/>
-          <w:i/>
-          <w:iCs/>
-          <w:color w:val="FFFFFF"/>
-          <w:sz w:val="24"/>
-          <w:szCs w:val="24"/>
-          <w:u w:val="none"/>
-          <w:shd w:fill="333333" w:val="clear"/>
-        </w:rPr>
-        <w:t xml:space="preserve">forge      </w:t>
+        <w:t xml:space="preserve">mforge      </w:t>
       </w:r>
       <w:r>
         <w:rPr>
@@ -3166,39 +3151,7 @@
           <w:u w:val="none"/>
           <w:lang w:val="en-US" w:eastAsia="zh-CN" w:bidi="hi-IN"/>
         </w:rPr>
-        <w:t xml:space="preserve">:     </w:t>
-      </w:r>
-      <w:r>
-        <w:rPr>
-          <w:rFonts w:eastAsia="Songti SC" w:cs="Arial Unicode MS" w:ascii="Andale Mono" w:hAnsi="Andale Mono"/>
-          <w:b w:val="false"/>
-          <w:bCs w:val="false"/>
-          <w:i w:val="false"/>
-          <w:iCs w:val="false"/>
-          <w:color w:val="auto"/>
-          <w:kern w:val="2"/>
-          <w:sz w:val="14"/>
-          <w:szCs w:val="14"/>
-          <w:u w:val="none"/>
-          <w:lang w:val="en-US" w:eastAsia="zh-CN" w:bidi="hi-IN"/>
-        </w:rPr>
-        <w:t>m</w:t>
-      </w:r>
-      <w:r>
-        <w:rPr>
-          <w:rFonts w:eastAsia="Songti SC" w:cs="Arial Unicode MS" w:ascii="Andale Mono" w:hAnsi="Andale Mono"/>
-          <w:b w:val="false"/>
-          <w:bCs w:val="false"/>
-          <w:i w:val="false"/>
-          <w:iCs w:val="false"/>
-          <w:color w:val="auto"/>
-          <w:kern w:val="2"/>
-          <w:sz w:val="14"/>
-          <w:szCs w:val="14"/>
-          <w:u w:val="none"/>
-          <w:lang w:val="en-US" w:eastAsia="zh-CN" w:bidi="hi-IN"/>
-        </w:rPr>
-        <w:t>forge – system development tool</w:t>
+        <w:t>:     mforge – system development tool</w:t>
       </w:r>
     </w:p>
     <w:p>
@@ -3256,39 +3209,7 @@
           <w:u w:val="none"/>
           <w:lang w:val="en-US" w:eastAsia="zh-CN" w:bidi="hi-IN"/>
         </w:rPr>
-        <w:t xml:space="preserve">: </w:t>
-      </w:r>
-      <w:r>
-        <w:rPr>
-          <w:rFonts w:eastAsia="Songti SC" w:cs="Arial Unicode MS" w:ascii="Andale Mono" w:hAnsi="Andale Mono"/>
-          <w:b w:val="false"/>
-          <w:bCs w:val="false"/>
-          <w:i w:val="false"/>
-          <w:iCs w:val="false"/>
-          <w:color w:val="auto"/>
-          <w:kern w:val="2"/>
-          <w:sz w:val="14"/>
-          <w:szCs w:val="14"/>
-          <w:u w:val="none"/>
-          <w:lang w:val="en-US" w:eastAsia="zh-CN" w:bidi="hi-IN"/>
-        </w:rPr>
-        <w:t>m</w:t>
-      </w:r>
-      <w:r>
-        <w:rPr>
-          <w:rFonts w:eastAsia="Songti SC" w:cs="Arial Unicode MS" w:ascii="Andale Mono" w:hAnsi="Andale Mono"/>
-          <w:b w:val="false"/>
-          <w:bCs w:val="false"/>
-          <w:i w:val="false"/>
-          <w:iCs w:val="false"/>
-          <w:color w:val="auto"/>
-          <w:kern w:val="2"/>
-          <w:sz w:val="14"/>
-          <w:szCs w:val="14"/>
-          <w:u w:val="none"/>
-          <w:lang w:val="en-US" w:eastAsia="zh-CN" w:bidi="hi-IN"/>
-        </w:rPr>
-        <w:t xml:space="preserve">forge </w:t>
+        <w:t xml:space="preserve">: mforge </w:t>
       </w:r>
       <w:r>
         <w:rPr>
@@ -3502,39 +3423,7 @@
           <w:u w:val="none"/>
           <w:lang w:val="en-US" w:eastAsia="zh-CN" w:bidi="hi-IN"/>
         </w:rPr>
-        <w:t xml:space="preserve">Usage: </w:t>
-      </w:r>
-      <w:r>
-        <w:rPr>
-          <w:rFonts w:eastAsia="Songti SC" w:cs="Arial Unicode MS" w:ascii="Andale Mono" w:hAnsi="Andale Mono"/>
-          <w:b w:val="false"/>
-          <w:bCs w:val="false"/>
-          <w:i w:val="false"/>
-          <w:iCs w:val="false"/>
-          <w:color w:val="auto"/>
-          <w:kern w:val="2"/>
-          <w:sz w:val="12"/>
-          <w:szCs w:val="12"/>
-          <w:u w:val="none"/>
-          <w:lang w:val="en-US" w:eastAsia="zh-CN" w:bidi="hi-IN"/>
-        </w:rPr>
-        <w:t>m</w:t>
-      </w:r>
-      <w:r>
-        <w:rPr>
-          <w:rFonts w:eastAsia="Songti SC" w:cs="Arial Unicode MS" w:ascii="Andale Mono" w:hAnsi="Andale Mono"/>
-          <w:b w:val="false"/>
-          <w:bCs w:val="false"/>
-          <w:i w:val="false"/>
-          <w:iCs w:val="false"/>
-          <w:color w:val="auto"/>
-          <w:kern w:val="2"/>
-          <w:sz w:val="12"/>
-          <w:szCs w:val="12"/>
-          <w:u w:val="none"/>
-          <w:lang w:val="en-US" w:eastAsia="zh-CN" w:bidi="hi-IN"/>
-        </w:rPr>
-        <w:t>forge 0.0.18 command [option...]</w:t>
+        <w:t>Usage: mforge 0.0.18 command [option...]</w:t>
       </w:r>
     </w:p>
     <w:p>
@@ -3663,39 +3552,7 @@
           <w:u w:val="none"/>
           <w:lang w:val="en-US" w:eastAsia="zh-CN" w:bidi="hi-IN"/>
         </w:rPr>
-        <w:t xml:space="preserve">version                           ; </w:t>
-      </w:r>
-      <w:r>
-        <w:rPr>
-          <w:rFonts w:eastAsia="Songti SC" w:cs="Arial Unicode MS" w:ascii="Andale Mono" w:hAnsi="Andale Mono"/>
-          <w:b w:val="false"/>
-          <w:bCs w:val="false"/>
-          <w:i w:val="false"/>
-          <w:iCs w:val="false"/>
-          <w:color w:val="auto"/>
-          <w:kern w:val="2"/>
-          <w:sz w:val="12"/>
-          <w:szCs w:val="12"/>
-          <w:u w:val="none"/>
-          <w:lang w:val="en-US" w:eastAsia="zh-CN" w:bidi="hi-IN"/>
-        </w:rPr>
-        <w:t>m</w:t>
-      </w:r>
-      <w:r>
-        <w:rPr>
-          <w:rFonts w:eastAsia="Songti SC" w:cs="Arial Unicode MS" w:ascii="Andale Mono" w:hAnsi="Andale Mono"/>
-          <w:b w:val="false"/>
-          <w:bCs w:val="false"/>
-          <w:i w:val="false"/>
-          <w:iCs w:val="false"/>
-          <w:color w:val="auto"/>
-          <w:kern w:val="2"/>
-          <w:sz w:val="12"/>
-          <w:szCs w:val="12"/>
-          <w:u w:val="none"/>
-          <w:lang w:val="en-US" w:eastAsia="zh-CN" w:bidi="hi-IN"/>
-        </w:rPr>
-        <w:t>forge version</w:t>
+        <w:t>version                           ; mforge version</w:t>
       </w:r>
     </w:p>
     <w:p>
@@ -4725,43 +4582,6 @@
           <w:lang w:val="en-US" w:eastAsia="zh-CN" w:bidi="hi-IN"/>
         </w:rPr>
         <w:t>--recipe                           ; show recipe</w:t>
-      </w:r>
-    </w:p>
-    <w:p>
-      <w:pPr>
-        <w:pStyle w:val="Normal"/>
-        <w:ind w:hanging="0" w:start="0" w:end="0"/>
-        <w:rPr>
-          <w:rFonts w:ascii="Georgia" w:hAnsi="Georgia" w:eastAsia="Songti SC" w:cs="Arial Unicode MS"/>
-          <w:b w:val="false"/>
-          <w:bCs/>
-          <w:i w:val="false"/>
-          <w:i w:val="false"/>
-          <w:iCs w:val="false"/>
-          <w:color w:val="auto"/>
-          <w:kern w:val="2"/>
-          <w:sz w:val="16"/>
-          <w:szCs w:val="16"/>
-          <w:u w:val="none"/>
-          <w:shd w:fill="333333" w:val="clear"/>
-          <w:lang w:val="en-US" w:eastAsia="zh-CN" w:bidi="hi-IN"/>
-        </w:rPr>
-      </w:pPr>
-      <w:r>
-        <w:rPr>
-          <w:rFonts w:eastAsia="Songti SC" w:cs="Arial Unicode MS" w:ascii="Georgia" w:hAnsi="Georgia"/>
-          <w:b w:val="false"/>
-          <w:bCs/>
-          <w:i w:val="false"/>
-          <w:iCs w:val="false"/>
-          <w:color w:val="FFFFFF"/>
-          <w:kern w:val="2"/>
-          <w:sz w:val="16"/>
-          <w:szCs w:val="16"/>
-          <w:u w:val="none"/>
-          <w:shd w:fill="333333" w:val="clear"/>
-          <w:lang w:val="en-US" w:eastAsia="zh-CN" w:bidi="hi-IN"/>
-        </w:rPr>
       </w:r>
     </w:p>
     <w:p>
@@ -5690,7 +5510,7 @@
           <w:shd w:fill="333333" w:val="clear"/>
           <w:lang w:val="en-US" w:eastAsia="zh-CN" w:bidi="hi-IN"/>
         </w:rPr>
-        <w:t xml:space="preserve">mu-listener                          </w:t>
+        <w:t xml:space="preserve">repl </w:t>
       </w:r>
       <w:r>
         <w:rPr>
@@ -5699,7 +5519,7 @@
           <w:bCs/>
           <w:i/>
           <w:iCs/>
-          <w:color w:val="000000"/>
+          <w:color w:val="FFFFFF"/>
           <w:kern w:val="2"/>
           <w:sz w:val="24"/>
           <w:szCs w:val="24"/>
@@ -5707,7 +5527,7 @@
           <w:shd w:fill="333333" w:val="clear"/>
           <w:lang w:val="en-US" w:eastAsia="zh-CN" w:bidi="hi-IN"/>
         </w:rPr>
-        <w:t xml:space="preserve"> . </w:t>
+        <w:t xml:space="preserve">                                        </w:t>
       </w:r>
       <w:r>
         <w:rPr>
@@ -5716,7 +5536,7 @@
           <w:bCs/>
           <w:i/>
           <w:iCs/>
-          <w:color w:val="FFFFFF"/>
+          <w:color w:val="000000"/>
           <w:kern w:val="2"/>
           <w:sz w:val="24"/>
           <w:szCs w:val="24"/>
@@ -5724,6 +5544,23 @@
           <w:shd w:fill="333333" w:val="clear"/>
           <w:lang w:val="en-US" w:eastAsia="zh-CN" w:bidi="hi-IN"/>
         </w:rPr>
+        <w:t xml:space="preserve"> . </w:t>
+      </w:r>
+      <w:r>
+        <w:rPr>
+          <w:rFonts w:eastAsia="Songti SC" w:cs="Arial Unicode MS" w:ascii="Georgia" w:hAnsi="Georgia"/>
+          <w:b/>
+          <w:bCs/>
+          <w:i/>
+          <w:iCs/>
+          <w:color w:val="FFFFFF"/>
+          <w:kern w:val="2"/>
+          <w:sz w:val="24"/>
+          <w:szCs w:val="24"/>
+          <w:u w:val="none"/>
+          <w:shd w:fill="333333" w:val="clear"/>
+          <w:lang w:val="en-US" w:eastAsia="zh-CN" w:bidi="hi-IN"/>
+        </w:rPr>
         <w:t xml:space="preserve">                                        </w:t>
       </w:r>
     </w:p>
@@ -5819,7 +5656,39 @@
           <w:u w:val="none"/>
           <w:lang w:val="en-US" w:eastAsia="zh-CN" w:bidi="hi-IN"/>
         </w:rPr>
-        <w:t xml:space="preserve">:     listener – </w:t>
+        <w:t xml:space="preserve">:     </w:t>
+      </w:r>
+      <w:r>
+        <w:rPr>
+          <w:rFonts w:eastAsia="Songti SC" w:cs="Arial Unicode MS" w:ascii="Andale Mono" w:hAnsi="Andale Mono"/>
+          <w:b w:val="false"/>
+          <w:bCs w:val="false"/>
+          <w:i w:val="false"/>
+          <w:iCs w:val="false"/>
+          <w:color w:val="auto"/>
+          <w:kern w:val="2"/>
+          <w:sz w:val="14"/>
+          <w:szCs w:val="14"/>
+          <w:u w:val="none"/>
+          <w:lang w:val="en-US" w:eastAsia="zh-CN" w:bidi="hi-IN"/>
+        </w:rPr>
+        <w:t>repl</w:t>
+      </w:r>
+      <w:r>
+        <w:rPr>
+          <w:rFonts w:eastAsia="Songti SC" w:cs="Arial Unicode MS" w:ascii="Andale Mono" w:hAnsi="Andale Mono"/>
+          <w:b w:val="false"/>
+          <w:bCs w:val="false"/>
+          <w:i w:val="false"/>
+          <w:iCs w:val="false"/>
+          <w:color w:val="auto"/>
+          <w:kern w:val="2"/>
+          <w:sz w:val="14"/>
+          <w:szCs w:val="14"/>
+          <w:u w:val="none"/>
+          <w:lang w:val="en-US" w:eastAsia="zh-CN" w:bidi="hi-IN"/>
+        </w:rPr>
+        <w:t xml:space="preserve"> – </w:t>
       </w:r>
       <w:r>
         <w:rPr>
@@ -5909,7 +5778,23 @@
           <w:u w:val="none"/>
           <w:lang w:val="en-US" w:eastAsia="zh-CN" w:bidi="hi-IN"/>
         </w:rPr>
-        <w:t>: listener</w:t>
+        <w:t xml:space="preserve">: </w:t>
+      </w:r>
+      <w:r>
+        <w:rPr>
+          <w:rFonts w:eastAsia="Songti SC" w:cs="Arial Unicode MS" w:ascii="Andale Mono" w:hAnsi="Andale Mono"/>
+          <w:b w:val="false"/>
+          <w:bCs w:val="false"/>
+          <w:i w:val="false"/>
+          <w:iCs w:val="false"/>
+          <w:color w:val="auto"/>
+          <w:kern w:val="2"/>
+          <w:sz w:val="14"/>
+          <w:szCs w:val="14"/>
+          <w:u w:val="none"/>
+          <w:lang w:val="en-US" w:eastAsia="zh-CN" w:bidi="hi-IN"/>
+        </w:rPr>
+        <w:t>repl</w:t>
       </w:r>
     </w:p>
     <w:p>
@@ -6032,23 +5917,71 @@
           <w:u w:val="none"/>
           <w:lang w:val="en-US" w:eastAsia="zh-CN" w:bidi="hi-IN"/>
         </w:rPr>
-        <w:t xml:space="preserve">listener </w:t>
-      </w:r>
-      <w:r>
-        <w:rPr>
-          <w:rFonts w:eastAsia="Songti SC" w:cs="Arial Unicode MS" w:ascii="Andale Mono" w:hAnsi="Andale Mono"/>
-          <w:b w:val="false"/>
-          <w:bCs w:val="false"/>
-          <w:i w:val="false"/>
-          <w:iCs w:val="false"/>
-          <w:color w:val="auto"/>
-          <w:kern w:val="2"/>
-          <w:sz w:val="12"/>
-          <w:szCs w:val="12"/>
-          <w:u w:val="none"/>
-          <w:lang w:val="en-US" w:eastAsia="zh-CN" w:bidi="hi-IN"/>
-        </w:rPr>
-        <w:t>is a generalized command-line REPL that can</w:t>
+        <w:t>repl</w:t>
+      </w:r>
+      <w:r>
+        <w:rPr>
+          <w:rFonts w:eastAsia="Songti SC" w:cs="Arial Unicode MS" w:ascii="Andale Mono" w:hAnsi="Andale Mono"/>
+          <w:b w:val="false"/>
+          <w:bCs w:val="false"/>
+          <w:i/>
+          <w:iCs/>
+          <w:color w:val="auto"/>
+          <w:kern w:val="2"/>
+          <w:sz w:val="12"/>
+          <w:szCs w:val="12"/>
+          <w:u w:val="none"/>
+          <w:lang w:val="en-US" w:eastAsia="zh-CN" w:bidi="hi-IN"/>
+        </w:rPr>
+        <w:t xml:space="preserve"> </w:t>
+      </w:r>
+      <w:r>
+        <w:rPr>
+          <w:rFonts w:eastAsia="Songti SC" w:cs="Arial Unicode MS" w:ascii="Andale Mono" w:hAnsi="Andale Mono"/>
+          <w:b w:val="false"/>
+          <w:bCs w:val="false"/>
+          <w:i w:val="false"/>
+          <w:iCs w:val="false"/>
+          <w:color w:val="auto"/>
+          <w:kern w:val="2"/>
+          <w:sz w:val="12"/>
+          <w:szCs w:val="12"/>
+          <w:u w:val="none"/>
+          <w:lang w:val="en-US" w:eastAsia="zh-CN" w:bidi="hi-IN"/>
+        </w:rPr>
+        <w:t xml:space="preserve">is a generalized command-line </w:t>
+      </w:r>
+      <w:r>
+        <w:rPr>
+          <w:rFonts w:eastAsia="Songti SC" w:cs="Arial Unicode MS" w:ascii="Andale Mono" w:hAnsi="Andale Mono"/>
+          <w:b w:val="false"/>
+          <w:bCs w:val="false"/>
+          <w:i w:val="false"/>
+          <w:iCs w:val="false"/>
+          <w:color w:val="auto"/>
+          <w:kern w:val="2"/>
+          <w:sz w:val="12"/>
+          <w:szCs w:val="12"/>
+          <w:u w:val="none"/>
+          <w:lang w:val="en-US" w:eastAsia="zh-CN" w:bidi="hi-IN"/>
+        </w:rPr>
+        <w:t>listener</w:t>
+      </w:r>
+      <w:r>
+        <w:rPr>
+          <w:rFonts w:eastAsia="Songti SC" w:cs="Arial Unicode MS" w:ascii="Andale Mono" w:hAnsi="Andale Mono"/>
+          <w:b w:val="false"/>
+          <w:bCs w:val="false"/>
+          <w:i w:val="false"/>
+          <w:iCs w:val="false"/>
+          <w:color w:val="auto"/>
+          <w:kern w:val="2"/>
+          <w:sz w:val="12"/>
+          <w:szCs w:val="12"/>
+          <w:u w:val="none"/>
+          <w:lang w:val="en-US" w:eastAsia="zh-CN" w:bidi="hi-IN"/>
+        </w:rPr>
+        <w:t xml:space="preserve"> that can</w:t>
       </w:r>
     </w:p>
     <w:p>
@@ -6322,7 +6255,7 @@
           <w:u w:val="none"/>
           <w:lang w:val="en-US" w:eastAsia="zh-CN" w:bidi="hi-IN"/>
         </w:rPr>
-        <w:t>listener</w:t>
+        <w:t>repl</w:t>
       </w:r>
       <w:r>
         <w:rPr>
@@ -6429,7 +6362,39 @@
           <w:u w:val="none"/>
           <w:lang w:val="en-US" w:eastAsia="zh-CN" w:bidi="hi-IN"/>
         </w:rPr>
-        <w:t xml:space="preserve">.listener. </w:t>
+        <w:t>.</w:t>
+      </w:r>
+      <w:r>
+        <w:rPr>
+          <w:rFonts w:eastAsia="Songti SC" w:cs="Arial Unicode MS" w:ascii="Andale Mono" w:hAnsi="Andale Mono"/>
+          <w:b w:val="false"/>
+          <w:bCs w:val="false"/>
+          <w:i/>
+          <w:iCs/>
+          <w:color w:val="auto"/>
+          <w:kern w:val="2"/>
+          <w:sz w:val="12"/>
+          <w:szCs w:val="12"/>
+          <w:u w:val="none"/>
+          <w:lang w:val="en-US" w:eastAsia="zh-CN" w:bidi="hi-IN"/>
+        </w:rPr>
+        <w:t>repl</w:t>
+      </w:r>
+      <w:r>
+        <w:rPr>
+          <w:rFonts w:eastAsia="Songti SC" w:cs="Arial Unicode MS" w:ascii="Andale Mono" w:hAnsi="Andale Mono"/>
+          <w:b w:val="false"/>
+          <w:bCs w:val="false"/>
+          <w:i/>
+          <w:iCs/>
+          <w:color w:val="auto"/>
+          <w:kern w:val="2"/>
+          <w:sz w:val="12"/>
+          <w:szCs w:val="12"/>
+          <w:u w:val="none"/>
+          <w:lang w:val="en-US" w:eastAsia="zh-CN" w:bidi="hi-IN"/>
+        </w:rPr>
+        <w:t xml:space="preserve">. </w:t>
       </w:r>
       <w:r>
         <w:rPr>
@@ -6504,7 +6469,23 @@
           <w:u w:val="none"/>
           <w:lang w:val="en-US" w:eastAsia="zh-CN" w:bidi="hi-IN"/>
         </w:rPr>
-        <w:t>/opt/mu/lib/listener</w:t>
+        <w:t>/opt/mu/lib/</w:t>
+      </w:r>
+      <w:r>
+        <w:rPr>
+          <w:rFonts w:eastAsia="Songti SC" w:cs="Arial Unicode MS" w:ascii="Andale Mono" w:hAnsi="Andale Mono"/>
+          <w:b w:val="false"/>
+          <w:bCs w:val="false"/>
+          <w:i/>
+          <w:iCs/>
+          <w:color w:val="auto"/>
+          <w:kern w:val="2"/>
+          <w:sz w:val="12"/>
+          <w:szCs w:val="12"/>
+          <w:u w:val="none"/>
+          <w:lang w:val="en-US" w:eastAsia="zh-CN" w:bidi="hi-IN"/>
+        </w:rPr>
+        <w:t>repl</w:t>
       </w:r>
       <w:r>
         <w:rPr>
@@ -6563,7 +6544,39 @@
           <w:u w:val="none"/>
           <w:lang w:val="en-US" w:eastAsia="zh-CN" w:bidi="hi-IN"/>
         </w:rPr>
-        <w:t xml:space="preserve">listener </w:t>
+        <w:t>.</w:t>
+      </w:r>
+      <w:r>
+        <w:rPr>
+          <w:rFonts w:eastAsia="Songti SC" w:cs="Arial Unicode MS" w:ascii="Andale Mono" w:hAnsi="Andale Mono"/>
+          <w:b w:val="false"/>
+          <w:bCs w:val="false"/>
+          <w:i/>
+          <w:iCs/>
+          <w:color w:val="auto"/>
+          <w:kern w:val="2"/>
+          <w:sz w:val="12"/>
+          <w:szCs w:val="12"/>
+          <w:u w:val="none"/>
+          <w:lang w:val="en-US" w:eastAsia="zh-CN" w:bidi="hi-IN"/>
+        </w:rPr>
+        <w:t>repl</w:t>
+      </w:r>
+      <w:r>
+        <w:rPr>
+          <w:rFonts w:eastAsia="Songti SC" w:cs="Arial Unicode MS" w:ascii="Andale Mono" w:hAnsi="Andale Mono"/>
+          <w:b w:val="false"/>
+          <w:bCs w:val="false"/>
+          <w:i/>
+          <w:iCs/>
+          <w:color w:val="auto"/>
+          <w:kern w:val="2"/>
+          <w:sz w:val="12"/>
+          <w:szCs w:val="12"/>
+          <w:u w:val="none"/>
+          <w:lang w:val="en-US" w:eastAsia="zh-CN" w:bidi="hi-IN"/>
+        </w:rPr>
+        <w:t xml:space="preserve"> </w:t>
       </w:r>
       <w:r>
         <w:rPr>
@@ -6681,7 +6694,7 @@
           <w:u w:val="none"/>
           <w:lang w:val="en-US" w:eastAsia="zh-CN" w:bidi="hi-IN"/>
         </w:rPr>
-        <w:t>listener</w:t>
+        <w:t>repl</w:t>
       </w:r>
       <w:r>
         <w:rPr>
@@ -6713,7 +6726,23 @@
           <w:u w:val="none"/>
           <w:lang w:val="en-US" w:eastAsia="zh-CN" w:bidi="hi-IN"/>
         </w:rPr>
-        <w:t>listener</w:t>
+        <w:t>.</w:t>
+      </w:r>
+      <w:r>
+        <w:rPr>
+          <w:rFonts w:eastAsia="Songti SC" w:cs="Arial Unicode MS" w:ascii="Andale Mono" w:hAnsi="Andale Mono"/>
+          <w:b w:val="false"/>
+          <w:bCs w:val="false"/>
+          <w:i/>
+          <w:iCs/>
+          <w:color w:val="auto"/>
+          <w:kern w:val="2"/>
+          <w:sz w:val="12"/>
+          <w:szCs w:val="12"/>
+          <w:u w:val="none"/>
+          <w:lang w:val="en-US" w:eastAsia="zh-CN" w:bidi="hi-IN"/>
+        </w:rPr>
+        <w:t>repl</w:t>
       </w:r>
     </w:p>
     <w:p>
@@ -6982,7 +7011,39 @@
           <w:lang w:val="en-US" w:eastAsia="zh-CN" w:bidi="hi-IN"/>
         </w:rPr>
         <w:tab/>
-        <w:t>"rc": "listener.rc"</w:t>
+        <w:t>"rc": "</w:t>
+      </w:r>
+      <w:r>
+        <w:rPr>
+          <w:rFonts w:eastAsia="Songti SC" w:cs="Arial Unicode MS" w:ascii="Andale Mono" w:hAnsi="Andale Mono"/>
+          <w:b w:val="false"/>
+          <w:bCs w:val="false"/>
+          <w:i w:val="false"/>
+          <w:iCs w:val="false"/>
+          <w:color w:val="auto"/>
+          <w:kern w:val="2"/>
+          <w:sz w:val="12"/>
+          <w:szCs w:val="12"/>
+          <w:u w:val="none"/>
+          <w:lang w:val="en-US" w:eastAsia="zh-CN" w:bidi="hi-IN"/>
+        </w:rPr>
+        <w:t>repl</w:t>
+      </w:r>
+      <w:r>
+        <w:rPr>
+          <w:rFonts w:eastAsia="Songti SC" w:cs="Arial Unicode MS" w:ascii="Andale Mono" w:hAnsi="Andale Mono"/>
+          <w:b w:val="false"/>
+          <w:bCs w:val="false"/>
+          <w:i w:val="false"/>
+          <w:iCs w:val="false"/>
+          <w:color w:val="auto"/>
+          <w:kern w:val="2"/>
+          <w:sz w:val="12"/>
+          <w:szCs w:val="12"/>
+          <w:u w:val="none"/>
+          <w:lang w:val="en-US" w:eastAsia="zh-CN" w:bidi="hi-IN"/>
+        </w:rPr>
+        <w:t>.rc"</w:t>
       </w:r>
     </w:p>
     <w:p>
@@ -8395,7 +8456,7 @@
     <w:pPr>
       <w:widowControl/>
       <w:suppressAutoHyphens w:val="true"/>
-      <w:overflowPunct w:val="false"/>
+      <w:overflowPunct w:val="true"/>
       <w:bidi w:val="0"/>
       <w:spacing w:before="0" w:after="0"/>
       <w:jc w:val="start"/>

</xml_diff>